<commit_message>
update on the documents available
</commit_message>
<xml_diff>
--- a/docs/Study questions.docx
+++ b/docs/Study questions.docx
@@ -1,6 +1,6 @@
 
 <file path=word/document.xml><?xml version="1.0" encoding="utf-8"?>
-<w:document xmlns:wpc="http://schemas.microsoft.com/office/word/2010/wordprocessingCanvas" xmlns:cx="http://schemas.microsoft.com/office/drawing/2014/chartex" xmlns:cx1="http://schemas.microsoft.com/office/drawing/2015/9/8/chartex" xmlns:cx2="http://schemas.microsoft.com/office/drawing/2015/10/21/chartex" xmlns:cx3="http://schemas.microsoft.com/office/drawing/2016/5/9/chartex" xmlns:cx4="http://schemas.microsoft.com/office/drawing/2016/5/10/chartex" xmlns:cx5="http://schemas.microsoft.com/office/drawing/2016/5/11/chartex" xmlns:cx6="http://schemas.microsoft.com/office/drawing/2016/5/12/chartex" xmlns:cx7="http://schemas.microsoft.com/office/drawing/2016/5/13/chartex" xmlns:cx8="http://schemas.microsoft.com/office/drawing/2016/5/14/chartex" xmlns:mc="http://schemas.openxmlformats.org/markup-compatibility/2006" xmlns:aink="http://schemas.microsoft.com/office/drawing/2016/ink" xmlns:am3d="http://schemas.microsoft.com/office/drawing/2017/model3d" xmlns:o="urn:schemas-microsoft-com:office:office" xmlns:oel="http://schemas.microsoft.com/office/2019/extlst" xmlns:r="http://schemas.openxmlformats.org/officeDocument/2006/relationships" xmlns:m="http://schemas.openxmlformats.org/officeDocument/2006/math" xmlns:v="urn:schemas-microsoft-com:vml" xmlns:wp14="http://schemas.microsoft.com/office/word/2010/wordprocessingDrawing" xmlns:wp="http://schemas.openxmlformats.org/drawingml/2006/wordprocessingDrawing" xmlns:w10="urn:schemas-microsoft-com:office:word" xmlns:w="http://schemas.openxmlformats.org/wordprocessingml/2006/main" xmlns:w14="http://schemas.microsoft.com/office/word/2010/wordml" xmlns:w15="http://schemas.microsoft.com/office/word/2012/wordml" xmlns:w16cex="http://schemas.microsoft.com/office/word/2018/wordml/cex" xmlns:w16cid="http://schemas.microsoft.com/office/word/2016/wordml/cid" xmlns:w16="http://schemas.microsoft.com/office/word/2018/wordml" xmlns:w16du="http://schemas.microsoft.com/office/word/2023/wordml/word16du" xmlns:w16sdtdh="http://schemas.microsoft.com/office/word/2020/wordml/sdtdatahash" xmlns:w16se="http://schemas.microsoft.com/office/word/2015/wordml/symex" xmlns:wpg="http://schemas.microsoft.com/office/word/2010/wordprocessingGroup" xmlns:wpi="http://schemas.microsoft.com/office/word/2010/wordprocessingInk" xmlns:wne="http://schemas.microsoft.com/office/word/2006/wordml" xmlns:wps="http://schemas.microsoft.com/office/word/2010/wordprocessingShape" mc:Ignorable="w14 w15 w16se w16cid w16 w16cex w16sdtdh w16du wp14">
+<w:document xmlns:wpc="http://schemas.microsoft.com/office/word/2010/wordprocessingCanvas" xmlns:cx="http://schemas.microsoft.com/office/drawing/2014/chartex" xmlns:cx1="http://schemas.microsoft.com/office/drawing/2015/9/8/chartex" xmlns:cx2="http://schemas.microsoft.com/office/drawing/2015/10/21/chartex" xmlns:cx3="http://schemas.microsoft.com/office/drawing/2016/5/9/chartex" xmlns:cx4="http://schemas.microsoft.com/office/drawing/2016/5/10/chartex" xmlns:cx5="http://schemas.microsoft.com/office/drawing/2016/5/11/chartex" xmlns:cx6="http://schemas.microsoft.com/office/drawing/2016/5/12/chartex" xmlns:cx7="http://schemas.microsoft.com/office/drawing/2016/5/13/chartex" xmlns:cx8="http://schemas.microsoft.com/office/drawing/2016/5/14/chartex" xmlns:mc="http://schemas.openxmlformats.org/markup-compatibility/2006" xmlns:aink="http://schemas.microsoft.com/office/drawing/2016/ink" xmlns:am3d="http://schemas.microsoft.com/office/drawing/2017/model3d" xmlns:o="urn:schemas-microsoft-com:office:office" xmlns:oel="http://schemas.microsoft.com/office/2019/extlst" xmlns:r="http://schemas.openxmlformats.org/officeDocument/2006/relationships" xmlns:m="http://schemas.openxmlformats.org/officeDocument/2006/math" xmlns:v="urn:schemas-microsoft-com:vml" xmlns:wp14="http://schemas.microsoft.com/office/word/2010/wordprocessingDrawing" xmlns:wp="http://schemas.openxmlformats.org/drawingml/2006/wordprocessingDrawing" xmlns:w10="urn:schemas-microsoft-com:office:word" xmlns:w="http://schemas.openxmlformats.org/wordprocessingml/2006/main" xmlns:w14="http://schemas.microsoft.com/office/word/2010/wordml" xmlns:w15="http://schemas.microsoft.com/office/word/2012/wordml" xmlns:w16cex="http://schemas.microsoft.com/office/word/2018/wordml/cex" xmlns:w16cid="http://schemas.microsoft.com/office/word/2016/wordml/cid" xmlns:w16="http://schemas.microsoft.com/office/word/2018/wordml" xmlns:w16sdtdh="http://schemas.microsoft.com/office/word/2020/wordml/sdtdatahash" xmlns:w16se="http://schemas.microsoft.com/office/word/2015/wordml/symex" xmlns:wpg="http://schemas.microsoft.com/office/word/2010/wordprocessingGroup" xmlns:wpi="http://schemas.microsoft.com/office/word/2010/wordprocessingInk" xmlns:wne="http://schemas.microsoft.com/office/word/2006/wordml" xmlns:wps="http://schemas.microsoft.com/office/word/2010/wordprocessingShape" mc:Ignorable="w14 w15 w16se w16cid w16 w16cex w16sdtdh wp14">
   <w:body>
     <w:p>
       <w:pPr>
@@ -112,6 +112,519 @@
     </w:p>
     <w:p>
       <w:pPr>
+        <w:numPr>
+          <w:ilvl w:val="0"/>
+          <w:numId w:val="2"/>
+        </w:numPr>
+        <w:pBdr>
+          <w:top w:val="single" w:sz="2" w:space="0" w:color="E3E3E3"/>
+          <w:left w:val="single" w:sz="2" w:space="5" w:color="E3E3E3"/>
+          <w:bottom w:val="single" w:sz="2" w:space="0" w:color="E3E3E3"/>
+          <w:right w:val="single" w:sz="2" w:space="0" w:color="E3E3E3"/>
+        </w:pBdr>
+        <w:spacing w:after="0" w:line="240" w:lineRule="auto"/>
+        <w:rPr>
+          <w:rFonts w:ascii="Segoe UI" w:eastAsia="Times New Roman" w:hAnsi="Segoe UI" w:cs="Segoe UI"/>
+          <w:color w:val="0D0D0D"/>
+          <w:kern w:val="0"/>
+          <w:sz w:val="24"/>
+          <w:szCs w:val="24"/>
+          <w:lang w:val="en-US"/>
+          <w14:ligatures w14:val="none"/>
+        </w:rPr>
+      </w:pPr>
+      <w:r>
+        <w:rPr>
+          <w:rFonts w:ascii="Segoe UI" w:eastAsia="Times New Roman" w:hAnsi="Segoe UI" w:cs="Segoe UI"/>
+          <w:b/>
+          <w:bCs/>
+          <w:color w:val="0D0D0D"/>
+          <w:kern w:val="0"/>
+          <w:sz w:val="24"/>
+          <w:szCs w:val="24"/>
+          <w:bdr w:val="single" w:sz="2" w:space="0" w:color="E3E3E3" w:frame="1"/>
+          <w:lang w:val="en-US"/>
+          <w14:ligatures w14:val="none"/>
+        </w:rPr>
+        <w:t>Awareness about Cancer Screening:</w:t>
+      </w:r>
+    </w:p>
+    <w:p>
+      <w:pPr>
+        <w:numPr>
+          <w:ilvl w:val="1"/>
+          <w:numId w:val="2"/>
+        </w:numPr>
+        <w:pBdr>
+          <w:top w:val="single" w:sz="2" w:space="0" w:color="E3E3E3"/>
+          <w:left w:val="single" w:sz="2" w:space="5" w:color="E3E3E3"/>
+          <w:bottom w:val="single" w:sz="2" w:space="0" w:color="E3E3E3"/>
+          <w:right w:val="single" w:sz="2" w:space="0" w:color="E3E3E3"/>
+        </w:pBdr>
+        <w:spacing w:after="0" w:line="240" w:lineRule="auto"/>
+        <w:rPr>
+          <w:rFonts w:ascii="Segoe UI" w:eastAsia="Times New Roman" w:hAnsi="Segoe UI" w:cs="Segoe UI"/>
+          <w:color w:val="0D0D0D"/>
+          <w:kern w:val="0"/>
+          <w:sz w:val="24"/>
+          <w:szCs w:val="24"/>
+          <w:lang w:val="en-US"/>
+          <w14:ligatures w14:val="none"/>
+        </w:rPr>
+      </w:pPr>
+      <w:r>
+        <w:rPr>
+          <w:rFonts w:ascii="Segoe UI" w:eastAsia="Times New Roman" w:hAnsi="Segoe UI" w:cs="Segoe UI"/>
+          <w:color w:val="0D0D0D"/>
+          <w:kern w:val="0"/>
+          <w:sz w:val="24"/>
+          <w:szCs w:val="24"/>
+          <w:lang w:val="en-US"/>
+          <w14:ligatures w14:val="none"/>
+        </w:rPr>
+        <w:t>Q17: Are you familiar with the concept of cancer screening in Latvia? (Yes/No)</w:t>
+      </w:r>
+    </w:p>
+    <w:p>
+      <w:pPr>
+        <w:numPr>
+          <w:ilvl w:val="1"/>
+          <w:numId w:val="2"/>
+        </w:numPr>
+        <w:pBdr>
+          <w:top w:val="single" w:sz="2" w:space="0" w:color="E3E3E3"/>
+          <w:left w:val="single" w:sz="2" w:space="5" w:color="E3E3E3"/>
+          <w:bottom w:val="single" w:sz="2" w:space="0" w:color="E3E3E3"/>
+          <w:right w:val="single" w:sz="2" w:space="0" w:color="E3E3E3"/>
+        </w:pBdr>
+        <w:spacing w:after="0" w:line="240" w:lineRule="auto"/>
+        <w:rPr>
+          <w:rFonts w:ascii="Segoe UI" w:eastAsia="Times New Roman" w:hAnsi="Segoe UI" w:cs="Segoe UI"/>
+          <w:color w:val="0D0D0D"/>
+          <w:kern w:val="0"/>
+          <w:sz w:val="24"/>
+          <w:szCs w:val="24"/>
+          <w:lang w:val="en-US"/>
+          <w14:ligatures w14:val="none"/>
+        </w:rPr>
+      </w:pPr>
+      <w:r>
+        <w:rPr>
+          <w:rFonts w:ascii="Segoe UI" w:eastAsia="Times New Roman" w:hAnsi="Segoe UI" w:cs="Segoe UI"/>
+          <w:color w:val="0D0D0D"/>
+          <w:kern w:val="0"/>
+          <w:sz w:val="24"/>
+          <w:szCs w:val="24"/>
+          <w:lang w:val="en-US"/>
+          <w14:ligatures w14:val="none"/>
+        </w:rPr>
+        <w:t>Q18: What types of cancer screening are you aware of? (Multiple-choice)</w:t>
+      </w:r>
+    </w:p>
+    <w:p>
+      <w:pPr>
+        <w:numPr>
+          <w:ilvl w:val="1"/>
+          <w:numId w:val="2"/>
+        </w:numPr>
+        <w:pBdr>
+          <w:top w:val="single" w:sz="2" w:space="0" w:color="E3E3E3"/>
+          <w:left w:val="single" w:sz="2" w:space="5" w:color="E3E3E3"/>
+          <w:bottom w:val="single" w:sz="2" w:space="0" w:color="E3E3E3"/>
+          <w:right w:val="single" w:sz="2" w:space="0" w:color="E3E3E3"/>
+        </w:pBdr>
+        <w:spacing w:after="0" w:line="240" w:lineRule="auto"/>
+        <w:rPr>
+          <w:rFonts w:ascii="Segoe UI" w:eastAsia="Times New Roman" w:hAnsi="Segoe UI" w:cs="Segoe UI"/>
+          <w:color w:val="0D0D0D"/>
+          <w:kern w:val="0"/>
+          <w:sz w:val="24"/>
+          <w:szCs w:val="24"/>
+          <w:lang w:val="en-US"/>
+          <w14:ligatures w14:val="none"/>
+        </w:rPr>
+      </w:pPr>
+      <w:r>
+        <w:rPr>
+          <w:rFonts w:ascii="Segoe UI" w:eastAsia="Times New Roman" w:hAnsi="Segoe UI" w:cs="Segoe UI"/>
+          <w:color w:val="0D0D0D"/>
+          <w:kern w:val="0"/>
+          <w:sz w:val="24"/>
+          <w:szCs w:val="24"/>
+          <w:lang w:val="en-US"/>
+          <w14:ligatures w14:val="none"/>
+        </w:rPr>
+        <w:t>Q19: Which of the following cancer screenings have you attended in the last year? (Multiple-choice)</w:t>
+      </w:r>
+    </w:p>
+    <w:p>
+      <w:pPr>
+        <w:numPr>
+          <w:ilvl w:val="1"/>
+          <w:numId w:val="2"/>
+        </w:numPr>
+        <w:pBdr>
+          <w:top w:val="single" w:sz="2" w:space="0" w:color="E3E3E3"/>
+          <w:left w:val="single" w:sz="2" w:space="5" w:color="E3E3E3"/>
+          <w:bottom w:val="single" w:sz="2" w:space="0" w:color="E3E3E3"/>
+          <w:right w:val="single" w:sz="2" w:space="0" w:color="E3E3E3"/>
+        </w:pBdr>
+        <w:spacing w:after="0" w:line="240" w:lineRule="auto"/>
+        <w:rPr>
+          <w:rFonts w:ascii="Segoe UI" w:eastAsia="Times New Roman" w:hAnsi="Segoe UI" w:cs="Segoe UI"/>
+          <w:color w:val="0D0D0D"/>
+          <w:kern w:val="0"/>
+          <w:sz w:val="24"/>
+          <w:szCs w:val="24"/>
+          <w:lang w:val="en-US"/>
+          <w14:ligatures w14:val="none"/>
+        </w:rPr>
+      </w:pPr>
+      <w:r>
+        <w:rPr>
+          <w:rFonts w:ascii="Segoe UI" w:eastAsia="Times New Roman" w:hAnsi="Segoe UI" w:cs="Segoe UI"/>
+          <w:color w:val="0D0D0D"/>
+          <w:kern w:val="0"/>
+          <w:sz w:val="24"/>
+          <w:szCs w:val="24"/>
+          <w:lang w:val="en-US"/>
+          <w14:ligatures w14:val="none"/>
+        </w:rPr>
+        <w:t>Q20: What sources have you used to learn about cancer screening tests? (Multiple-choice)</w:t>
+      </w:r>
+    </w:p>
+    <w:p>
+      <w:pPr>
+        <w:numPr>
+          <w:ilvl w:val="0"/>
+          <w:numId w:val="2"/>
+        </w:numPr>
+        <w:pBdr>
+          <w:top w:val="single" w:sz="2" w:space="0" w:color="E3E3E3"/>
+          <w:left w:val="single" w:sz="2" w:space="5" w:color="E3E3E3"/>
+          <w:bottom w:val="single" w:sz="2" w:space="0" w:color="E3E3E3"/>
+          <w:right w:val="single" w:sz="2" w:space="0" w:color="E3E3E3"/>
+        </w:pBdr>
+        <w:spacing w:after="0" w:line="240" w:lineRule="auto"/>
+        <w:rPr>
+          <w:rFonts w:ascii="Segoe UI" w:eastAsia="Times New Roman" w:hAnsi="Segoe UI" w:cs="Segoe UI"/>
+          <w:color w:val="0D0D0D"/>
+          <w:kern w:val="0"/>
+          <w:sz w:val="24"/>
+          <w:szCs w:val="24"/>
+          <w:lang w:val="en-US"/>
+          <w14:ligatures w14:val="none"/>
+        </w:rPr>
+      </w:pPr>
+      <w:r>
+        <w:rPr>
+          <w:rFonts w:ascii="Segoe UI" w:eastAsia="Times New Roman" w:hAnsi="Segoe UI" w:cs="Segoe UI"/>
+          <w:b/>
+          <w:bCs/>
+          <w:color w:val="0D0D0D"/>
+          <w:kern w:val="0"/>
+          <w:sz w:val="24"/>
+          <w:szCs w:val="24"/>
+          <w:bdr w:val="single" w:sz="2" w:space="0" w:color="E3E3E3" w:frame="1"/>
+          <w:lang w:val="en-US"/>
+          <w14:ligatures w14:val="none"/>
+        </w:rPr>
+        <w:t>Participation in Cancer Screening:</w:t>
+      </w:r>
+    </w:p>
+    <w:p>
+      <w:pPr>
+        <w:numPr>
+          <w:ilvl w:val="1"/>
+          <w:numId w:val="2"/>
+        </w:numPr>
+        <w:pBdr>
+          <w:top w:val="single" w:sz="2" w:space="0" w:color="E3E3E3"/>
+          <w:left w:val="single" w:sz="2" w:space="5" w:color="E3E3E3"/>
+          <w:bottom w:val="single" w:sz="2" w:space="0" w:color="E3E3E3"/>
+          <w:right w:val="single" w:sz="2" w:space="0" w:color="E3E3E3"/>
+        </w:pBdr>
+        <w:spacing w:after="0" w:line="240" w:lineRule="auto"/>
+        <w:rPr>
+          <w:rFonts w:ascii="Segoe UI" w:eastAsia="Times New Roman" w:hAnsi="Segoe UI" w:cs="Segoe UI"/>
+          <w:color w:val="0D0D0D"/>
+          <w:kern w:val="0"/>
+          <w:sz w:val="24"/>
+          <w:szCs w:val="24"/>
+          <w:lang w:val="en-US"/>
+          <w14:ligatures w14:val="none"/>
+        </w:rPr>
+      </w:pPr>
+      <w:r>
+        <w:rPr>
+          <w:rFonts w:ascii="Segoe UI" w:eastAsia="Times New Roman" w:hAnsi="Segoe UI" w:cs="Segoe UI"/>
+          <w:color w:val="0D0D0D"/>
+          <w:kern w:val="0"/>
+          <w:sz w:val="24"/>
+          <w:szCs w:val="24"/>
+          <w:lang w:val="en-US"/>
+          <w14:ligatures w14:val="none"/>
+        </w:rPr>
+        <w:t>Q25: If you received invitations for screenings, did you perform the screening? (Yes/No)</w:t>
+      </w:r>
+    </w:p>
+    <w:p>
+      <w:pPr>
+        <w:numPr>
+          <w:ilvl w:val="0"/>
+          <w:numId w:val="2"/>
+        </w:numPr>
+        <w:pBdr>
+          <w:top w:val="single" w:sz="2" w:space="0" w:color="E3E3E3"/>
+          <w:left w:val="single" w:sz="2" w:space="5" w:color="E3E3E3"/>
+          <w:bottom w:val="single" w:sz="2" w:space="0" w:color="E3E3E3"/>
+          <w:right w:val="single" w:sz="2" w:space="0" w:color="E3E3E3"/>
+        </w:pBdr>
+        <w:spacing w:after="0" w:line="240" w:lineRule="auto"/>
+        <w:rPr>
+          <w:rFonts w:ascii="Segoe UI" w:eastAsia="Times New Roman" w:hAnsi="Segoe UI" w:cs="Segoe UI"/>
+          <w:color w:val="0D0D0D"/>
+          <w:kern w:val="0"/>
+          <w:sz w:val="24"/>
+          <w:szCs w:val="24"/>
+          <w:lang w:val="en-US"/>
+          <w14:ligatures w14:val="none"/>
+        </w:rPr>
+      </w:pPr>
+      <w:r>
+        <w:rPr>
+          <w:rFonts w:ascii="Segoe UI" w:eastAsia="Times New Roman" w:hAnsi="Segoe UI" w:cs="Segoe UI"/>
+          <w:b/>
+          <w:bCs/>
+          <w:color w:val="0D0D0D"/>
+          <w:kern w:val="0"/>
+          <w:sz w:val="24"/>
+          <w:szCs w:val="24"/>
+          <w:bdr w:val="single" w:sz="2" w:space="0" w:color="E3E3E3" w:frame="1"/>
+          <w:lang w:val="en-US"/>
+          <w14:ligatures w14:val="none"/>
+        </w:rPr>
+        <w:t>Demographic and Socioeconomic Factors:</w:t>
+      </w:r>
+    </w:p>
+    <w:p>
+      <w:pPr>
+        <w:numPr>
+          <w:ilvl w:val="1"/>
+          <w:numId w:val="2"/>
+        </w:numPr>
+        <w:pBdr>
+          <w:top w:val="single" w:sz="2" w:space="0" w:color="E3E3E3"/>
+          <w:left w:val="single" w:sz="2" w:space="5" w:color="E3E3E3"/>
+          <w:bottom w:val="single" w:sz="2" w:space="0" w:color="E3E3E3"/>
+          <w:right w:val="single" w:sz="2" w:space="0" w:color="E3E3E3"/>
+        </w:pBdr>
+        <w:spacing w:after="0" w:line="240" w:lineRule="auto"/>
+        <w:rPr>
+          <w:rFonts w:ascii="Segoe UI" w:eastAsia="Times New Roman" w:hAnsi="Segoe UI" w:cs="Segoe UI"/>
+          <w:color w:val="0D0D0D"/>
+          <w:kern w:val="0"/>
+          <w:sz w:val="24"/>
+          <w:szCs w:val="24"/>
+          <w:lang w:val="en-US"/>
+          <w14:ligatures w14:val="none"/>
+        </w:rPr>
+      </w:pPr>
+      <w:r>
+        <w:rPr>
+          <w:rFonts w:ascii="Segoe UI" w:eastAsia="Times New Roman" w:hAnsi="Segoe UI" w:cs="Segoe UI"/>
+          <w:color w:val="0D0D0D"/>
+          <w:kern w:val="0"/>
+          <w:sz w:val="24"/>
+          <w:szCs w:val="24"/>
+          <w:lang w:val="en-US"/>
+          <w14:ligatures w14:val="none"/>
+        </w:rPr>
+        <w:t>Q1: What is your age? (Continuous)</w:t>
+      </w:r>
+    </w:p>
+    <w:p>
+      <w:pPr>
+        <w:numPr>
+          <w:ilvl w:val="1"/>
+          <w:numId w:val="2"/>
+        </w:numPr>
+        <w:pBdr>
+          <w:top w:val="single" w:sz="2" w:space="0" w:color="E3E3E3"/>
+          <w:left w:val="single" w:sz="2" w:space="5" w:color="E3E3E3"/>
+          <w:bottom w:val="single" w:sz="2" w:space="0" w:color="E3E3E3"/>
+          <w:right w:val="single" w:sz="2" w:space="0" w:color="E3E3E3"/>
+        </w:pBdr>
+        <w:spacing w:after="0" w:line="240" w:lineRule="auto"/>
+        <w:rPr>
+          <w:rFonts w:ascii="Segoe UI" w:eastAsia="Times New Roman" w:hAnsi="Segoe UI" w:cs="Segoe UI"/>
+          <w:color w:val="0D0D0D"/>
+          <w:kern w:val="0"/>
+          <w:sz w:val="24"/>
+          <w:szCs w:val="24"/>
+          <w:lang w:val="en-US"/>
+          <w14:ligatures w14:val="none"/>
+        </w:rPr>
+      </w:pPr>
+      <w:r>
+        <w:rPr>
+          <w:rFonts w:ascii="Segoe UI" w:eastAsia="Times New Roman" w:hAnsi="Segoe UI" w:cs="Segoe UI"/>
+          <w:color w:val="0D0D0D"/>
+          <w:kern w:val="0"/>
+          <w:sz w:val="24"/>
+          <w:szCs w:val="24"/>
+          <w:lang w:val="en-US"/>
+          <w14:ligatures w14:val="none"/>
+        </w:rPr>
+        <w:t>Q3: What is your gender? (Male/Female/Other)</w:t>
+      </w:r>
+    </w:p>
+    <w:p>
+      <w:pPr>
+        <w:numPr>
+          <w:ilvl w:val="1"/>
+          <w:numId w:val="2"/>
+        </w:numPr>
+        <w:pBdr>
+          <w:top w:val="single" w:sz="2" w:space="0" w:color="E3E3E3"/>
+          <w:left w:val="single" w:sz="2" w:space="5" w:color="E3E3E3"/>
+          <w:bottom w:val="single" w:sz="2" w:space="0" w:color="E3E3E3"/>
+          <w:right w:val="single" w:sz="2" w:space="0" w:color="E3E3E3"/>
+        </w:pBdr>
+        <w:spacing w:after="0" w:line="240" w:lineRule="auto"/>
+        <w:rPr>
+          <w:rFonts w:ascii="Segoe UI" w:eastAsia="Times New Roman" w:hAnsi="Segoe UI" w:cs="Segoe UI"/>
+          <w:color w:val="0D0D0D"/>
+          <w:kern w:val="0"/>
+          <w:sz w:val="24"/>
+          <w:szCs w:val="24"/>
+          <w:lang w:val="en-US"/>
+          <w14:ligatures w14:val="none"/>
+        </w:rPr>
+      </w:pPr>
+      <w:r>
+        <w:rPr>
+          <w:rFonts w:ascii="Segoe UI" w:eastAsia="Times New Roman" w:hAnsi="Segoe UI" w:cs="Segoe UI"/>
+          <w:color w:val="0D0D0D"/>
+          <w:kern w:val="0"/>
+          <w:sz w:val="24"/>
+          <w:szCs w:val="24"/>
+          <w:lang w:val="en-US"/>
+          <w14:ligatures w14:val="none"/>
+        </w:rPr>
+        <w:t>Q4: Where do you live? (City/Town/Village)</w:t>
+      </w:r>
+    </w:p>
+    <w:p>
+      <w:pPr>
+        <w:numPr>
+          <w:ilvl w:val="1"/>
+          <w:numId w:val="2"/>
+        </w:numPr>
+        <w:pBdr>
+          <w:top w:val="single" w:sz="2" w:space="0" w:color="E3E3E3"/>
+          <w:left w:val="single" w:sz="2" w:space="5" w:color="E3E3E3"/>
+          <w:bottom w:val="single" w:sz="2" w:space="0" w:color="E3E3E3"/>
+          <w:right w:val="single" w:sz="2" w:space="0" w:color="E3E3E3"/>
+        </w:pBdr>
+        <w:spacing w:after="0" w:line="240" w:lineRule="auto"/>
+        <w:rPr>
+          <w:rFonts w:ascii="Segoe UI" w:eastAsia="Times New Roman" w:hAnsi="Segoe UI" w:cs="Segoe UI"/>
+          <w:color w:val="0D0D0D"/>
+          <w:kern w:val="0"/>
+          <w:sz w:val="24"/>
+          <w:szCs w:val="24"/>
+          <w:lang w:val="en-US"/>
+          <w14:ligatures w14:val="none"/>
+        </w:rPr>
+      </w:pPr>
+      <w:r>
+        <w:rPr>
+          <w:rFonts w:ascii="Segoe UI" w:eastAsia="Times New Roman" w:hAnsi="Segoe UI" w:cs="Segoe UI"/>
+          <w:color w:val="0D0D0D"/>
+          <w:kern w:val="0"/>
+          <w:sz w:val="24"/>
+          <w:szCs w:val="24"/>
+          <w:lang w:val="en-US"/>
+          <w14:ligatures w14:val="none"/>
+        </w:rPr>
+        <w:t>Q8: What is your occupation? (Multiple-choice)</w:t>
+      </w:r>
+    </w:p>
+    <w:p>
+      <w:pPr>
+        <w:numPr>
+          <w:ilvl w:val="1"/>
+          <w:numId w:val="2"/>
+        </w:numPr>
+        <w:pBdr>
+          <w:top w:val="single" w:sz="2" w:space="0" w:color="E3E3E3"/>
+          <w:left w:val="single" w:sz="2" w:space="5" w:color="E3E3E3"/>
+          <w:bottom w:val="single" w:sz="2" w:space="0" w:color="E3E3E3"/>
+          <w:right w:val="single" w:sz="2" w:space="0" w:color="E3E3E3"/>
+        </w:pBdr>
+        <w:spacing w:after="0" w:line="240" w:lineRule="auto"/>
+        <w:rPr>
+          <w:rFonts w:ascii="Segoe UI" w:eastAsia="Times New Roman" w:hAnsi="Segoe UI" w:cs="Segoe UI"/>
+          <w:color w:val="0D0D0D"/>
+          <w:kern w:val="0"/>
+          <w:sz w:val="24"/>
+          <w:szCs w:val="24"/>
+          <w:lang w:val="en-US"/>
+          <w14:ligatures w14:val="none"/>
+        </w:rPr>
+      </w:pPr>
+      <w:r>
+        <w:rPr>
+          <w:rFonts w:ascii="Segoe UI" w:eastAsia="Times New Roman" w:hAnsi="Segoe UI" w:cs="Segoe UI"/>
+          <w:color w:val="0D0D0D"/>
+          <w:kern w:val="0"/>
+          <w:sz w:val="24"/>
+          <w:szCs w:val="24"/>
+          <w:lang w:val="en-US"/>
+          <w14:ligatures w14:val="none"/>
+        </w:rPr>
+        <w:t>Q9: What is your employment status? (Multiple-choice)</w:t>
+      </w:r>
+    </w:p>
+    <w:p>
+      <w:pPr>
+        <w:numPr>
+          <w:ilvl w:val="1"/>
+          <w:numId w:val="2"/>
+        </w:numPr>
+        <w:pBdr>
+          <w:top w:val="single" w:sz="2" w:space="0" w:color="E3E3E3"/>
+          <w:left w:val="single" w:sz="2" w:space="5" w:color="E3E3E3"/>
+          <w:bottom w:val="single" w:sz="2" w:space="0" w:color="E3E3E3"/>
+          <w:right w:val="single" w:sz="2" w:space="0" w:color="E3E3E3"/>
+        </w:pBdr>
+        <w:spacing w:after="0" w:line="240" w:lineRule="auto"/>
+        <w:rPr>
+          <w:rFonts w:ascii="Segoe UI" w:eastAsia="Times New Roman" w:hAnsi="Segoe UI" w:cs="Segoe UI"/>
+          <w:color w:val="0D0D0D"/>
+          <w:kern w:val="0"/>
+          <w:sz w:val="24"/>
+          <w:szCs w:val="24"/>
+          <w:lang w:val="en-US"/>
+          <w14:ligatures w14:val="none"/>
+        </w:rPr>
+      </w:pPr>
+      <w:r>
+        <w:rPr>
+          <w:rFonts w:ascii="Segoe UI" w:eastAsia="Times New Roman" w:hAnsi="Segoe UI" w:cs="Segoe UI"/>
+          <w:color w:val="0D0D0D"/>
+          <w:kern w:val="0"/>
+          <w:sz w:val="24"/>
+          <w:szCs w:val="24"/>
+          <w:lang w:val="en-US"/>
+          <w14:ligatures w14:val="none"/>
+        </w:rPr>
+        <w:t>Q13: Do you know who your general practitioner is? (Yes/No)</w:t>
+      </w:r>
+    </w:p>
+    <w:p>
+      <w:pPr>
         <w:spacing w:line="360" w:lineRule="auto"/>
         <w:ind w:left="360"/>
         <w:contextualSpacing/>
@@ -123,15 +636,6 @@
           <w:lang w:val="en-US"/>
         </w:rPr>
       </w:pPr>
-      <w:r>
-        <w:rPr>
-          <w:rFonts w:ascii="Times New Roman" w:hAnsi="Times New Roman" w:cs="Times New Roman"/>
-          <w:sz w:val="24"/>
-          <w:szCs w:val="24"/>
-          <w:lang w:val="en-US"/>
-        </w:rPr>
-        <w:t xml:space="preserve">Q17, 18, 19 , 20 25 </w:t>
-      </w:r>
     </w:p>
     <w:p>
       <w:pPr>
@@ -157,6 +661,340 @@
           <w:lang w:val="en-US"/>
         </w:rPr>
         <w:t>Are there any gender differences in awareness towards the screening and in participation rates in populational screening in Latvia?</w:t>
+      </w:r>
+    </w:p>
+    <w:p>
+      <w:pPr>
+        <w:numPr>
+          <w:ilvl w:val="0"/>
+          <w:numId w:val="2"/>
+        </w:numPr>
+        <w:pBdr>
+          <w:top w:val="single" w:sz="2" w:space="0" w:color="E3E3E3"/>
+          <w:left w:val="single" w:sz="2" w:space="5" w:color="E3E3E3"/>
+          <w:bottom w:val="single" w:sz="2" w:space="0" w:color="E3E3E3"/>
+          <w:right w:val="single" w:sz="2" w:space="0" w:color="E3E3E3"/>
+        </w:pBdr>
+        <w:spacing w:after="0" w:line="240" w:lineRule="auto"/>
+        <w:rPr>
+          <w:rFonts w:ascii="Segoe UI" w:eastAsia="Times New Roman" w:hAnsi="Segoe UI" w:cs="Segoe UI"/>
+          <w:color w:val="0D0D0D"/>
+          <w:kern w:val="0"/>
+          <w:sz w:val="24"/>
+          <w:szCs w:val="24"/>
+          <w:lang w:val="en-US"/>
+          <w14:ligatures w14:val="none"/>
+        </w:rPr>
+      </w:pPr>
+      <w:r>
+        <w:rPr>
+          <w:rFonts w:ascii="Segoe UI" w:eastAsia="Times New Roman" w:hAnsi="Segoe UI" w:cs="Segoe UI"/>
+          <w:b/>
+          <w:bCs/>
+          <w:color w:val="0D0D0D"/>
+          <w:kern w:val="0"/>
+          <w:sz w:val="24"/>
+          <w:szCs w:val="24"/>
+          <w:bdr w:val="single" w:sz="2" w:space="0" w:color="E3E3E3" w:frame="1"/>
+          <w:lang w:val="en-US"/>
+          <w14:ligatures w14:val="none"/>
+        </w:rPr>
+        <w:t>Awareness about Cancer Screening:</w:t>
+      </w:r>
+    </w:p>
+    <w:p>
+      <w:pPr>
+        <w:numPr>
+          <w:ilvl w:val="1"/>
+          <w:numId w:val="2"/>
+        </w:numPr>
+        <w:pBdr>
+          <w:top w:val="single" w:sz="2" w:space="0" w:color="E3E3E3"/>
+          <w:left w:val="single" w:sz="2" w:space="5" w:color="E3E3E3"/>
+          <w:bottom w:val="single" w:sz="2" w:space="0" w:color="E3E3E3"/>
+          <w:right w:val="single" w:sz="2" w:space="0" w:color="E3E3E3"/>
+        </w:pBdr>
+        <w:spacing w:after="0" w:line="240" w:lineRule="auto"/>
+        <w:rPr>
+          <w:rFonts w:ascii="Segoe UI" w:eastAsia="Times New Roman" w:hAnsi="Segoe UI" w:cs="Segoe UI"/>
+          <w:color w:val="0D0D0D"/>
+          <w:kern w:val="0"/>
+          <w:sz w:val="24"/>
+          <w:szCs w:val="24"/>
+          <w:lang w:val="en-US"/>
+          <w14:ligatures w14:val="none"/>
+        </w:rPr>
+      </w:pPr>
+      <w:r>
+        <w:rPr>
+          <w:rFonts w:ascii="Segoe UI" w:eastAsia="Times New Roman" w:hAnsi="Segoe UI" w:cs="Segoe UI"/>
+          <w:color w:val="0D0D0D"/>
+          <w:kern w:val="0"/>
+          <w:sz w:val="24"/>
+          <w:szCs w:val="24"/>
+          <w:lang w:val="en-US"/>
+          <w14:ligatures w14:val="none"/>
+        </w:rPr>
+        <w:t>Q17: Are you familiar with the concept of cancer screening in Latvia? (Yes/No)</w:t>
+      </w:r>
+    </w:p>
+    <w:p>
+      <w:pPr>
+        <w:numPr>
+          <w:ilvl w:val="1"/>
+          <w:numId w:val="2"/>
+        </w:numPr>
+        <w:pBdr>
+          <w:top w:val="single" w:sz="2" w:space="0" w:color="E3E3E3"/>
+          <w:left w:val="single" w:sz="2" w:space="5" w:color="E3E3E3"/>
+          <w:bottom w:val="single" w:sz="2" w:space="0" w:color="E3E3E3"/>
+          <w:right w:val="single" w:sz="2" w:space="0" w:color="E3E3E3"/>
+        </w:pBdr>
+        <w:spacing w:after="0" w:line="240" w:lineRule="auto"/>
+        <w:rPr>
+          <w:rFonts w:ascii="Segoe UI" w:eastAsia="Times New Roman" w:hAnsi="Segoe UI" w:cs="Segoe UI"/>
+          <w:color w:val="0D0D0D"/>
+          <w:kern w:val="0"/>
+          <w:sz w:val="24"/>
+          <w:szCs w:val="24"/>
+          <w:lang w:val="en-US"/>
+          <w14:ligatures w14:val="none"/>
+        </w:rPr>
+      </w:pPr>
+      <w:r>
+        <w:rPr>
+          <w:rFonts w:ascii="Segoe UI" w:eastAsia="Times New Roman" w:hAnsi="Segoe UI" w:cs="Segoe UI"/>
+          <w:color w:val="0D0D0D"/>
+          <w:kern w:val="0"/>
+          <w:sz w:val="24"/>
+          <w:szCs w:val="24"/>
+          <w:lang w:val="en-US"/>
+          <w14:ligatures w14:val="none"/>
+        </w:rPr>
+        <w:t>Q18: What types of cancer screening are you aware of? (Multiple-choice)</w:t>
+      </w:r>
+    </w:p>
+    <w:p>
+      <w:pPr>
+        <w:numPr>
+          <w:ilvl w:val="1"/>
+          <w:numId w:val="2"/>
+        </w:numPr>
+        <w:pBdr>
+          <w:top w:val="single" w:sz="2" w:space="0" w:color="E3E3E3"/>
+          <w:left w:val="single" w:sz="2" w:space="5" w:color="E3E3E3"/>
+          <w:bottom w:val="single" w:sz="2" w:space="0" w:color="E3E3E3"/>
+          <w:right w:val="single" w:sz="2" w:space="0" w:color="E3E3E3"/>
+        </w:pBdr>
+        <w:spacing w:after="0" w:line="240" w:lineRule="auto"/>
+        <w:rPr>
+          <w:rFonts w:ascii="Segoe UI" w:eastAsia="Times New Roman" w:hAnsi="Segoe UI" w:cs="Segoe UI"/>
+          <w:color w:val="0D0D0D"/>
+          <w:kern w:val="0"/>
+          <w:sz w:val="24"/>
+          <w:szCs w:val="24"/>
+          <w:lang w:val="en-US"/>
+          <w14:ligatures w14:val="none"/>
+        </w:rPr>
+      </w:pPr>
+      <w:r>
+        <w:rPr>
+          <w:rFonts w:ascii="Segoe UI" w:eastAsia="Times New Roman" w:hAnsi="Segoe UI" w:cs="Segoe UI"/>
+          <w:color w:val="0D0D0D"/>
+          <w:kern w:val="0"/>
+          <w:sz w:val="24"/>
+          <w:szCs w:val="24"/>
+          <w:lang w:val="en-US"/>
+          <w14:ligatures w14:val="none"/>
+        </w:rPr>
+        <w:t>Q20: What sources have you used to learn about cancer screening tests? (Multiple-choice)</w:t>
+      </w:r>
+    </w:p>
+    <w:p>
+      <w:pPr>
+        <w:numPr>
+          <w:ilvl w:val="0"/>
+          <w:numId w:val="2"/>
+        </w:numPr>
+        <w:pBdr>
+          <w:top w:val="single" w:sz="2" w:space="0" w:color="E3E3E3"/>
+          <w:left w:val="single" w:sz="2" w:space="5" w:color="E3E3E3"/>
+          <w:bottom w:val="single" w:sz="2" w:space="0" w:color="E3E3E3"/>
+          <w:right w:val="single" w:sz="2" w:space="0" w:color="E3E3E3"/>
+        </w:pBdr>
+        <w:spacing w:after="0" w:line="240" w:lineRule="auto"/>
+        <w:rPr>
+          <w:rFonts w:ascii="Segoe UI" w:eastAsia="Times New Roman" w:hAnsi="Segoe UI" w:cs="Segoe UI"/>
+          <w:color w:val="0D0D0D"/>
+          <w:kern w:val="0"/>
+          <w:sz w:val="24"/>
+          <w:szCs w:val="24"/>
+          <w:lang w:val="en-US"/>
+          <w14:ligatures w14:val="none"/>
+        </w:rPr>
+      </w:pPr>
+      <w:r>
+        <w:rPr>
+          <w:rFonts w:ascii="Segoe UI" w:eastAsia="Times New Roman" w:hAnsi="Segoe UI" w:cs="Segoe UI"/>
+          <w:b/>
+          <w:bCs/>
+          <w:color w:val="0D0D0D"/>
+          <w:kern w:val="0"/>
+          <w:sz w:val="24"/>
+          <w:szCs w:val="24"/>
+          <w:bdr w:val="single" w:sz="2" w:space="0" w:color="E3E3E3" w:frame="1"/>
+          <w:lang w:val="en-US"/>
+          <w14:ligatures w14:val="none"/>
+        </w:rPr>
+        <w:t>Participation in Cancer Screening:</w:t>
+      </w:r>
+    </w:p>
+    <w:p>
+      <w:pPr>
+        <w:numPr>
+          <w:ilvl w:val="1"/>
+          <w:numId w:val="2"/>
+        </w:numPr>
+        <w:pBdr>
+          <w:top w:val="single" w:sz="2" w:space="0" w:color="E3E3E3"/>
+          <w:left w:val="single" w:sz="2" w:space="5" w:color="E3E3E3"/>
+          <w:bottom w:val="single" w:sz="2" w:space="0" w:color="E3E3E3"/>
+          <w:right w:val="single" w:sz="2" w:space="0" w:color="E3E3E3"/>
+        </w:pBdr>
+        <w:spacing w:after="0" w:line="240" w:lineRule="auto"/>
+        <w:rPr>
+          <w:rFonts w:ascii="Segoe UI" w:eastAsia="Times New Roman" w:hAnsi="Segoe UI" w:cs="Segoe UI"/>
+          <w:color w:val="0D0D0D"/>
+          <w:kern w:val="0"/>
+          <w:sz w:val="24"/>
+          <w:szCs w:val="24"/>
+          <w:lang w:val="en-US"/>
+          <w14:ligatures w14:val="none"/>
+        </w:rPr>
+      </w:pPr>
+      <w:r>
+        <w:rPr>
+          <w:rFonts w:ascii="Segoe UI" w:eastAsia="Times New Roman" w:hAnsi="Segoe UI" w:cs="Segoe UI"/>
+          <w:color w:val="0D0D0D"/>
+          <w:kern w:val="0"/>
+          <w:sz w:val="24"/>
+          <w:szCs w:val="24"/>
+          <w:lang w:val="en-US"/>
+          <w14:ligatures w14:val="none"/>
+        </w:rPr>
+        <w:t>Q19: Which of the following cancer screenings have you attended in the last year? (Multiple-choice)</w:t>
+      </w:r>
+    </w:p>
+    <w:p>
+      <w:pPr>
+        <w:numPr>
+          <w:ilvl w:val="1"/>
+          <w:numId w:val="2"/>
+        </w:numPr>
+        <w:pBdr>
+          <w:top w:val="single" w:sz="2" w:space="0" w:color="E3E3E3"/>
+          <w:left w:val="single" w:sz="2" w:space="5" w:color="E3E3E3"/>
+          <w:bottom w:val="single" w:sz="2" w:space="0" w:color="E3E3E3"/>
+          <w:right w:val="single" w:sz="2" w:space="0" w:color="E3E3E3"/>
+        </w:pBdr>
+        <w:spacing w:after="0" w:line="240" w:lineRule="auto"/>
+        <w:rPr>
+          <w:rFonts w:ascii="Segoe UI" w:eastAsia="Times New Roman" w:hAnsi="Segoe UI" w:cs="Segoe UI"/>
+          <w:color w:val="0D0D0D"/>
+          <w:kern w:val="0"/>
+          <w:sz w:val="24"/>
+          <w:szCs w:val="24"/>
+          <w:lang w:val="en-US"/>
+          <w14:ligatures w14:val="none"/>
+        </w:rPr>
+      </w:pPr>
+      <w:r>
+        <w:rPr>
+          <w:rFonts w:ascii="Segoe UI" w:eastAsia="Times New Roman" w:hAnsi="Segoe UI" w:cs="Segoe UI"/>
+          <w:color w:val="0D0D0D"/>
+          <w:kern w:val="0"/>
+          <w:sz w:val="24"/>
+          <w:szCs w:val="24"/>
+          <w:lang w:val="en-US"/>
+          <w14:ligatures w14:val="none"/>
+        </w:rPr>
+        <w:lastRenderedPageBreak/>
+        <w:t>Q25: If you received invitations for screenings, did you perform the screening? (Yes/No)</w:t>
+      </w:r>
+    </w:p>
+    <w:p>
+      <w:pPr>
+        <w:numPr>
+          <w:ilvl w:val="0"/>
+          <w:numId w:val="2"/>
+        </w:numPr>
+        <w:pBdr>
+          <w:top w:val="single" w:sz="2" w:space="0" w:color="E3E3E3"/>
+          <w:left w:val="single" w:sz="2" w:space="5" w:color="E3E3E3"/>
+          <w:bottom w:val="single" w:sz="2" w:space="0" w:color="E3E3E3"/>
+          <w:right w:val="single" w:sz="2" w:space="0" w:color="E3E3E3"/>
+        </w:pBdr>
+        <w:spacing w:after="0" w:line="240" w:lineRule="auto"/>
+        <w:rPr>
+          <w:rFonts w:ascii="Segoe UI" w:eastAsia="Times New Roman" w:hAnsi="Segoe UI" w:cs="Segoe UI"/>
+          <w:color w:val="0D0D0D"/>
+          <w:kern w:val="0"/>
+          <w:sz w:val="24"/>
+          <w:szCs w:val="24"/>
+          <w:lang w:val="en-US"/>
+          <w14:ligatures w14:val="none"/>
+        </w:rPr>
+      </w:pPr>
+      <w:r>
+        <w:rPr>
+          <w:rFonts w:ascii="Segoe UI" w:eastAsia="Times New Roman" w:hAnsi="Segoe UI" w:cs="Segoe UI"/>
+          <w:b/>
+          <w:bCs/>
+          <w:color w:val="0D0D0D"/>
+          <w:kern w:val="0"/>
+          <w:sz w:val="24"/>
+          <w:szCs w:val="24"/>
+          <w:bdr w:val="single" w:sz="2" w:space="0" w:color="E3E3E3" w:frame="1"/>
+          <w:lang w:val="en-US"/>
+          <w14:ligatures w14:val="none"/>
+        </w:rPr>
+        <w:t>Demographic Information:</w:t>
+      </w:r>
+    </w:p>
+    <w:p>
+      <w:pPr>
+        <w:numPr>
+          <w:ilvl w:val="1"/>
+          <w:numId w:val="2"/>
+        </w:numPr>
+        <w:pBdr>
+          <w:top w:val="single" w:sz="2" w:space="0" w:color="E3E3E3"/>
+          <w:left w:val="single" w:sz="2" w:space="5" w:color="E3E3E3"/>
+          <w:bottom w:val="single" w:sz="2" w:space="0" w:color="E3E3E3"/>
+          <w:right w:val="single" w:sz="2" w:space="0" w:color="E3E3E3"/>
+        </w:pBdr>
+        <w:spacing w:after="0" w:line="240" w:lineRule="auto"/>
+        <w:rPr>
+          <w:rFonts w:ascii="Segoe UI" w:eastAsia="Times New Roman" w:hAnsi="Segoe UI" w:cs="Segoe UI"/>
+          <w:color w:val="0D0D0D"/>
+          <w:kern w:val="0"/>
+          <w:sz w:val="24"/>
+          <w:szCs w:val="24"/>
+          <w:lang w:val="en-US"/>
+          <w14:ligatures w14:val="none"/>
+        </w:rPr>
+      </w:pPr>
+      <w:r>
+        <w:rPr>
+          <w:rFonts w:ascii="Segoe UI" w:eastAsia="Times New Roman" w:hAnsi="Segoe UI" w:cs="Segoe UI"/>
+          <w:color w:val="0D0D0D"/>
+          <w:kern w:val="0"/>
+          <w:sz w:val="24"/>
+          <w:szCs w:val="24"/>
+          <w:lang w:val="en-US"/>
+          <w14:ligatures w14:val="none"/>
+        </w:rPr>
+        <w:t>Q3: What is your gender? (Male/Female/Other)</w:t>
       </w:r>
     </w:p>
     <w:p>
@@ -172,15 +1010,23 @@
           <w:lang w:val="en-US"/>
         </w:rPr>
       </w:pPr>
-      <w:r>
+    </w:p>
+    <w:p>
+      <w:pPr>
+        <w:numPr>
+          <w:ilvl w:val="0"/>
+          <w:numId w:val="2"/>
+        </w:numPr>
+        <w:spacing w:line="360" w:lineRule="auto"/>
+        <w:contextualSpacing/>
+        <w:jc w:val="both"/>
         <w:rPr>
           <w:rFonts w:ascii="Times New Roman" w:hAnsi="Times New Roman" w:cs="Times New Roman"/>
           <w:sz w:val="24"/>
           <w:szCs w:val="24"/>
           <w:lang w:val="en-US"/>
         </w:rPr>
-        <w:t>What is your gender?</w:t>
-      </w:r>
+      </w:pPr>
       <w:r>
         <w:rPr>
           <w:rFonts w:ascii="Times New Roman" w:hAnsi="Times New Roman" w:cs="Times New Roman"/>
@@ -188,7 +1034,690 @@
           <w:szCs w:val="24"/>
           <w:lang w:val="en-US"/>
         </w:rPr>
-        <w:t xml:space="preserve"> Q3</w:t>
+        <w:t xml:space="preserve">Do sociodemographic factors affect the attitude towards screening and participation in screenings in Latvia? </w:t>
+      </w:r>
+    </w:p>
+    <w:p>
+      <w:pPr>
+        <w:numPr>
+          <w:ilvl w:val="0"/>
+          <w:numId w:val="2"/>
+        </w:numPr>
+        <w:pBdr>
+          <w:top w:val="single" w:sz="2" w:space="0" w:color="E3E3E3"/>
+          <w:left w:val="single" w:sz="2" w:space="5" w:color="E3E3E3"/>
+          <w:bottom w:val="single" w:sz="2" w:space="0" w:color="E3E3E3"/>
+          <w:right w:val="single" w:sz="2" w:space="0" w:color="E3E3E3"/>
+        </w:pBdr>
+        <w:spacing w:after="0" w:line="240" w:lineRule="auto"/>
+        <w:rPr>
+          <w:rFonts w:ascii="Segoe UI" w:eastAsia="Times New Roman" w:hAnsi="Segoe UI" w:cs="Segoe UI"/>
+          <w:color w:val="0D0D0D"/>
+          <w:kern w:val="0"/>
+          <w:sz w:val="24"/>
+          <w:szCs w:val="24"/>
+          <w:lang w:val="en-US"/>
+          <w14:ligatures w14:val="none"/>
+        </w:rPr>
+      </w:pPr>
+      <w:r>
+        <w:rPr>
+          <w:rFonts w:ascii="Segoe UI" w:eastAsia="Times New Roman" w:hAnsi="Segoe UI" w:cs="Segoe UI"/>
+          <w:b/>
+          <w:bCs/>
+          <w:color w:val="0D0D0D"/>
+          <w:kern w:val="0"/>
+          <w:sz w:val="24"/>
+          <w:szCs w:val="24"/>
+          <w:bdr w:val="single" w:sz="2" w:space="0" w:color="E3E3E3" w:frame="1"/>
+          <w:lang w:val="en-US"/>
+          <w14:ligatures w14:val="none"/>
+        </w:rPr>
+        <w:t>Demographic Information:</w:t>
+      </w:r>
+    </w:p>
+    <w:p>
+      <w:pPr>
+        <w:numPr>
+          <w:ilvl w:val="1"/>
+          <w:numId w:val="2"/>
+        </w:numPr>
+        <w:pBdr>
+          <w:top w:val="single" w:sz="2" w:space="0" w:color="E3E3E3"/>
+          <w:left w:val="single" w:sz="2" w:space="5" w:color="E3E3E3"/>
+          <w:bottom w:val="single" w:sz="2" w:space="0" w:color="E3E3E3"/>
+          <w:right w:val="single" w:sz="2" w:space="0" w:color="E3E3E3"/>
+        </w:pBdr>
+        <w:spacing w:after="0" w:line="240" w:lineRule="auto"/>
+        <w:rPr>
+          <w:rFonts w:ascii="Segoe UI" w:eastAsia="Times New Roman" w:hAnsi="Segoe UI" w:cs="Segoe UI"/>
+          <w:color w:val="0D0D0D"/>
+          <w:kern w:val="0"/>
+          <w:sz w:val="24"/>
+          <w:szCs w:val="24"/>
+          <w:lang w:val="en-US"/>
+          <w14:ligatures w14:val="none"/>
+        </w:rPr>
+      </w:pPr>
+      <w:r>
+        <w:rPr>
+          <w:rFonts w:ascii="Segoe UI" w:eastAsia="Times New Roman" w:hAnsi="Segoe UI" w:cs="Segoe UI"/>
+          <w:color w:val="0D0D0D"/>
+          <w:kern w:val="0"/>
+          <w:sz w:val="24"/>
+          <w:szCs w:val="24"/>
+          <w:lang w:val="en-US"/>
+          <w14:ligatures w14:val="none"/>
+        </w:rPr>
+        <w:t>Q1: What is your age? (Continuous)</w:t>
+      </w:r>
+    </w:p>
+    <w:p>
+      <w:pPr>
+        <w:numPr>
+          <w:ilvl w:val="1"/>
+          <w:numId w:val="2"/>
+        </w:numPr>
+        <w:pBdr>
+          <w:top w:val="single" w:sz="2" w:space="0" w:color="E3E3E3"/>
+          <w:left w:val="single" w:sz="2" w:space="5" w:color="E3E3E3"/>
+          <w:bottom w:val="single" w:sz="2" w:space="0" w:color="E3E3E3"/>
+          <w:right w:val="single" w:sz="2" w:space="0" w:color="E3E3E3"/>
+        </w:pBdr>
+        <w:spacing w:after="0" w:line="240" w:lineRule="auto"/>
+        <w:rPr>
+          <w:rFonts w:ascii="Segoe UI" w:eastAsia="Times New Roman" w:hAnsi="Segoe UI" w:cs="Segoe UI"/>
+          <w:color w:val="0D0D0D"/>
+          <w:kern w:val="0"/>
+          <w:sz w:val="24"/>
+          <w:szCs w:val="24"/>
+          <w:lang w:val="en-US"/>
+          <w14:ligatures w14:val="none"/>
+        </w:rPr>
+      </w:pPr>
+      <w:r>
+        <w:rPr>
+          <w:rFonts w:ascii="Segoe UI" w:eastAsia="Times New Roman" w:hAnsi="Segoe UI" w:cs="Segoe UI"/>
+          <w:color w:val="0D0D0D"/>
+          <w:kern w:val="0"/>
+          <w:sz w:val="24"/>
+          <w:szCs w:val="24"/>
+          <w:lang w:val="en-US"/>
+          <w14:ligatures w14:val="none"/>
+        </w:rPr>
+        <w:t>Q3: What is your gender? (Male/Female/Other)</w:t>
+      </w:r>
+    </w:p>
+    <w:p>
+      <w:pPr>
+        <w:numPr>
+          <w:ilvl w:val="1"/>
+          <w:numId w:val="2"/>
+        </w:numPr>
+        <w:pBdr>
+          <w:top w:val="single" w:sz="2" w:space="0" w:color="E3E3E3"/>
+          <w:left w:val="single" w:sz="2" w:space="5" w:color="E3E3E3"/>
+          <w:bottom w:val="single" w:sz="2" w:space="0" w:color="E3E3E3"/>
+          <w:right w:val="single" w:sz="2" w:space="0" w:color="E3E3E3"/>
+        </w:pBdr>
+        <w:spacing w:after="0" w:line="240" w:lineRule="auto"/>
+        <w:rPr>
+          <w:rFonts w:ascii="Segoe UI" w:eastAsia="Times New Roman" w:hAnsi="Segoe UI" w:cs="Segoe UI"/>
+          <w:color w:val="0D0D0D"/>
+          <w:kern w:val="0"/>
+          <w:sz w:val="24"/>
+          <w:szCs w:val="24"/>
+          <w:lang w:val="en-US"/>
+          <w14:ligatures w14:val="none"/>
+        </w:rPr>
+      </w:pPr>
+      <w:r>
+        <w:rPr>
+          <w:rFonts w:ascii="Segoe UI" w:eastAsia="Times New Roman" w:hAnsi="Segoe UI" w:cs="Segoe UI"/>
+          <w:color w:val="0D0D0D"/>
+          <w:kern w:val="0"/>
+          <w:sz w:val="24"/>
+          <w:szCs w:val="24"/>
+          <w:lang w:val="en-US"/>
+          <w14:ligatures w14:val="none"/>
+        </w:rPr>
+        <w:t>Q4: Where do you live? (City/Town/Village)</w:t>
+      </w:r>
+    </w:p>
+    <w:p>
+      <w:pPr>
+        <w:numPr>
+          <w:ilvl w:val="1"/>
+          <w:numId w:val="2"/>
+        </w:numPr>
+        <w:pBdr>
+          <w:top w:val="single" w:sz="2" w:space="0" w:color="E3E3E3"/>
+          <w:left w:val="single" w:sz="2" w:space="5" w:color="E3E3E3"/>
+          <w:bottom w:val="single" w:sz="2" w:space="0" w:color="E3E3E3"/>
+          <w:right w:val="single" w:sz="2" w:space="0" w:color="E3E3E3"/>
+        </w:pBdr>
+        <w:spacing w:after="0" w:line="240" w:lineRule="auto"/>
+        <w:rPr>
+          <w:rFonts w:ascii="Segoe UI" w:eastAsia="Times New Roman" w:hAnsi="Segoe UI" w:cs="Segoe UI"/>
+          <w:color w:val="0D0D0D"/>
+          <w:kern w:val="0"/>
+          <w:sz w:val="24"/>
+          <w:szCs w:val="24"/>
+          <w:lang w:val="en-US"/>
+          <w14:ligatures w14:val="none"/>
+        </w:rPr>
+      </w:pPr>
+      <w:r>
+        <w:rPr>
+          <w:rFonts w:ascii="Segoe UI" w:eastAsia="Times New Roman" w:hAnsi="Segoe UI" w:cs="Segoe UI"/>
+          <w:color w:val="0D0D0D"/>
+          <w:kern w:val="0"/>
+          <w:sz w:val="24"/>
+          <w:szCs w:val="24"/>
+          <w:lang w:val="en-US"/>
+          <w14:ligatures w14:val="none"/>
+        </w:rPr>
+        <w:t>Q5: What is your marital status? (Single/Married or living with a partner/Divorced/Widowed)</w:t>
+      </w:r>
+    </w:p>
+    <w:p>
+      <w:pPr>
+        <w:numPr>
+          <w:ilvl w:val="1"/>
+          <w:numId w:val="2"/>
+        </w:numPr>
+        <w:pBdr>
+          <w:top w:val="single" w:sz="2" w:space="0" w:color="E3E3E3"/>
+          <w:left w:val="single" w:sz="2" w:space="5" w:color="E3E3E3"/>
+          <w:bottom w:val="single" w:sz="2" w:space="0" w:color="E3E3E3"/>
+          <w:right w:val="single" w:sz="2" w:space="0" w:color="E3E3E3"/>
+        </w:pBdr>
+        <w:spacing w:after="0" w:line="240" w:lineRule="auto"/>
+        <w:rPr>
+          <w:rFonts w:ascii="Segoe UI" w:eastAsia="Times New Roman" w:hAnsi="Segoe UI" w:cs="Segoe UI"/>
+          <w:color w:val="0D0D0D"/>
+          <w:kern w:val="0"/>
+          <w:sz w:val="24"/>
+          <w:szCs w:val="24"/>
+          <w:lang w:val="en-US"/>
+          <w14:ligatures w14:val="none"/>
+        </w:rPr>
+      </w:pPr>
+      <w:r>
+        <w:rPr>
+          <w:rFonts w:ascii="Segoe UI" w:eastAsia="Times New Roman" w:hAnsi="Segoe UI" w:cs="Segoe UI"/>
+          <w:color w:val="0D0D0D"/>
+          <w:kern w:val="0"/>
+          <w:sz w:val="24"/>
+          <w:szCs w:val="24"/>
+          <w:lang w:val="en-US"/>
+          <w14:ligatures w14:val="none"/>
+        </w:rPr>
+        <w:t xml:space="preserve">Q6: Number of children that you </w:t>
+      </w:r>
+      <w:proofErr w:type="gramStart"/>
+      <w:r>
+        <w:rPr>
+          <w:rFonts w:ascii="Segoe UI" w:eastAsia="Times New Roman" w:hAnsi="Segoe UI" w:cs="Segoe UI"/>
+          <w:color w:val="0D0D0D"/>
+          <w:kern w:val="0"/>
+          <w:sz w:val="24"/>
+          <w:szCs w:val="24"/>
+          <w:lang w:val="en-US"/>
+          <w14:ligatures w14:val="none"/>
+        </w:rPr>
+        <w:t>have?</w:t>
+      </w:r>
+      <w:proofErr w:type="gramEnd"/>
+      <w:r>
+        <w:rPr>
+          <w:rFonts w:ascii="Segoe UI" w:eastAsia="Times New Roman" w:hAnsi="Segoe UI" w:cs="Segoe UI"/>
+          <w:color w:val="0D0D0D"/>
+          <w:kern w:val="0"/>
+          <w:sz w:val="24"/>
+          <w:szCs w:val="24"/>
+          <w:lang w:val="en-US"/>
+          <w14:ligatures w14:val="none"/>
+        </w:rPr>
+        <w:t xml:space="preserve"> (Continuous)</w:t>
+      </w:r>
+    </w:p>
+    <w:p>
+      <w:pPr>
+        <w:numPr>
+          <w:ilvl w:val="1"/>
+          <w:numId w:val="2"/>
+        </w:numPr>
+        <w:pBdr>
+          <w:top w:val="single" w:sz="2" w:space="0" w:color="E3E3E3"/>
+          <w:left w:val="single" w:sz="2" w:space="5" w:color="E3E3E3"/>
+          <w:bottom w:val="single" w:sz="2" w:space="0" w:color="E3E3E3"/>
+          <w:right w:val="single" w:sz="2" w:space="0" w:color="E3E3E3"/>
+        </w:pBdr>
+        <w:spacing w:after="0" w:line="240" w:lineRule="auto"/>
+        <w:rPr>
+          <w:rFonts w:ascii="Segoe UI" w:eastAsia="Times New Roman" w:hAnsi="Segoe UI" w:cs="Segoe UI"/>
+          <w:color w:val="0D0D0D"/>
+          <w:kern w:val="0"/>
+          <w:sz w:val="24"/>
+          <w:szCs w:val="24"/>
+          <w:lang w:val="en-US"/>
+          <w14:ligatures w14:val="none"/>
+        </w:rPr>
+      </w:pPr>
+      <w:r>
+        <w:rPr>
+          <w:rFonts w:ascii="Segoe UI" w:eastAsia="Times New Roman" w:hAnsi="Segoe UI" w:cs="Segoe UI"/>
+          <w:color w:val="0D0D0D"/>
+          <w:kern w:val="0"/>
+          <w:sz w:val="24"/>
+          <w:szCs w:val="24"/>
+          <w:lang w:val="en-US"/>
+          <w14:ligatures w14:val="none"/>
+        </w:rPr>
+        <w:t>Q8: What is your occupation? (Multiple-choice)</w:t>
+      </w:r>
+    </w:p>
+    <w:p>
+      <w:pPr>
+        <w:numPr>
+          <w:ilvl w:val="1"/>
+          <w:numId w:val="2"/>
+        </w:numPr>
+        <w:pBdr>
+          <w:top w:val="single" w:sz="2" w:space="0" w:color="E3E3E3"/>
+          <w:left w:val="single" w:sz="2" w:space="5" w:color="E3E3E3"/>
+          <w:bottom w:val="single" w:sz="2" w:space="0" w:color="E3E3E3"/>
+          <w:right w:val="single" w:sz="2" w:space="0" w:color="E3E3E3"/>
+        </w:pBdr>
+        <w:spacing w:after="0" w:line="240" w:lineRule="auto"/>
+        <w:rPr>
+          <w:rFonts w:ascii="Segoe UI" w:eastAsia="Times New Roman" w:hAnsi="Segoe UI" w:cs="Segoe UI"/>
+          <w:color w:val="0D0D0D"/>
+          <w:kern w:val="0"/>
+          <w:sz w:val="24"/>
+          <w:szCs w:val="24"/>
+          <w:lang w:val="en-US"/>
+          <w14:ligatures w14:val="none"/>
+        </w:rPr>
+      </w:pPr>
+      <w:r>
+        <w:rPr>
+          <w:rFonts w:ascii="Segoe UI" w:eastAsia="Times New Roman" w:hAnsi="Segoe UI" w:cs="Segoe UI"/>
+          <w:color w:val="0D0D0D"/>
+          <w:kern w:val="0"/>
+          <w:sz w:val="24"/>
+          <w:szCs w:val="24"/>
+          <w:lang w:val="en-US"/>
+          <w14:ligatures w14:val="none"/>
+        </w:rPr>
+        <w:t>Q9: What is your employment status? (Multiple-choice)</w:t>
+      </w:r>
+    </w:p>
+    <w:p>
+      <w:pPr>
+        <w:numPr>
+          <w:ilvl w:val="1"/>
+          <w:numId w:val="2"/>
+        </w:numPr>
+        <w:pBdr>
+          <w:top w:val="single" w:sz="2" w:space="0" w:color="E3E3E3"/>
+          <w:left w:val="single" w:sz="2" w:space="5" w:color="E3E3E3"/>
+          <w:bottom w:val="single" w:sz="2" w:space="0" w:color="E3E3E3"/>
+          <w:right w:val="single" w:sz="2" w:space="0" w:color="E3E3E3"/>
+        </w:pBdr>
+        <w:spacing w:after="0" w:line="240" w:lineRule="auto"/>
+        <w:rPr>
+          <w:rFonts w:ascii="Segoe UI" w:eastAsia="Times New Roman" w:hAnsi="Segoe UI" w:cs="Segoe UI"/>
+          <w:color w:val="0D0D0D"/>
+          <w:kern w:val="0"/>
+          <w:sz w:val="24"/>
+          <w:szCs w:val="24"/>
+          <w:lang w:val="en-US"/>
+          <w14:ligatures w14:val="none"/>
+        </w:rPr>
+      </w:pPr>
+      <w:r>
+        <w:rPr>
+          <w:rFonts w:ascii="Segoe UI" w:eastAsia="Times New Roman" w:hAnsi="Segoe UI" w:cs="Segoe UI"/>
+          <w:color w:val="0D0D0D"/>
+          <w:kern w:val="0"/>
+          <w:sz w:val="24"/>
+          <w:szCs w:val="24"/>
+          <w:lang w:val="en-US"/>
+          <w14:ligatures w14:val="none"/>
+        </w:rPr>
+        <w:t>Q13: Do you know who your general practitioner is? (Yes/No)</w:t>
+      </w:r>
+    </w:p>
+    <w:p>
+      <w:pPr>
+        <w:numPr>
+          <w:ilvl w:val="0"/>
+          <w:numId w:val="2"/>
+        </w:numPr>
+        <w:pBdr>
+          <w:top w:val="single" w:sz="2" w:space="0" w:color="E3E3E3"/>
+          <w:left w:val="single" w:sz="2" w:space="5" w:color="E3E3E3"/>
+          <w:bottom w:val="single" w:sz="2" w:space="0" w:color="E3E3E3"/>
+          <w:right w:val="single" w:sz="2" w:space="0" w:color="E3E3E3"/>
+        </w:pBdr>
+        <w:spacing w:after="0" w:line="240" w:lineRule="auto"/>
+        <w:rPr>
+          <w:rFonts w:ascii="Segoe UI" w:eastAsia="Times New Roman" w:hAnsi="Segoe UI" w:cs="Segoe UI"/>
+          <w:color w:val="0D0D0D"/>
+          <w:kern w:val="0"/>
+          <w:sz w:val="24"/>
+          <w:szCs w:val="24"/>
+          <w:lang w:val="en-US"/>
+          <w14:ligatures w14:val="none"/>
+        </w:rPr>
+      </w:pPr>
+      <w:r>
+        <w:rPr>
+          <w:rFonts w:ascii="Segoe UI" w:eastAsia="Times New Roman" w:hAnsi="Segoe UI" w:cs="Segoe UI"/>
+          <w:b/>
+          <w:bCs/>
+          <w:color w:val="0D0D0D"/>
+          <w:kern w:val="0"/>
+          <w:sz w:val="24"/>
+          <w:szCs w:val="24"/>
+          <w:bdr w:val="single" w:sz="2" w:space="0" w:color="E3E3E3" w:frame="1"/>
+          <w:lang w:val="en-US"/>
+          <w14:ligatures w14:val="none"/>
+        </w:rPr>
+        <w:t>Education Level:</w:t>
+      </w:r>
+    </w:p>
+    <w:p>
+      <w:pPr>
+        <w:numPr>
+          <w:ilvl w:val="1"/>
+          <w:numId w:val="2"/>
+        </w:numPr>
+        <w:pBdr>
+          <w:top w:val="single" w:sz="2" w:space="0" w:color="E3E3E3"/>
+          <w:left w:val="single" w:sz="2" w:space="5" w:color="E3E3E3"/>
+          <w:bottom w:val="single" w:sz="2" w:space="0" w:color="E3E3E3"/>
+          <w:right w:val="single" w:sz="2" w:space="0" w:color="E3E3E3"/>
+        </w:pBdr>
+        <w:spacing w:after="0" w:line="240" w:lineRule="auto"/>
+        <w:rPr>
+          <w:rFonts w:ascii="Segoe UI" w:eastAsia="Times New Roman" w:hAnsi="Segoe UI" w:cs="Segoe UI"/>
+          <w:color w:val="0D0D0D"/>
+          <w:kern w:val="0"/>
+          <w:sz w:val="24"/>
+          <w:szCs w:val="24"/>
+          <w:lang w:val="en-US"/>
+          <w14:ligatures w14:val="none"/>
+        </w:rPr>
+      </w:pPr>
+      <w:r>
+        <w:rPr>
+          <w:rFonts w:ascii="Segoe UI" w:eastAsia="Times New Roman" w:hAnsi="Segoe UI" w:cs="Segoe UI"/>
+          <w:color w:val="0D0D0D"/>
+          <w:kern w:val="0"/>
+          <w:sz w:val="24"/>
+          <w:szCs w:val="24"/>
+          <w:lang w:val="en-US"/>
+          <w14:ligatures w14:val="none"/>
+        </w:rPr>
+        <w:t>Q7: What is the highest level of school that you have completed? (Multiple-choice)</w:t>
+      </w:r>
+    </w:p>
+    <w:p>
+      <w:pPr>
+        <w:numPr>
+          <w:ilvl w:val="0"/>
+          <w:numId w:val="2"/>
+        </w:numPr>
+        <w:pBdr>
+          <w:top w:val="single" w:sz="2" w:space="0" w:color="E3E3E3"/>
+          <w:left w:val="single" w:sz="2" w:space="5" w:color="E3E3E3"/>
+          <w:bottom w:val="single" w:sz="2" w:space="0" w:color="E3E3E3"/>
+          <w:right w:val="single" w:sz="2" w:space="0" w:color="E3E3E3"/>
+        </w:pBdr>
+        <w:spacing w:after="0" w:line="240" w:lineRule="auto"/>
+        <w:rPr>
+          <w:rFonts w:ascii="Segoe UI" w:eastAsia="Times New Roman" w:hAnsi="Segoe UI" w:cs="Segoe UI"/>
+          <w:color w:val="0D0D0D"/>
+          <w:kern w:val="0"/>
+          <w:sz w:val="24"/>
+          <w:szCs w:val="24"/>
+          <w:lang w:val="en-US"/>
+          <w14:ligatures w14:val="none"/>
+        </w:rPr>
+      </w:pPr>
+      <w:r>
+        <w:rPr>
+          <w:rFonts w:ascii="Segoe UI" w:eastAsia="Times New Roman" w:hAnsi="Segoe UI" w:cs="Segoe UI"/>
+          <w:b/>
+          <w:bCs/>
+          <w:color w:val="0D0D0D"/>
+          <w:kern w:val="0"/>
+          <w:sz w:val="24"/>
+          <w:szCs w:val="24"/>
+          <w:bdr w:val="single" w:sz="2" w:space="0" w:color="E3E3E3" w:frame="1"/>
+          <w:lang w:val="en-US"/>
+          <w14:ligatures w14:val="none"/>
+        </w:rPr>
+        <w:t>Health-related Factors:</w:t>
+      </w:r>
+    </w:p>
+    <w:p>
+      <w:pPr>
+        <w:numPr>
+          <w:ilvl w:val="1"/>
+          <w:numId w:val="2"/>
+        </w:numPr>
+        <w:pBdr>
+          <w:top w:val="single" w:sz="2" w:space="0" w:color="E3E3E3"/>
+          <w:left w:val="single" w:sz="2" w:space="5" w:color="E3E3E3"/>
+          <w:bottom w:val="single" w:sz="2" w:space="0" w:color="E3E3E3"/>
+          <w:right w:val="single" w:sz="2" w:space="0" w:color="E3E3E3"/>
+        </w:pBdr>
+        <w:spacing w:after="0" w:line="240" w:lineRule="auto"/>
+        <w:rPr>
+          <w:rFonts w:ascii="Segoe UI" w:eastAsia="Times New Roman" w:hAnsi="Segoe UI" w:cs="Segoe UI"/>
+          <w:color w:val="0D0D0D"/>
+          <w:kern w:val="0"/>
+          <w:sz w:val="24"/>
+          <w:szCs w:val="24"/>
+          <w:lang w:val="en-US"/>
+          <w14:ligatures w14:val="none"/>
+        </w:rPr>
+      </w:pPr>
+      <w:r>
+        <w:rPr>
+          <w:rFonts w:ascii="Segoe UI" w:eastAsia="Times New Roman" w:hAnsi="Segoe UI" w:cs="Segoe UI"/>
+          <w:color w:val="0D0D0D"/>
+          <w:kern w:val="0"/>
+          <w:sz w:val="24"/>
+          <w:szCs w:val="24"/>
+          <w:lang w:val="en-US"/>
+          <w14:ligatures w14:val="none"/>
+        </w:rPr>
+        <w:t>Q10: What is your smoking status? (Non-smoker/Current smoker/Former smoker)</w:t>
+      </w:r>
+    </w:p>
+    <w:p>
+      <w:pPr>
+        <w:numPr>
+          <w:ilvl w:val="1"/>
+          <w:numId w:val="2"/>
+        </w:numPr>
+        <w:pBdr>
+          <w:top w:val="single" w:sz="2" w:space="0" w:color="E3E3E3"/>
+          <w:left w:val="single" w:sz="2" w:space="5" w:color="E3E3E3"/>
+          <w:bottom w:val="single" w:sz="2" w:space="0" w:color="E3E3E3"/>
+          <w:right w:val="single" w:sz="2" w:space="0" w:color="E3E3E3"/>
+        </w:pBdr>
+        <w:spacing w:after="0" w:line="240" w:lineRule="auto"/>
+        <w:rPr>
+          <w:rFonts w:ascii="Segoe UI" w:eastAsia="Times New Roman" w:hAnsi="Segoe UI" w:cs="Segoe UI"/>
+          <w:color w:val="0D0D0D"/>
+          <w:kern w:val="0"/>
+          <w:sz w:val="24"/>
+          <w:szCs w:val="24"/>
+          <w:lang w:val="en-US"/>
+          <w14:ligatures w14:val="none"/>
+        </w:rPr>
+      </w:pPr>
+      <w:r>
+        <w:rPr>
+          <w:rFonts w:ascii="Segoe UI" w:eastAsia="Times New Roman" w:hAnsi="Segoe UI" w:cs="Segoe UI"/>
+          <w:color w:val="0D0D0D"/>
+          <w:kern w:val="0"/>
+          <w:sz w:val="24"/>
+          <w:szCs w:val="24"/>
+          <w:lang w:val="en-US"/>
+          <w14:ligatures w14:val="none"/>
+        </w:rPr>
+        <w:t>Q11: Your daily alcohol consumption is? (Multiple-choice)</w:t>
+      </w:r>
+    </w:p>
+    <w:p>
+      <w:pPr>
+        <w:numPr>
+          <w:ilvl w:val="1"/>
+          <w:numId w:val="2"/>
+        </w:numPr>
+        <w:pBdr>
+          <w:top w:val="single" w:sz="2" w:space="0" w:color="E3E3E3"/>
+          <w:left w:val="single" w:sz="2" w:space="5" w:color="E3E3E3"/>
+          <w:bottom w:val="single" w:sz="2" w:space="0" w:color="E3E3E3"/>
+          <w:right w:val="single" w:sz="2" w:space="0" w:color="E3E3E3"/>
+        </w:pBdr>
+        <w:spacing w:after="0" w:line="240" w:lineRule="auto"/>
+        <w:rPr>
+          <w:rFonts w:ascii="Segoe UI" w:eastAsia="Times New Roman" w:hAnsi="Segoe UI" w:cs="Segoe UI"/>
+          <w:color w:val="0D0D0D"/>
+          <w:kern w:val="0"/>
+          <w:sz w:val="24"/>
+          <w:szCs w:val="24"/>
+          <w:lang w:val="en-US"/>
+          <w14:ligatures w14:val="none"/>
+        </w:rPr>
+      </w:pPr>
+      <w:r>
+        <w:rPr>
+          <w:rFonts w:ascii="Segoe UI" w:eastAsia="Times New Roman" w:hAnsi="Segoe UI" w:cs="Segoe UI"/>
+          <w:color w:val="0D0D0D"/>
+          <w:kern w:val="0"/>
+          <w:sz w:val="24"/>
+          <w:szCs w:val="24"/>
+          <w:lang w:val="en-US"/>
+          <w14:ligatures w14:val="none"/>
+        </w:rPr>
+        <w:t>Q12: How often do you exercise? (Multiple-choice)</w:t>
+      </w:r>
+    </w:p>
+    <w:p>
+      <w:pPr>
+        <w:numPr>
+          <w:ilvl w:val="1"/>
+          <w:numId w:val="2"/>
+        </w:numPr>
+        <w:pBdr>
+          <w:top w:val="single" w:sz="2" w:space="0" w:color="E3E3E3"/>
+          <w:left w:val="single" w:sz="2" w:space="5" w:color="E3E3E3"/>
+          <w:bottom w:val="single" w:sz="2" w:space="0" w:color="E3E3E3"/>
+          <w:right w:val="single" w:sz="2" w:space="0" w:color="E3E3E3"/>
+        </w:pBdr>
+        <w:spacing w:after="0" w:line="240" w:lineRule="auto"/>
+        <w:rPr>
+          <w:rFonts w:ascii="Segoe UI" w:eastAsia="Times New Roman" w:hAnsi="Segoe UI" w:cs="Segoe UI"/>
+          <w:color w:val="0D0D0D"/>
+          <w:kern w:val="0"/>
+          <w:sz w:val="24"/>
+          <w:szCs w:val="24"/>
+          <w:lang w:val="en-US"/>
+          <w14:ligatures w14:val="none"/>
+        </w:rPr>
+      </w:pPr>
+      <w:r>
+        <w:rPr>
+          <w:rFonts w:ascii="Segoe UI" w:eastAsia="Times New Roman" w:hAnsi="Segoe UI" w:cs="Segoe UI"/>
+          <w:color w:val="0D0D0D"/>
+          <w:kern w:val="0"/>
+          <w:sz w:val="24"/>
+          <w:szCs w:val="24"/>
+          <w:lang w:val="en-US"/>
+          <w14:ligatures w14:val="none"/>
+        </w:rPr>
+        <w:t>Q14: When was the last time you visited your general practitioner? (Multiple-choice)</w:t>
+      </w:r>
+    </w:p>
+    <w:p>
+      <w:pPr>
+        <w:numPr>
+          <w:ilvl w:val="1"/>
+          <w:numId w:val="2"/>
+        </w:numPr>
+        <w:pBdr>
+          <w:top w:val="single" w:sz="2" w:space="0" w:color="E3E3E3"/>
+          <w:left w:val="single" w:sz="2" w:space="5" w:color="E3E3E3"/>
+          <w:bottom w:val="single" w:sz="2" w:space="0" w:color="E3E3E3"/>
+          <w:right w:val="single" w:sz="2" w:space="0" w:color="E3E3E3"/>
+        </w:pBdr>
+        <w:spacing w:after="0" w:line="240" w:lineRule="auto"/>
+        <w:rPr>
+          <w:rFonts w:ascii="Segoe UI" w:eastAsia="Times New Roman" w:hAnsi="Segoe UI" w:cs="Segoe UI"/>
+          <w:color w:val="0D0D0D"/>
+          <w:kern w:val="0"/>
+          <w:sz w:val="24"/>
+          <w:szCs w:val="24"/>
+          <w:lang w:val="en-US"/>
+          <w14:ligatures w14:val="none"/>
+        </w:rPr>
+      </w:pPr>
+      <w:r>
+        <w:rPr>
+          <w:rFonts w:ascii="Segoe UI" w:eastAsia="Times New Roman" w:hAnsi="Segoe UI" w:cs="Segoe UI"/>
+          <w:color w:val="0D0D0D"/>
+          <w:kern w:val="0"/>
+          <w:sz w:val="24"/>
+          <w:szCs w:val="24"/>
+          <w:lang w:val="en-US"/>
+          <w14:ligatures w14:val="none"/>
+        </w:rPr>
+        <w:t>Q15: How often do you get health check-ups? (Multiple-choice)</w:t>
+      </w:r>
+    </w:p>
+    <w:p>
+      <w:pPr>
+        <w:numPr>
+          <w:ilvl w:val="1"/>
+          <w:numId w:val="2"/>
+        </w:numPr>
+        <w:pBdr>
+          <w:top w:val="single" w:sz="2" w:space="0" w:color="E3E3E3"/>
+          <w:left w:val="single" w:sz="2" w:space="5" w:color="E3E3E3"/>
+          <w:bottom w:val="single" w:sz="2" w:space="0" w:color="E3E3E3"/>
+          <w:right w:val="single" w:sz="2" w:space="0" w:color="E3E3E3"/>
+        </w:pBdr>
+        <w:spacing w:after="0" w:line="240" w:lineRule="auto"/>
+        <w:rPr>
+          <w:rFonts w:ascii="Segoe UI" w:eastAsia="Times New Roman" w:hAnsi="Segoe UI" w:cs="Segoe UI"/>
+          <w:color w:val="0D0D0D"/>
+          <w:kern w:val="0"/>
+          <w:sz w:val="24"/>
+          <w:szCs w:val="24"/>
+          <w:lang w:val="en-US"/>
+          <w14:ligatures w14:val="none"/>
+        </w:rPr>
+      </w:pPr>
+      <w:r>
+        <w:rPr>
+          <w:rFonts w:ascii="Segoe UI" w:eastAsia="Times New Roman" w:hAnsi="Segoe UI" w:cs="Segoe UI"/>
+          <w:color w:val="0D0D0D"/>
+          <w:kern w:val="0"/>
+          <w:sz w:val="24"/>
+          <w:szCs w:val="24"/>
+          <w:lang w:val="en-US"/>
+          <w14:ligatures w14:val="none"/>
+        </w:rPr>
+        <w:t>Q16: For women only: When was the last time you visited your gynecologist? (Multiple-choice)</w:t>
       </w:r>
     </w:p>
     <w:p>
@@ -207,174 +1736,6 @@
     </w:p>
     <w:p>
       <w:pPr>
-        <w:numPr>
-          <w:ilvl w:val="0"/>
-          <w:numId w:val="2"/>
-        </w:numPr>
-        <w:spacing w:line="360" w:lineRule="auto"/>
-        <w:contextualSpacing/>
-        <w:jc w:val="both"/>
-        <w:rPr>
-          <w:rFonts w:ascii="Times New Roman" w:hAnsi="Times New Roman" w:cs="Times New Roman"/>
-          <w:sz w:val="24"/>
-          <w:szCs w:val="24"/>
-          <w:lang w:val="en-US"/>
-        </w:rPr>
-      </w:pPr>
-      <w:r>
-        <w:rPr>
-          <w:rFonts w:ascii="Times New Roman" w:hAnsi="Times New Roman" w:cs="Times New Roman"/>
-          <w:sz w:val="24"/>
-          <w:szCs w:val="24"/>
-          <w:lang w:val="en-US"/>
-        </w:rPr>
-        <w:t xml:space="preserve">Do sociodemographic factors affect the attitude towards screening and participation in screenings in Latvia? </w:t>
-      </w:r>
-    </w:p>
-    <w:p>
-      <w:pPr>
-        <w:spacing w:line="360" w:lineRule="auto"/>
-        <w:ind w:left="360"/>
-        <w:contextualSpacing/>
-        <w:jc w:val="both"/>
-        <w:rPr>
-          <w:rFonts w:ascii="Times New Roman" w:hAnsi="Times New Roman" w:cs="Times New Roman"/>
-          <w:sz w:val="24"/>
-          <w:szCs w:val="24"/>
-          <w:lang w:val="en-US"/>
-        </w:rPr>
-      </w:pPr>
-      <w:r>
-        <w:rPr>
-          <w:rFonts w:ascii="Times New Roman" w:hAnsi="Times New Roman" w:cs="Times New Roman"/>
-          <w:sz w:val="24"/>
-          <w:szCs w:val="24"/>
-          <w:lang w:val="en-US"/>
-        </w:rPr>
-        <w:t>Where do you live (please write the name of the city/ town/ village)?</w:t>
-      </w:r>
-      <w:r>
-        <w:rPr>
-          <w:rFonts w:ascii="Times New Roman" w:hAnsi="Times New Roman" w:cs="Times New Roman"/>
-          <w:sz w:val="24"/>
-          <w:szCs w:val="24"/>
-          <w:lang w:val="en-US"/>
-        </w:rPr>
-        <w:t xml:space="preserve"> Q4</w:t>
-      </w:r>
-    </w:p>
-    <w:p>
-      <w:pPr>
-        <w:spacing w:line="360" w:lineRule="auto"/>
-        <w:ind w:left="360"/>
-        <w:contextualSpacing/>
-        <w:jc w:val="both"/>
-        <w:rPr>
-          <w:rFonts w:ascii="Times New Roman" w:hAnsi="Times New Roman" w:cs="Times New Roman"/>
-          <w:sz w:val="24"/>
-          <w:szCs w:val="24"/>
-          <w:lang w:val="en-US"/>
-        </w:rPr>
-      </w:pPr>
-      <w:r>
-        <w:rPr>
-          <w:rFonts w:ascii="Times New Roman" w:hAnsi="Times New Roman" w:cs="Times New Roman"/>
-          <w:sz w:val="24"/>
-          <w:szCs w:val="24"/>
-          <w:lang w:val="en-US"/>
-        </w:rPr>
-        <w:t>What is your occupation?</w:t>
-      </w:r>
-      <w:r>
-        <w:rPr>
-          <w:rFonts w:ascii="Times New Roman" w:hAnsi="Times New Roman" w:cs="Times New Roman"/>
-          <w:sz w:val="24"/>
-          <w:szCs w:val="24"/>
-          <w:lang w:val="en-US"/>
-        </w:rPr>
-        <w:t xml:space="preserve"> Q8</w:t>
-      </w:r>
-    </w:p>
-    <w:p>
-      <w:pPr>
-        <w:spacing w:line="360" w:lineRule="auto"/>
-        <w:ind w:left="360"/>
-        <w:contextualSpacing/>
-        <w:jc w:val="both"/>
-        <w:rPr>
-          <w:rFonts w:ascii="Times New Roman" w:hAnsi="Times New Roman" w:cs="Times New Roman"/>
-          <w:sz w:val="24"/>
-          <w:szCs w:val="24"/>
-          <w:lang w:val="en-US"/>
-        </w:rPr>
-      </w:pPr>
-      <w:r>
-        <w:rPr>
-          <w:rFonts w:ascii="Times New Roman" w:hAnsi="Times New Roman" w:cs="Times New Roman"/>
-          <w:sz w:val="24"/>
-          <w:szCs w:val="24"/>
-          <w:lang w:val="en-US"/>
-        </w:rPr>
-        <w:t>What is your employment status?</w:t>
-      </w:r>
-      <w:r>
-        <w:rPr>
-          <w:rFonts w:ascii="Times New Roman" w:hAnsi="Times New Roman" w:cs="Times New Roman"/>
-          <w:sz w:val="24"/>
-          <w:szCs w:val="24"/>
-          <w:lang w:val="en-US"/>
-        </w:rPr>
-        <w:t xml:space="preserve"> Q9 </w:t>
-      </w:r>
-    </w:p>
-    <w:p>
-      <w:pPr>
-        <w:spacing w:line="360" w:lineRule="auto"/>
-        <w:ind w:left="360"/>
-        <w:contextualSpacing/>
-        <w:jc w:val="both"/>
-        <w:rPr>
-          <w:rFonts w:ascii="Times New Roman" w:hAnsi="Times New Roman" w:cs="Times New Roman"/>
-          <w:sz w:val="24"/>
-          <w:szCs w:val="24"/>
-          <w:lang w:val="en-US"/>
-        </w:rPr>
-      </w:pPr>
-      <w:r>
-        <w:rPr>
-          <w:rFonts w:ascii="Times New Roman" w:hAnsi="Times New Roman" w:cs="Times New Roman"/>
-          <w:sz w:val="24"/>
-          <w:szCs w:val="24"/>
-          <w:lang w:val="en-US"/>
-        </w:rPr>
-        <w:t>Do you know who is your general practitioner?</w:t>
-      </w:r>
-      <w:r>
-        <w:rPr>
-          <w:rFonts w:ascii="Times New Roman" w:hAnsi="Times New Roman" w:cs="Times New Roman"/>
-          <w:sz w:val="24"/>
-          <w:szCs w:val="24"/>
-          <w:lang w:val="en-US"/>
-        </w:rPr>
-        <w:t xml:space="preserve"> Q13</w:t>
-      </w:r>
-    </w:p>
-    <w:p>
-      <w:pPr>
-        <w:spacing w:line="360" w:lineRule="auto"/>
-        <w:ind w:left="360"/>
-        <w:contextualSpacing/>
-        <w:jc w:val="both"/>
-        <w:rPr>
-          <w:rFonts w:ascii="Times New Roman" w:hAnsi="Times New Roman" w:cs="Times New Roman"/>
-          <w:sz w:val="24"/>
-          <w:szCs w:val="24"/>
-          <w:lang w:val="en-US"/>
-        </w:rPr>
-      </w:pPr>
-    </w:p>
-    <w:p>
-      <w:pPr>
         <w:spacing w:line="360" w:lineRule="auto"/>
         <w:contextualSpacing/>
         <w:jc w:val="both"/>
@@ -488,6 +1849,340 @@
     </w:p>
     <w:p>
       <w:pPr>
+        <w:numPr>
+          <w:ilvl w:val="0"/>
+          <w:numId w:val="1"/>
+        </w:numPr>
+        <w:pBdr>
+          <w:top w:val="single" w:sz="2" w:space="0" w:color="E3E3E3"/>
+          <w:left w:val="single" w:sz="2" w:space="5" w:color="E3E3E3"/>
+          <w:bottom w:val="single" w:sz="2" w:space="0" w:color="E3E3E3"/>
+          <w:right w:val="single" w:sz="2" w:space="0" w:color="E3E3E3"/>
+        </w:pBdr>
+        <w:spacing w:after="0" w:line="240" w:lineRule="auto"/>
+        <w:rPr>
+          <w:rFonts w:ascii="Segoe UI" w:eastAsia="Times New Roman" w:hAnsi="Segoe UI" w:cs="Segoe UI"/>
+          <w:color w:val="0D0D0D"/>
+          <w:kern w:val="0"/>
+          <w:sz w:val="24"/>
+          <w:szCs w:val="24"/>
+          <w:lang w:val="en-US"/>
+          <w14:ligatures w14:val="none"/>
+        </w:rPr>
+      </w:pPr>
+      <w:r>
+        <w:rPr>
+          <w:rFonts w:ascii="Segoe UI" w:eastAsia="Times New Roman" w:hAnsi="Segoe UI" w:cs="Segoe UI"/>
+          <w:b/>
+          <w:bCs/>
+          <w:color w:val="0D0D0D"/>
+          <w:kern w:val="0"/>
+          <w:sz w:val="24"/>
+          <w:szCs w:val="24"/>
+          <w:bdr w:val="single" w:sz="2" w:space="0" w:color="E3E3E3" w:frame="1"/>
+          <w:lang w:val="en-US"/>
+          <w14:ligatures w14:val="none"/>
+        </w:rPr>
+        <w:t>Awareness about Cancer Screening:</w:t>
+      </w:r>
+    </w:p>
+    <w:p>
+      <w:pPr>
+        <w:numPr>
+          <w:ilvl w:val="1"/>
+          <w:numId w:val="1"/>
+        </w:numPr>
+        <w:pBdr>
+          <w:top w:val="single" w:sz="2" w:space="0" w:color="E3E3E3"/>
+          <w:left w:val="single" w:sz="2" w:space="5" w:color="E3E3E3"/>
+          <w:bottom w:val="single" w:sz="2" w:space="0" w:color="E3E3E3"/>
+          <w:right w:val="single" w:sz="2" w:space="0" w:color="E3E3E3"/>
+        </w:pBdr>
+        <w:spacing w:after="0" w:line="240" w:lineRule="auto"/>
+        <w:rPr>
+          <w:rFonts w:ascii="Segoe UI" w:eastAsia="Times New Roman" w:hAnsi="Segoe UI" w:cs="Segoe UI"/>
+          <w:color w:val="0D0D0D"/>
+          <w:kern w:val="0"/>
+          <w:sz w:val="24"/>
+          <w:szCs w:val="24"/>
+          <w:lang w:val="en-US"/>
+          <w14:ligatures w14:val="none"/>
+        </w:rPr>
+      </w:pPr>
+      <w:r>
+        <w:rPr>
+          <w:rFonts w:ascii="Segoe UI" w:eastAsia="Times New Roman" w:hAnsi="Segoe UI" w:cs="Segoe UI"/>
+          <w:color w:val="0D0D0D"/>
+          <w:kern w:val="0"/>
+          <w:sz w:val="24"/>
+          <w:szCs w:val="24"/>
+          <w:lang w:val="en-US"/>
+          <w14:ligatures w14:val="none"/>
+        </w:rPr>
+        <w:t>Q17: Are you familiar with the concept of cancer screening in Latvia? (Yes/No)</w:t>
+      </w:r>
+    </w:p>
+    <w:p>
+      <w:pPr>
+        <w:numPr>
+          <w:ilvl w:val="1"/>
+          <w:numId w:val="1"/>
+        </w:numPr>
+        <w:pBdr>
+          <w:top w:val="single" w:sz="2" w:space="0" w:color="E3E3E3"/>
+          <w:left w:val="single" w:sz="2" w:space="5" w:color="E3E3E3"/>
+          <w:bottom w:val="single" w:sz="2" w:space="0" w:color="E3E3E3"/>
+          <w:right w:val="single" w:sz="2" w:space="0" w:color="E3E3E3"/>
+        </w:pBdr>
+        <w:spacing w:after="0" w:line="240" w:lineRule="auto"/>
+        <w:rPr>
+          <w:rFonts w:ascii="Segoe UI" w:eastAsia="Times New Roman" w:hAnsi="Segoe UI" w:cs="Segoe UI"/>
+          <w:color w:val="0D0D0D"/>
+          <w:kern w:val="0"/>
+          <w:sz w:val="24"/>
+          <w:szCs w:val="24"/>
+          <w:lang w:val="en-US"/>
+          <w14:ligatures w14:val="none"/>
+        </w:rPr>
+      </w:pPr>
+      <w:r>
+        <w:rPr>
+          <w:rFonts w:ascii="Segoe UI" w:eastAsia="Times New Roman" w:hAnsi="Segoe UI" w:cs="Segoe UI"/>
+          <w:color w:val="0D0D0D"/>
+          <w:kern w:val="0"/>
+          <w:sz w:val="24"/>
+          <w:szCs w:val="24"/>
+          <w:lang w:val="en-US"/>
+          <w14:ligatures w14:val="none"/>
+        </w:rPr>
+        <w:t>Q18: What types of cancer screening are you aware of? (Multiple-choice)</w:t>
+      </w:r>
+    </w:p>
+    <w:p>
+      <w:pPr>
+        <w:numPr>
+          <w:ilvl w:val="1"/>
+          <w:numId w:val="1"/>
+        </w:numPr>
+        <w:pBdr>
+          <w:top w:val="single" w:sz="2" w:space="0" w:color="E3E3E3"/>
+          <w:left w:val="single" w:sz="2" w:space="5" w:color="E3E3E3"/>
+          <w:bottom w:val="single" w:sz="2" w:space="0" w:color="E3E3E3"/>
+          <w:right w:val="single" w:sz="2" w:space="0" w:color="E3E3E3"/>
+        </w:pBdr>
+        <w:spacing w:after="0" w:line="240" w:lineRule="auto"/>
+        <w:rPr>
+          <w:rFonts w:ascii="Segoe UI" w:eastAsia="Times New Roman" w:hAnsi="Segoe UI" w:cs="Segoe UI"/>
+          <w:color w:val="0D0D0D"/>
+          <w:kern w:val="0"/>
+          <w:sz w:val="24"/>
+          <w:szCs w:val="24"/>
+          <w:lang w:val="en-US"/>
+          <w14:ligatures w14:val="none"/>
+        </w:rPr>
+      </w:pPr>
+      <w:r>
+        <w:rPr>
+          <w:rFonts w:ascii="Segoe UI" w:eastAsia="Times New Roman" w:hAnsi="Segoe UI" w:cs="Segoe UI"/>
+          <w:color w:val="0D0D0D"/>
+          <w:kern w:val="0"/>
+          <w:sz w:val="24"/>
+          <w:szCs w:val="24"/>
+          <w:lang w:val="en-US"/>
+          <w14:ligatures w14:val="none"/>
+        </w:rPr>
+        <w:t>Q20: What sources have you used to learn about cancer screening tests? (Multiple-choice)</w:t>
+      </w:r>
+    </w:p>
+    <w:p>
+      <w:pPr>
+        <w:numPr>
+          <w:ilvl w:val="0"/>
+          <w:numId w:val="1"/>
+        </w:numPr>
+        <w:pBdr>
+          <w:top w:val="single" w:sz="2" w:space="0" w:color="E3E3E3"/>
+          <w:left w:val="single" w:sz="2" w:space="5" w:color="E3E3E3"/>
+          <w:bottom w:val="single" w:sz="2" w:space="0" w:color="E3E3E3"/>
+          <w:right w:val="single" w:sz="2" w:space="0" w:color="E3E3E3"/>
+        </w:pBdr>
+        <w:spacing w:after="0" w:line="240" w:lineRule="auto"/>
+        <w:rPr>
+          <w:rFonts w:ascii="Segoe UI" w:eastAsia="Times New Roman" w:hAnsi="Segoe UI" w:cs="Segoe UI"/>
+          <w:color w:val="0D0D0D"/>
+          <w:kern w:val="0"/>
+          <w:sz w:val="24"/>
+          <w:szCs w:val="24"/>
+          <w:lang w:val="en-US"/>
+          <w14:ligatures w14:val="none"/>
+        </w:rPr>
+      </w:pPr>
+      <w:r>
+        <w:rPr>
+          <w:rFonts w:ascii="Segoe UI" w:eastAsia="Times New Roman" w:hAnsi="Segoe UI" w:cs="Segoe UI"/>
+          <w:b/>
+          <w:bCs/>
+          <w:color w:val="0D0D0D"/>
+          <w:kern w:val="0"/>
+          <w:sz w:val="24"/>
+          <w:szCs w:val="24"/>
+          <w:bdr w:val="single" w:sz="2" w:space="0" w:color="E3E3E3" w:frame="1"/>
+          <w:lang w:val="en-US"/>
+          <w14:ligatures w14:val="none"/>
+        </w:rPr>
+        <w:lastRenderedPageBreak/>
+        <w:t>Participation in Cancer Screening:</w:t>
+      </w:r>
+    </w:p>
+    <w:p>
+      <w:pPr>
+        <w:numPr>
+          <w:ilvl w:val="1"/>
+          <w:numId w:val="1"/>
+        </w:numPr>
+        <w:pBdr>
+          <w:top w:val="single" w:sz="2" w:space="0" w:color="E3E3E3"/>
+          <w:left w:val="single" w:sz="2" w:space="5" w:color="E3E3E3"/>
+          <w:bottom w:val="single" w:sz="2" w:space="0" w:color="E3E3E3"/>
+          <w:right w:val="single" w:sz="2" w:space="0" w:color="E3E3E3"/>
+        </w:pBdr>
+        <w:spacing w:after="0" w:line="240" w:lineRule="auto"/>
+        <w:rPr>
+          <w:rFonts w:ascii="Segoe UI" w:eastAsia="Times New Roman" w:hAnsi="Segoe UI" w:cs="Segoe UI"/>
+          <w:color w:val="0D0D0D"/>
+          <w:kern w:val="0"/>
+          <w:sz w:val="24"/>
+          <w:szCs w:val="24"/>
+          <w:lang w:val="en-US"/>
+          <w14:ligatures w14:val="none"/>
+        </w:rPr>
+      </w:pPr>
+      <w:r>
+        <w:rPr>
+          <w:rFonts w:ascii="Segoe UI" w:eastAsia="Times New Roman" w:hAnsi="Segoe UI" w:cs="Segoe UI"/>
+          <w:color w:val="0D0D0D"/>
+          <w:kern w:val="0"/>
+          <w:sz w:val="24"/>
+          <w:szCs w:val="24"/>
+          <w:lang w:val="en-US"/>
+          <w14:ligatures w14:val="none"/>
+        </w:rPr>
+        <w:t>Q19: Which of the following cancer screenings have you attended in the last year? (Multiple-choice)</w:t>
+      </w:r>
+    </w:p>
+    <w:p>
+      <w:pPr>
+        <w:numPr>
+          <w:ilvl w:val="1"/>
+          <w:numId w:val="1"/>
+        </w:numPr>
+        <w:pBdr>
+          <w:top w:val="single" w:sz="2" w:space="0" w:color="E3E3E3"/>
+          <w:left w:val="single" w:sz="2" w:space="5" w:color="E3E3E3"/>
+          <w:bottom w:val="single" w:sz="2" w:space="0" w:color="E3E3E3"/>
+          <w:right w:val="single" w:sz="2" w:space="0" w:color="E3E3E3"/>
+        </w:pBdr>
+        <w:spacing w:after="0" w:line="240" w:lineRule="auto"/>
+        <w:rPr>
+          <w:rFonts w:ascii="Segoe UI" w:eastAsia="Times New Roman" w:hAnsi="Segoe UI" w:cs="Segoe UI"/>
+          <w:color w:val="0D0D0D"/>
+          <w:kern w:val="0"/>
+          <w:sz w:val="24"/>
+          <w:szCs w:val="24"/>
+          <w:lang w:val="en-US"/>
+          <w14:ligatures w14:val="none"/>
+        </w:rPr>
+      </w:pPr>
+      <w:r>
+        <w:rPr>
+          <w:rFonts w:ascii="Segoe UI" w:eastAsia="Times New Roman" w:hAnsi="Segoe UI" w:cs="Segoe UI"/>
+          <w:color w:val="0D0D0D"/>
+          <w:kern w:val="0"/>
+          <w:sz w:val="24"/>
+          <w:szCs w:val="24"/>
+          <w:lang w:val="en-US"/>
+          <w14:ligatures w14:val="none"/>
+        </w:rPr>
+        <w:t>Q25: If you received invitations for screenings, did you perform the screening? (Yes/No)</w:t>
+      </w:r>
+    </w:p>
+    <w:p>
+      <w:pPr>
+        <w:numPr>
+          <w:ilvl w:val="0"/>
+          <w:numId w:val="1"/>
+        </w:numPr>
+        <w:pBdr>
+          <w:top w:val="single" w:sz="2" w:space="0" w:color="E3E3E3"/>
+          <w:left w:val="single" w:sz="2" w:space="5" w:color="E3E3E3"/>
+          <w:bottom w:val="single" w:sz="2" w:space="0" w:color="E3E3E3"/>
+          <w:right w:val="single" w:sz="2" w:space="0" w:color="E3E3E3"/>
+        </w:pBdr>
+        <w:spacing w:after="0" w:line="240" w:lineRule="auto"/>
+        <w:rPr>
+          <w:rFonts w:ascii="Segoe UI" w:eastAsia="Times New Roman" w:hAnsi="Segoe UI" w:cs="Segoe UI"/>
+          <w:color w:val="0D0D0D"/>
+          <w:kern w:val="0"/>
+          <w:sz w:val="24"/>
+          <w:szCs w:val="24"/>
+          <w:lang w:val="en-US"/>
+          <w14:ligatures w14:val="none"/>
+        </w:rPr>
+      </w:pPr>
+      <w:r>
+        <w:rPr>
+          <w:rFonts w:ascii="Segoe UI" w:eastAsia="Times New Roman" w:hAnsi="Segoe UI" w:cs="Segoe UI"/>
+          <w:b/>
+          <w:bCs/>
+          <w:color w:val="0D0D0D"/>
+          <w:kern w:val="0"/>
+          <w:sz w:val="24"/>
+          <w:szCs w:val="24"/>
+          <w:bdr w:val="single" w:sz="2" w:space="0" w:color="E3E3E3" w:frame="1"/>
+          <w:lang w:val="en-US"/>
+          <w14:ligatures w14:val="none"/>
+        </w:rPr>
+        <w:t>Attitudes towards Screening:</w:t>
+      </w:r>
+    </w:p>
+    <w:p>
+      <w:pPr>
+        <w:numPr>
+          <w:ilvl w:val="1"/>
+          <w:numId w:val="1"/>
+        </w:numPr>
+        <w:pBdr>
+          <w:top w:val="single" w:sz="2" w:space="0" w:color="E3E3E3"/>
+          <w:left w:val="single" w:sz="2" w:space="5" w:color="E3E3E3"/>
+          <w:bottom w:val="single" w:sz="2" w:space="0" w:color="E3E3E3"/>
+          <w:right w:val="single" w:sz="2" w:space="0" w:color="E3E3E3"/>
+        </w:pBdr>
+        <w:spacing w:after="0" w:line="240" w:lineRule="auto"/>
+        <w:rPr>
+          <w:rFonts w:ascii="Segoe UI" w:eastAsia="Times New Roman" w:hAnsi="Segoe UI" w:cs="Segoe UI"/>
+          <w:color w:val="0D0D0D"/>
+          <w:kern w:val="0"/>
+          <w:sz w:val="24"/>
+          <w:szCs w:val="24"/>
+          <w:lang w:val="en-US"/>
+          <w14:ligatures w14:val="none"/>
+        </w:rPr>
+      </w:pPr>
+      <w:r>
+        <w:rPr>
+          <w:rFonts w:ascii="Segoe UI" w:eastAsia="Times New Roman" w:hAnsi="Segoe UI" w:cs="Segoe UI"/>
+          <w:color w:val="0D0D0D"/>
+          <w:kern w:val="0"/>
+          <w:sz w:val="24"/>
+          <w:szCs w:val="24"/>
+          <w:lang w:val="en-US"/>
+          <w14:ligatures w14:val="none"/>
+        </w:rPr>
+        <w:t>Q26: To what extent do you agree or disagree with statements related to personal health, cancer seriousness, fear of cancer, etc.? (Likert scale)</w:t>
+      </w:r>
+    </w:p>
+    <w:p>
+      <w:pPr>
         <w:spacing w:line="360" w:lineRule="auto"/>
         <w:ind w:left="720"/>
         <w:contextualSpacing/>
@@ -499,50 +2194,6 @@
           <w:lang w:val="en-US"/>
         </w:rPr>
       </w:pPr>
-      <w:r>
-        <w:rPr>
-          <w:rFonts w:ascii="Times New Roman" w:hAnsi="Times New Roman" w:cs="Times New Roman"/>
-          <w:sz w:val="24"/>
-          <w:szCs w:val="24"/>
-          <w:lang w:val="en-US"/>
-        </w:rPr>
-        <w:t>Q17, Q18 Q19 Q25 Q27 Q30</w:t>
-      </w:r>
-      <w:r>
-        <w:rPr>
-          <w:rFonts w:ascii="Times New Roman" w:hAnsi="Times New Roman" w:cs="Times New Roman"/>
-          <w:sz w:val="24"/>
-          <w:szCs w:val="24"/>
-          <w:lang w:val="en-US"/>
-        </w:rPr>
-        <w:t xml:space="preserve"> Q31 </w:t>
-      </w:r>
-    </w:p>
-    <w:p>
-      <w:pPr>
-        <w:numPr>
-          <w:ilvl w:val="0"/>
-          <w:numId w:val="1"/>
-        </w:numPr>
-        <w:spacing w:line="360" w:lineRule="auto"/>
-        <w:contextualSpacing/>
-        <w:jc w:val="both"/>
-        <w:rPr>
-          <w:rFonts w:ascii="Times New Roman" w:hAnsi="Times New Roman" w:cs="Times New Roman"/>
-          <w:sz w:val="24"/>
-          <w:szCs w:val="24"/>
-          <w:lang w:val="en-US"/>
-        </w:rPr>
-      </w:pPr>
-      <w:r>
-        <w:rPr>
-          <w:rFonts w:ascii="Times New Roman" w:hAnsi="Times New Roman" w:cs="Times New Roman"/>
-          <w:sz w:val="24"/>
-          <w:szCs w:val="24"/>
-          <w:lang w:val="en-US"/>
-        </w:rPr>
-        <w:t xml:space="preserve">Female are aware more than men about state-funded cancer screenings and attend them more frequently than men. </w:t>
-      </w:r>
     </w:p>
     <w:p>
       <w:pPr>
@@ -557,14 +2208,375 @@
           <w:lang w:val="en-US"/>
         </w:rPr>
       </w:pPr>
-      <w:r>
+    </w:p>
+    <w:p>
+      <w:pPr>
+        <w:numPr>
+          <w:ilvl w:val="0"/>
+          <w:numId w:val="1"/>
+        </w:numPr>
+        <w:spacing w:line="360" w:lineRule="auto"/>
+        <w:contextualSpacing/>
+        <w:jc w:val="both"/>
         <w:rPr>
           <w:rFonts w:ascii="Times New Roman" w:hAnsi="Times New Roman" w:cs="Times New Roman"/>
           <w:sz w:val="24"/>
           <w:szCs w:val="24"/>
           <w:lang w:val="en-US"/>
         </w:rPr>
-        <w:t xml:space="preserve">Gender </w:t>
+      </w:pPr>
+      <w:proofErr w:type="gramStart"/>
+      <w:r>
+        <w:rPr>
+          <w:rFonts w:ascii="Times New Roman" w:hAnsi="Times New Roman" w:cs="Times New Roman"/>
+          <w:sz w:val="24"/>
+          <w:szCs w:val="24"/>
+          <w:lang w:val="en-US"/>
+        </w:rPr>
+        <w:t>Female</w:t>
+      </w:r>
+      <w:proofErr w:type="gramEnd"/>
+      <w:r>
+        <w:rPr>
+          <w:rFonts w:ascii="Times New Roman" w:hAnsi="Times New Roman" w:cs="Times New Roman"/>
+          <w:sz w:val="24"/>
+          <w:szCs w:val="24"/>
+          <w:lang w:val="en-US"/>
+        </w:rPr>
+        <w:t xml:space="preserve"> are aware more than men about state-funded cancer screenings and attend them more frequently than men. </w:t>
+      </w:r>
+    </w:p>
+    <w:p>
+      <w:pPr>
+        <w:numPr>
+          <w:ilvl w:val="0"/>
+          <w:numId w:val="1"/>
+        </w:numPr>
+        <w:pBdr>
+          <w:top w:val="single" w:sz="2" w:space="0" w:color="E3E3E3"/>
+          <w:left w:val="single" w:sz="2" w:space="5" w:color="E3E3E3"/>
+          <w:bottom w:val="single" w:sz="2" w:space="0" w:color="E3E3E3"/>
+          <w:right w:val="single" w:sz="2" w:space="0" w:color="E3E3E3"/>
+        </w:pBdr>
+        <w:spacing w:after="0" w:line="240" w:lineRule="auto"/>
+        <w:rPr>
+          <w:rFonts w:ascii="Segoe UI" w:eastAsia="Times New Roman" w:hAnsi="Segoe UI" w:cs="Segoe UI"/>
+          <w:color w:val="0D0D0D"/>
+          <w:kern w:val="0"/>
+          <w:sz w:val="24"/>
+          <w:szCs w:val="24"/>
+          <w:lang w:val="en-US"/>
+          <w14:ligatures w14:val="none"/>
+        </w:rPr>
+      </w:pPr>
+      <w:r>
+        <w:rPr>
+          <w:rFonts w:ascii="Segoe UI" w:eastAsia="Times New Roman" w:hAnsi="Segoe UI" w:cs="Segoe UI"/>
+          <w:b/>
+          <w:bCs/>
+          <w:color w:val="0D0D0D"/>
+          <w:kern w:val="0"/>
+          <w:sz w:val="24"/>
+          <w:szCs w:val="24"/>
+          <w:bdr w:val="single" w:sz="2" w:space="0" w:color="E3E3E3" w:frame="1"/>
+          <w:lang w:val="en-US"/>
+          <w14:ligatures w14:val="none"/>
+        </w:rPr>
+        <w:t>Awareness about Cancer Screening:</w:t>
+      </w:r>
+    </w:p>
+    <w:p>
+      <w:pPr>
+        <w:numPr>
+          <w:ilvl w:val="1"/>
+          <w:numId w:val="1"/>
+        </w:numPr>
+        <w:pBdr>
+          <w:top w:val="single" w:sz="2" w:space="0" w:color="E3E3E3"/>
+          <w:left w:val="single" w:sz="2" w:space="5" w:color="E3E3E3"/>
+          <w:bottom w:val="single" w:sz="2" w:space="0" w:color="E3E3E3"/>
+          <w:right w:val="single" w:sz="2" w:space="0" w:color="E3E3E3"/>
+        </w:pBdr>
+        <w:spacing w:after="0" w:line="240" w:lineRule="auto"/>
+        <w:rPr>
+          <w:rFonts w:ascii="Segoe UI" w:eastAsia="Times New Roman" w:hAnsi="Segoe UI" w:cs="Segoe UI"/>
+          <w:color w:val="0D0D0D"/>
+          <w:kern w:val="0"/>
+          <w:sz w:val="24"/>
+          <w:szCs w:val="24"/>
+          <w:lang w:val="en-US"/>
+          <w14:ligatures w14:val="none"/>
+        </w:rPr>
+      </w:pPr>
+      <w:r>
+        <w:rPr>
+          <w:rFonts w:ascii="Segoe UI" w:eastAsia="Times New Roman" w:hAnsi="Segoe UI" w:cs="Segoe UI"/>
+          <w:color w:val="0D0D0D"/>
+          <w:kern w:val="0"/>
+          <w:sz w:val="24"/>
+          <w:szCs w:val="24"/>
+          <w:lang w:val="en-US"/>
+          <w14:ligatures w14:val="none"/>
+        </w:rPr>
+        <w:t>Q17: Are you familiar with the concept of cancer screening in Latvia? (Yes/No)</w:t>
+      </w:r>
+    </w:p>
+    <w:p>
+      <w:pPr>
+        <w:numPr>
+          <w:ilvl w:val="1"/>
+          <w:numId w:val="1"/>
+        </w:numPr>
+        <w:pBdr>
+          <w:top w:val="single" w:sz="2" w:space="0" w:color="E3E3E3"/>
+          <w:left w:val="single" w:sz="2" w:space="5" w:color="E3E3E3"/>
+          <w:bottom w:val="single" w:sz="2" w:space="0" w:color="E3E3E3"/>
+          <w:right w:val="single" w:sz="2" w:space="0" w:color="E3E3E3"/>
+        </w:pBdr>
+        <w:spacing w:after="0" w:line="240" w:lineRule="auto"/>
+        <w:rPr>
+          <w:rFonts w:ascii="Segoe UI" w:eastAsia="Times New Roman" w:hAnsi="Segoe UI" w:cs="Segoe UI"/>
+          <w:color w:val="0D0D0D"/>
+          <w:kern w:val="0"/>
+          <w:sz w:val="24"/>
+          <w:szCs w:val="24"/>
+          <w:lang w:val="en-US"/>
+          <w14:ligatures w14:val="none"/>
+        </w:rPr>
+      </w:pPr>
+      <w:r>
+        <w:rPr>
+          <w:rFonts w:ascii="Segoe UI" w:eastAsia="Times New Roman" w:hAnsi="Segoe UI" w:cs="Segoe UI"/>
+          <w:color w:val="0D0D0D"/>
+          <w:kern w:val="0"/>
+          <w:sz w:val="24"/>
+          <w:szCs w:val="24"/>
+          <w:lang w:val="en-US"/>
+          <w14:ligatures w14:val="none"/>
+        </w:rPr>
+        <w:t>Q18: What types of cancer screening are you aware of? (Multiple-choice)</w:t>
+      </w:r>
+    </w:p>
+    <w:p>
+      <w:pPr>
+        <w:numPr>
+          <w:ilvl w:val="1"/>
+          <w:numId w:val="1"/>
+        </w:numPr>
+        <w:pBdr>
+          <w:top w:val="single" w:sz="2" w:space="0" w:color="E3E3E3"/>
+          <w:left w:val="single" w:sz="2" w:space="5" w:color="E3E3E3"/>
+          <w:bottom w:val="single" w:sz="2" w:space="0" w:color="E3E3E3"/>
+          <w:right w:val="single" w:sz="2" w:space="0" w:color="E3E3E3"/>
+        </w:pBdr>
+        <w:spacing w:after="0" w:line="240" w:lineRule="auto"/>
+        <w:rPr>
+          <w:rFonts w:ascii="Segoe UI" w:eastAsia="Times New Roman" w:hAnsi="Segoe UI" w:cs="Segoe UI"/>
+          <w:color w:val="0D0D0D"/>
+          <w:kern w:val="0"/>
+          <w:sz w:val="24"/>
+          <w:szCs w:val="24"/>
+          <w:lang w:val="en-US"/>
+          <w14:ligatures w14:val="none"/>
+        </w:rPr>
+      </w:pPr>
+      <w:r>
+        <w:rPr>
+          <w:rFonts w:ascii="Segoe UI" w:eastAsia="Times New Roman" w:hAnsi="Segoe UI" w:cs="Segoe UI"/>
+          <w:color w:val="0D0D0D"/>
+          <w:kern w:val="0"/>
+          <w:sz w:val="24"/>
+          <w:szCs w:val="24"/>
+          <w:lang w:val="en-US"/>
+          <w14:ligatures w14:val="none"/>
+        </w:rPr>
+        <w:t>Q20: What sources have you used to learn about cancer screening tests? (Multiple-choice)</w:t>
+      </w:r>
+    </w:p>
+    <w:p>
+      <w:pPr>
+        <w:numPr>
+          <w:ilvl w:val="0"/>
+          <w:numId w:val="1"/>
+        </w:numPr>
+        <w:pBdr>
+          <w:top w:val="single" w:sz="2" w:space="0" w:color="E3E3E3"/>
+          <w:left w:val="single" w:sz="2" w:space="5" w:color="E3E3E3"/>
+          <w:bottom w:val="single" w:sz="2" w:space="0" w:color="E3E3E3"/>
+          <w:right w:val="single" w:sz="2" w:space="0" w:color="E3E3E3"/>
+        </w:pBdr>
+        <w:spacing w:after="0" w:line="240" w:lineRule="auto"/>
+        <w:rPr>
+          <w:rFonts w:ascii="Segoe UI" w:eastAsia="Times New Roman" w:hAnsi="Segoe UI" w:cs="Segoe UI"/>
+          <w:color w:val="0D0D0D"/>
+          <w:kern w:val="0"/>
+          <w:sz w:val="24"/>
+          <w:szCs w:val="24"/>
+          <w:lang w:val="en-US"/>
+          <w14:ligatures w14:val="none"/>
+        </w:rPr>
+      </w:pPr>
+      <w:r>
+        <w:rPr>
+          <w:rFonts w:ascii="Segoe UI" w:eastAsia="Times New Roman" w:hAnsi="Segoe UI" w:cs="Segoe UI"/>
+          <w:b/>
+          <w:bCs/>
+          <w:color w:val="0D0D0D"/>
+          <w:kern w:val="0"/>
+          <w:sz w:val="24"/>
+          <w:szCs w:val="24"/>
+          <w:bdr w:val="single" w:sz="2" w:space="0" w:color="E3E3E3" w:frame="1"/>
+          <w:lang w:val="en-US"/>
+          <w14:ligatures w14:val="none"/>
+        </w:rPr>
+        <w:t>Participation in Cancer Screening:</w:t>
+      </w:r>
+    </w:p>
+    <w:p>
+      <w:pPr>
+        <w:numPr>
+          <w:ilvl w:val="1"/>
+          <w:numId w:val="1"/>
+        </w:numPr>
+        <w:pBdr>
+          <w:top w:val="single" w:sz="2" w:space="0" w:color="E3E3E3"/>
+          <w:left w:val="single" w:sz="2" w:space="5" w:color="E3E3E3"/>
+          <w:bottom w:val="single" w:sz="2" w:space="0" w:color="E3E3E3"/>
+          <w:right w:val="single" w:sz="2" w:space="0" w:color="E3E3E3"/>
+        </w:pBdr>
+        <w:spacing w:after="0" w:line="240" w:lineRule="auto"/>
+        <w:rPr>
+          <w:rFonts w:ascii="Segoe UI" w:eastAsia="Times New Roman" w:hAnsi="Segoe UI" w:cs="Segoe UI"/>
+          <w:color w:val="0D0D0D"/>
+          <w:kern w:val="0"/>
+          <w:sz w:val="24"/>
+          <w:szCs w:val="24"/>
+          <w:lang w:val="en-US"/>
+          <w14:ligatures w14:val="none"/>
+        </w:rPr>
+      </w:pPr>
+      <w:r>
+        <w:rPr>
+          <w:rFonts w:ascii="Segoe UI" w:eastAsia="Times New Roman" w:hAnsi="Segoe UI" w:cs="Segoe UI"/>
+          <w:color w:val="0D0D0D"/>
+          <w:kern w:val="0"/>
+          <w:sz w:val="24"/>
+          <w:szCs w:val="24"/>
+          <w:lang w:val="en-US"/>
+          <w14:ligatures w14:val="none"/>
+        </w:rPr>
+        <w:t>Q19: Which of the following cancer screenings have you attended in the last year? (Multiple-choice)</w:t>
+      </w:r>
+    </w:p>
+    <w:p>
+      <w:pPr>
+        <w:numPr>
+          <w:ilvl w:val="1"/>
+          <w:numId w:val="1"/>
+        </w:numPr>
+        <w:pBdr>
+          <w:top w:val="single" w:sz="2" w:space="0" w:color="E3E3E3"/>
+          <w:left w:val="single" w:sz="2" w:space="5" w:color="E3E3E3"/>
+          <w:bottom w:val="single" w:sz="2" w:space="0" w:color="E3E3E3"/>
+          <w:right w:val="single" w:sz="2" w:space="0" w:color="E3E3E3"/>
+        </w:pBdr>
+        <w:spacing w:after="0" w:line="240" w:lineRule="auto"/>
+        <w:rPr>
+          <w:rFonts w:ascii="Segoe UI" w:eastAsia="Times New Roman" w:hAnsi="Segoe UI" w:cs="Segoe UI"/>
+          <w:color w:val="0D0D0D"/>
+          <w:kern w:val="0"/>
+          <w:sz w:val="24"/>
+          <w:szCs w:val="24"/>
+          <w:lang w:val="en-US"/>
+          <w14:ligatures w14:val="none"/>
+        </w:rPr>
+      </w:pPr>
+      <w:r>
+        <w:rPr>
+          <w:rFonts w:ascii="Segoe UI" w:eastAsia="Times New Roman" w:hAnsi="Segoe UI" w:cs="Segoe UI"/>
+          <w:color w:val="0D0D0D"/>
+          <w:kern w:val="0"/>
+          <w:sz w:val="24"/>
+          <w:szCs w:val="24"/>
+          <w:lang w:val="en-US"/>
+          <w14:ligatures w14:val="none"/>
+        </w:rPr>
+        <w:t>Q25: If you received invitations for screenings, did you perform the screening? (Yes/No)</w:t>
+      </w:r>
+    </w:p>
+    <w:p>
+      <w:pPr>
+        <w:numPr>
+          <w:ilvl w:val="0"/>
+          <w:numId w:val="1"/>
+        </w:numPr>
+        <w:pBdr>
+          <w:top w:val="single" w:sz="2" w:space="0" w:color="E3E3E3"/>
+          <w:left w:val="single" w:sz="2" w:space="5" w:color="E3E3E3"/>
+          <w:bottom w:val="single" w:sz="2" w:space="0" w:color="E3E3E3"/>
+          <w:right w:val="single" w:sz="2" w:space="0" w:color="E3E3E3"/>
+        </w:pBdr>
+        <w:spacing w:after="0" w:line="240" w:lineRule="auto"/>
+        <w:rPr>
+          <w:rFonts w:ascii="Segoe UI" w:eastAsia="Times New Roman" w:hAnsi="Segoe UI" w:cs="Segoe UI"/>
+          <w:color w:val="0D0D0D"/>
+          <w:kern w:val="0"/>
+          <w:sz w:val="24"/>
+          <w:szCs w:val="24"/>
+          <w:lang w:val="en-US"/>
+          <w14:ligatures w14:val="none"/>
+        </w:rPr>
+      </w:pPr>
+      <w:r>
+        <w:rPr>
+          <w:rFonts w:ascii="Segoe UI" w:eastAsia="Times New Roman" w:hAnsi="Segoe UI" w:cs="Segoe UI"/>
+          <w:b/>
+          <w:bCs/>
+          <w:color w:val="0D0D0D"/>
+          <w:kern w:val="0"/>
+          <w:sz w:val="24"/>
+          <w:szCs w:val="24"/>
+          <w:bdr w:val="single" w:sz="2" w:space="0" w:color="E3E3E3" w:frame="1"/>
+          <w:lang w:val="en-US"/>
+          <w14:ligatures w14:val="none"/>
+        </w:rPr>
+        <w:t>Demographic Information:</w:t>
+      </w:r>
+    </w:p>
+    <w:p>
+      <w:pPr>
+        <w:numPr>
+          <w:ilvl w:val="1"/>
+          <w:numId w:val="1"/>
+        </w:numPr>
+        <w:pBdr>
+          <w:top w:val="single" w:sz="2" w:space="0" w:color="E3E3E3"/>
+          <w:left w:val="single" w:sz="2" w:space="5" w:color="E3E3E3"/>
+          <w:bottom w:val="single" w:sz="2" w:space="0" w:color="E3E3E3"/>
+          <w:right w:val="single" w:sz="2" w:space="0" w:color="E3E3E3"/>
+        </w:pBdr>
+        <w:spacing w:after="0" w:line="240" w:lineRule="auto"/>
+        <w:rPr>
+          <w:rFonts w:ascii="Segoe UI" w:eastAsia="Times New Roman" w:hAnsi="Segoe UI" w:cs="Segoe UI"/>
+          <w:color w:val="0D0D0D"/>
+          <w:kern w:val="0"/>
+          <w:sz w:val="24"/>
+          <w:szCs w:val="24"/>
+          <w:lang w:val="en-US"/>
+          <w14:ligatures w14:val="none"/>
+        </w:rPr>
+      </w:pPr>
+      <w:r>
+        <w:rPr>
+          <w:rFonts w:ascii="Segoe UI" w:eastAsia="Times New Roman" w:hAnsi="Segoe UI" w:cs="Segoe UI"/>
+          <w:color w:val="0D0D0D"/>
+          <w:kern w:val="0"/>
+          <w:sz w:val="24"/>
+          <w:szCs w:val="24"/>
+          <w:lang w:val="en-US"/>
+          <w14:ligatures w14:val="none"/>
+        </w:rPr>
+        <w:t>Q3: What is your gender? (Male/Female/Other)</w:t>
       </w:r>
     </w:p>
     <w:p>
@@ -580,15 +2592,6 @@
           <w:lang w:val="en-US"/>
         </w:rPr>
       </w:pPr>
-      <w:r>
-        <w:rPr>
-          <w:rFonts w:ascii="Times New Roman" w:hAnsi="Times New Roman" w:cs="Times New Roman"/>
-          <w:sz w:val="24"/>
-          <w:szCs w:val="24"/>
-          <w:lang w:val="en-US"/>
-        </w:rPr>
-        <w:t>Q18, Q19, Q30</w:t>
-      </w:r>
     </w:p>
     <w:p>
       <w:pPr>
@@ -618,123 +2621,664 @@
     </w:p>
     <w:p>
       <w:pPr>
-        <w:spacing w:line="360" w:lineRule="auto"/>
-        <w:ind w:left="720"/>
-        <w:contextualSpacing/>
-        <w:jc w:val="both"/>
-        <w:rPr>
-          <w:rFonts w:ascii="Times New Roman" w:hAnsi="Times New Roman" w:cs="Times New Roman"/>
-          <w:sz w:val="24"/>
-          <w:szCs w:val="24"/>
-          <w:lang w:val="en-US"/>
-        </w:rPr>
-      </w:pPr>
-      <w:r>
-        <w:rPr>
-          <w:rFonts w:ascii="Times New Roman" w:hAnsi="Times New Roman" w:cs="Times New Roman"/>
-          <w:sz w:val="24"/>
-          <w:szCs w:val="24"/>
-          <w:lang w:val="en-US"/>
-        </w:rPr>
-        <w:t xml:space="preserve">Questions in the survey- </w:t>
-      </w:r>
-      <w:r>
-        <w:rPr>
-          <w:rFonts w:ascii="Times New Roman" w:hAnsi="Times New Roman" w:cs="Times New Roman"/>
-          <w:sz w:val="24"/>
-          <w:szCs w:val="24"/>
-          <w:lang w:val="en-US"/>
-        </w:rPr>
-        <w:t>What is your age (full years)?</w:t>
-      </w:r>
-      <w:r>
-        <w:rPr>
-          <w:rFonts w:ascii="Times New Roman" w:hAnsi="Times New Roman" w:cs="Times New Roman"/>
-          <w:sz w:val="24"/>
-          <w:szCs w:val="24"/>
-          <w:lang w:val="en-US"/>
-        </w:rPr>
-        <w:t xml:space="preserve"> Q1</w:t>
-      </w:r>
-    </w:p>
-    <w:p>
-      <w:pPr>
-        <w:spacing w:line="360" w:lineRule="auto"/>
-        <w:ind w:left="720"/>
-        <w:contextualSpacing/>
-        <w:jc w:val="both"/>
-        <w:rPr>
-          <w:rFonts w:ascii="Times New Roman" w:hAnsi="Times New Roman" w:cs="Times New Roman"/>
-          <w:sz w:val="24"/>
-          <w:szCs w:val="24"/>
-          <w:lang w:val="en-US"/>
-        </w:rPr>
-      </w:pPr>
-      <w:r>
-        <w:rPr>
-          <w:rFonts w:ascii="Times New Roman" w:hAnsi="Times New Roman" w:cs="Times New Roman"/>
-          <w:sz w:val="24"/>
-          <w:szCs w:val="24"/>
-          <w:lang w:val="en-US"/>
-        </w:rPr>
-        <w:t>What is the highest level of school that you have completed?</w:t>
-      </w:r>
-      <w:r>
-        <w:rPr>
-          <w:rFonts w:ascii="Times New Roman" w:hAnsi="Times New Roman" w:cs="Times New Roman"/>
-          <w:sz w:val="24"/>
-          <w:szCs w:val="24"/>
-          <w:lang w:val="en-US"/>
-        </w:rPr>
-        <w:t xml:space="preserve"> </w:t>
-      </w:r>
-    </w:p>
-    <w:p>
-      <w:pPr>
-        <w:spacing w:line="360" w:lineRule="auto"/>
-        <w:ind w:left="720"/>
-        <w:contextualSpacing/>
-        <w:jc w:val="both"/>
-        <w:rPr>
-          <w:rFonts w:ascii="Times New Roman" w:hAnsi="Times New Roman" w:cs="Times New Roman"/>
-          <w:sz w:val="24"/>
-          <w:szCs w:val="24"/>
-          <w:lang w:val="en-US"/>
-        </w:rPr>
-      </w:pPr>
-      <w:r>
-        <w:rPr>
-          <w:rFonts w:ascii="Times New Roman" w:hAnsi="Times New Roman" w:cs="Times New Roman"/>
-          <w:sz w:val="24"/>
-          <w:szCs w:val="24"/>
-          <w:lang w:val="en-US"/>
-        </w:rPr>
-        <w:t>Q8</w:t>
-      </w:r>
-    </w:p>
-    <w:p>
-      <w:pPr>
-        <w:spacing w:line="360" w:lineRule="auto"/>
-        <w:ind w:left="720"/>
-        <w:contextualSpacing/>
-        <w:jc w:val="both"/>
-        <w:rPr>
-          <w:rFonts w:ascii="Times New Roman" w:hAnsi="Times New Roman" w:cs="Times New Roman"/>
-          <w:sz w:val="24"/>
-          <w:szCs w:val="24"/>
-          <w:lang w:val="en-US"/>
-        </w:rPr>
-      </w:pPr>
-      <w:r>
-        <w:rPr>
-          <w:rFonts w:ascii="Times New Roman" w:hAnsi="Times New Roman" w:cs="Times New Roman"/>
-          <w:sz w:val="24"/>
-          <w:szCs w:val="24"/>
-          <w:lang w:val="en-US"/>
+        <w:numPr>
+          <w:ilvl w:val="0"/>
+          <w:numId w:val="1"/>
+        </w:numPr>
+        <w:pBdr>
+          <w:top w:val="single" w:sz="2" w:space="0" w:color="E3E3E3"/>
+          <w:left w:val="single" w:sz="2" w:space="5" w:color="E3E3E3"/>
+          <w:bottom w:val="single" w:sz="2" w:space="0" w:color="E3E3E3"/>
+          <w:right w:val="single" w:sz="2" w:space="0" w:color="E3E3E3"/>
+        </w:pBdr>
+        <w:spacing w:after="0" w:line="240" w:lineRule="auto"/>
+        <w:rPr>
+          <w:rFonts w:ascii="Segoe UI" w:eastAsia="Times New Roman" w:hAnsi="Segoe UI" w:cs="Segoe UI"/>
+          <w:color w:val="0D0D0D"/>
+          <w:kern w:val="0"/>
+          <w:sz w:val="24"/>
+          <w:szCs w:val="24"/>
+          <w:lang w:val="en-US"/>
+          <w14:ligatures w14:val="none"/>
+        </w:rPr>
+      </w:pPr>
+      <w:r>
+        <w:rPr>
+          <w:rFonts w:ascii="Segoe UI" w:eastAsia="Times New Roman" w:hAnsi="Segoe UI" w:cs="Segoe UI"/>
+          <w:b/>
+          <w:bCs/>
+          <w:color w:val="0D0D0D"/>
+          <w:kern w:val="0"/>
+          <w:sz w:val="24"/>
+          <w:szCs w:val="24"/>
+          <w:bdr w:val="single" w:sz="2" w:space="0" w:color="E3E3E3" w:frame="1"/>
+          <w:lang w:val="en-US"/>
+          <w14:ligatures w14:val="none"/>
+        </w:rPr>
+        <w:t>Demographic Information:</w:t>
+      </w:r>
+    </w:p>
+    <w:p>
+      <w:pPr>
+        <w:numPr>
+          <w:ilvl w:val="1"/>
+          <w:numId w:val="1"/>
+        </w:numPr>
+        <w:pBdr>
+          <w:top w:val="single" w:sz="2" w:space="0" w:color="E3E3E3"/>
+          <w:left w:val="single" w:sz="2" w:space="5" w:color="E3E3E3"/>
+          <w:bottom w:val="single" w:sz="2" w:space="0" w:color="E3E3E3"/>
+          <w:right w:val="single" w:sz="2" w:space="0" w:color="E3E3E3"/>
+        </w:pBdr>
+        <w:spacing w:after="0" w:line="240" w:lineRule="auto"/>
+        <w:rPr>
+          <w:rFonts w:ascii="Segoe UI" w:eastAsia="Times New Roman" w:hAnsi="Segoe UI" w:cs="Segoe UI"/>
+          <w:color w:val="0D0D0D"/>
+          <w:kern w:val="0"/>
+          <w:sz w:val="24"/>
+          <w:szCs w:val="24"/>
+          <w:lang w:val="en-US"/>
+          <w14:ligatures w14:val="none"/>
+        </w:rPr>
+      </w:pPr>
+      <w:r>
+        <w:rPr>
+          <w:rFonts w:ascii="Segoe UI" w:eastAsia="Times New Roman" w:hAnsi="Segoe UI" w:cs="Segoe UI"/>
+          <w:color w:val="0D0D0D"/>
+          <w:kern w:val="0"/>
+          <w:sz w:val="24"/>
+          <w:szCs w:val="24"/>
+          <w:lang w:val="en-US"/>
+          <w14:ligatures w14:val="none"/>
+        </w:rPr>
+        <w:t>Q1: What is your age? (Continuous)</w:t>
+      </w:r>
+    </w:p>
+    <w:p>
+      <w:pPr>
+        <w:numPr>
+          <w:ilvl w:val="1"/>
+          <w:numId w:val="1"/>
+        </w:numPr>
+        <w:pBdr>
+          <w:top w:val="single" w:sz="2" w:space="0" w:color="E3E3E3"/>
+          <w:left w:val="single" w:sz="2" w:space="5" w:color="E3E3E3"/>
+          <w:bottom w:val="single" w:sz="2" w:space="0" w:color="E3E3E3"/>
+          <w:right w:val="single" w:sz="2" w:space="0" w:color="E3E3E3"/>
+        </w:pBdr>
+        <w:spacing w:after="0" w:line="240" w:lineRule="auto"/>
+        <w:rPr>
+          <w:rFonts w:ascii="Segoe UI" w:eastAsia="Times New Roman" w:hAnsi="Segoe UI" w:cs="Segoe UI"/>
+          <w:color w:val="0D0D0D"/>
+          <w:kern w:val="0"/>
+          <w:sz w:val="24"/>
+          <w:szCs w:val="24"/>
+          <w:lang w:val="en-US"/>
+          <w14:ligatures w14:val="none"/>
+        </w:rPr>
+      </w:pPr>
+      <w:r>
+        <w:rPr>
+          <w:rFonts w:ascii="Segoe UI" w:eastAsia="Times New Roman" w:hAnsi="Segoe UI" w:cs="Segoe UI"/>
+          <w:color w:val="0D0D0D"/>
+          <w:kern w:val="0"/>
+          <w:sz w:val="24"/>
+          <w:szCs w:val="24"/>
+          <w:lang w:val="en-US"/>
+          <w14:ligatures w14:val="none"/>
+        </w:rPr>
+        <w:t>Q7: What is the highest level of school that you have completed? (Multiple-choice)</w:t>
+      </w:r>
+    </w:p>
+    <w:p>
+      <w:pPr>
+        <w:numPr>
+          <w:ilvl w:val="0"/>
+          <w:numId w:val="1"/>
+        </w:numPr>
+        <w:pBdr>
+          <w:top w:val="single" w:sz="2" w:space="0" w:color="E3E3E3"/>
+          <w:left w:val="single" w:sz="2" w:space="5" w:color="E3E3E3"/>
+          <w:bottom w:val="single" w:sz="2" w:space="0" w:color="E3E3E3"/>
+          <w:right w:val="single" w:sz="2" w:space="0" w:color="E3E3E3"/>
+        </w:pBdr>
+        <w:spacing w:after="0" w:line="240" w:lineRule="auto"/>
+        <w:rPr>
+          <w:rFonts w:ascii="Segoe UI" w:eastAsia="Times New Roman" w:hAnsi="Segoe UI" w:cs="Segoe UI"/>
+          <w:color w:val="0D0D0D"/>
+          <w:kern w:val="0"/>
+          <w:sz w:val="24"/>
+          <w:szCs w:val="24"/>
+          <w:lang w:val="en-US"/>
+          <w14:ligatures w14:val="none"/>
+        </w:rPr>
+      </w:pPr>
+      <w:r>
+        <w:rPr>
+          <w:rFonts w:ascii="Segoe UI" w:eastAsia="Times New Roman" w:hAnsi="Segoe UI" w:cs="Segoe UI"/>
+          <w:b/>
+          <w:bCs/>
+          <w:color w:val="0D0D0D"/>
+          <w:kern w:val="0"/>
+          <w:sz w:val="24"/>
+          <w:szCs w:val="24"/>
+          <w:bdr w:val="single" w:sz="2" w:space="0" w:color="E3E3E3" w:frame="1"/>
+          <w:lang w:val="en-US"/>
+          <w14:ligatures w14:val="none"/>
+        </w:rPr>
+        <w:t>Socioeconomic Status:</w:t>
+      </w:r>
+    </w:p>
+    <w:p>
+      <w:pPr>
+        <w:numPr>
+          <w:ilvl w:val="1"/>
+          <w:numId w:val="1"/>
+        </w:numPr>
+        <w:pBdr>
+          <w:top w:val="single" w:sz="2" w:space="0" w:color="E3E3E3"/>
+          <w:left w:val="single" w:sz="2" w:space="5" w:color="E3E3E3"/>
+          <w:bottom w:val="single" w:sz="2" w:space="0" w:color="E3E3E3"/>
+          <w:right w:val="single" w:sz="2" w:space="0" w:color="E3E3E3"/>
+        </w:pBdr>
+        <w:spacing w:after="0" w:line="240" w:lineRule="auto"/>
+        <w:rPr>
+          <w:rFonts w:ascii="Segoe UI" w:eastAsia="Times New Roman" w:hAnsi="Segoe UI" w:cs="Segoe UI"/>
+          <w:color w:val="0D0D0D"/>
+          <w:kern w:val="0"/>
+          <w:sz w:val="24"/>
+          <w:szCs w:val="24"/>
+          <w:lang w:val="en-US"/>
+          <w14:ligatures w14:val="none"/>
+        </w:rPr>
+      </w:pPr>
+      <w:r>
+        <w:rPr>
+          <w:rFonts w:ascii="Segoe UI" w:eastAsia="Times New Roman" w:hAnsi="Segoe UI" w:cs="Segoe UI"/>
+          <w:color w:val="0D0D0D"/>
+          <w:kern w:val="0"/>
+          <w:sz w:val="24"/>
+          <w:szCs w:val="24"/>
+          <w:lang w:val="en-US"/>
+          <w14:ligatures w14:val="none"/>
+        </w:rPr>
+        <w:t>Q4: Where do you live? (City/Town/Village)</w:t>
+      </w:r>
+    </w:p>
+    <w:p>
+      <w:pPr>
+        <w:numPr>
+          <w:ilvl w:val="1"/>
+          <w:numId w:val="1"/>
+        </w:numPr>
+        <w:pBdr>
+          <w:top w:val="single" w:sz="2" w:space="0" w:color="E3E3E3"/>
+          <w:left w:val="single" w:sz="2" w:space="5" w:color="E3E3E3"/>
+          <w:bottom w:val="single" w:sz="2" w:space="0" w:color="E3E3E3"/>
+          <w:right w:val="single" w:sz="2" w:space="0" w:color="E3E3E3"/>
+        </w:pBdr>
+        <w:spacing w:after="0" w:line="240" w:lineRule="auto"/>
+        <w:rPr>
+          <w:rFonts w:ascii="Segoe UI" w:eastAsia="Times New Roman" w:hAnsi="Segoe UI" w:cs="Segoe UI"/>
+          <w:color w:val="0D0D0D"/>
+          <w:kern w:val="0"/>
+          <w:sz w:val="24"/>
+          <w:szCs w:val="24"/>
+          <w:lang w:val="en-US"/>
+          <w14:ligatures w14:val="none"/>
+        </w:rPr>
+      </w:pPr>
+      <w:r>
+        <w:rPr>
+          <w:rFonts w:ascii="Segoe UI" w:eastAsia="Times New Roman" w:hAnsi="Segoe UI" w:cs="Segoe UI"/>
+          <w:color w:val="0D0D0D"/>
+          <w:kern w:val="0"/>
+          <w:sz w:val="24"/>
+          <w:szCs w:val="24"/>
+          <w:lang w:val="en-US"/>
+          <w14:ligatures w14:val="none"/>
+        </w:rPr>
+        <w:t>Q5: What is your marital status? (Single/Married or living with a partner/Divorced/Widowed)</w:t>
+      </w:r>
+    </w:p>
+    <w:p>
+      <w:pPr>
+        <w:numPr>
+          <w:ilvl w:val="1"/>
+          <w:numId w:val="1"/>
+        </w:numPr>
+        <w:pBdr>
+          <w:top w:val="single" w:sz="2" w:space="0" w:color="E3E3E3"/>
+          <w:left w:val="single" w:sz="2" w:space="5" w:color="E3E3E3"/>
+          <w:bottom w:val="single" w:sz="2" w:space="0" w:color="E3E3E3"/>
+          <w:right w:val="single" w:sz="2" w:space="0" w:color="E3E3E3"/>
+        </w:pBdr>
+        <w:spacing w:after="0" w:line="240" w:lineRule="auto"/>
+        <w:rPr>
+          <w:rFonts w:ascii="Segoe UI" w:eastAsia="Times New Roman" w:hAnsi="Segoe UI" w:cs="Segoe UI"/>
+          <w:color w:val="0D0D0D"/>
+          <w:kern w:val="0"/>
+          <w:sz w:val="24"/>
+          <w:szCs w:val="24"/>
+          <w:lang w:val="en-US"/>
+          <w14:ligatures w14:val="none"/>
+        </w:rPr>
+      </w:pPr>
+      <w:r>
+        <w:rPr>
+          <w:rFonts w:ascii="Segoe UI" w:eastAsia="Times New Roman" w:hAnsi="Segoe UI" w:cs="Segoe UI"/>
+          <w:color w:val="0D0D0D"/>
+          <w:kern w:val="0"/>
+          <w:sz w:val="24"/>
+          <w:szCs w:val="24"/>
+          <w:lang w:val="en-US"/>
+          <w14:ligatures w14:val="none"/>
+        </w:rPr>
+        <w:t xml:space="preserve">Q6: Number of children that you </w:t>
+      </w:r>
+      <w:proofErr w:type="gramStart"/>
+      <w:r>
+        <w:rPr>
+          <w:rFonts w:ascii="Segoe UI" w:eastAsia="Times New Roman" w:hAnsi="Segoe UI" w:cs="Segoe UI"/>
+          <w:color w:val="0D0D0D"/>
+          <w:kern w:val="0"/>
+          <w:sz w:val="24"/>
+          <w:szCs w:val="24"/>
+          <w:lang w:val="en-US"/>
+          <w14:ligatures w14:val="none"/>
+        </w:rPr>
+        <w:t>have?</w:t>
+      </w:r>
+      <w:proofErr w:type="gramEnd"/>
+      <w:r>
+        <w:rPr>
+          <w:rFonts w:ascii="Segoe UI" w:eastAsia="Times New Roman" w:hAnsi="Segoe UI" w:cs="Segoe UI"/>
+          <w:color w:val="0D0D0D"/>
+          <w:kern w:val="0"/>
+          <w:sz w:val="24"/>
+          <w:szCs w:val="24"/>
+          <w:lang w:val="en-US"/>
+          <w14:ligatures w14:val="none"/>
+        </w:rPr>
+        <w:t xml:space="preserve"> (Continuous)</w:t>
+      </w:r>
+    </w:p>
+    <w:p>
+      <w:pPr>
+        <w:numPr>
+          <w:ilvl w:val="1"/>
+          <w:numId w:val="1"/>
+        </w:numPr>
+        <w:pBdr>
+          <w:top w:val="single" w:sz="2" w:space="0" w:color="E3E3E3"/>
+          <w:left w:val="single" w:sz="2" w:space="5" w:color="E3E3E3"/>
+          <w:bottom w:val="single" w:sz="2" w:space="0" w:color="E3E3E3"/>
+          <w:right w:val="single" w:sz="2" w:space="0" w:color="E3E3E3"/>
+        </w:pBdr>
+        <w:spacing w:after="0" w:line="240" w:lineRule="auto"/>
+        <w:rPr>
+          <w:rFonts w:ascii="Segoe UI" w:eastAsia="Times New Roman" w:hAnsi="Segoe UI" w:cs="Segoe UI"/>
+          <w:color w:val="0D0D0D"/>
+          <w:kern w:val="0"/>
+          <w:sz w:val="24"/>
+          <w:szCs w:val="24"/>
+          <w:lang w:val="en-US"/>
+          <w14:ligatures w14:val="none"/>
+        </w:rPr>
+      </w:pPr>
+      <w:r>
+        <w:rPr>
+          <w:rFonts w:ascii="Segoe UI" w:eastAsia="Times New Roman" w:hAnsi="Segoe UI" w:cs="Segoe UI"/>
+          <w:color w:val="0D0D0D"/>
+          <w:kern w:val="0"/>
+          <w:sz w:val="24"/>
+          <w:szCs w:val="24"/>
+          <w:lang w:val="en-US"/>
+          <w14:ligatures w14:val="none"/>
+        </w:rPr>
+        <w:t>Q8: What is your occupation? (Multiple-choice)</w:t>
+      </w:r>
+    </w:p>
+    <w:p>
+      <w:pPr>
+        <w:numPr>
+          <w:ilvl w:val="1"/>
+          <w:numId w:val="1"/>
+        </w:numPr>
+        <w:pBdr>
+          <w:top w:val="single" w:sz="2" w:space="0" w:color="E3E3E3"/>
+          <w:left w:val="single" w:sz="2" w:space="5" w:color="E3E3E3"/>
+          <w:bottom w:val="single" w:sz="2" w:space="0" w:color="E3E3E3"/>
+          <w:right w:val="single" w:sz="2" w:space="0" w:color="E3E3E3"/>
+        </w:pBdr>
+        <w:spacing w:after="0" w:line="240" w:lineRule="auto"/>
+        <w:rPr>
+          <w:rFonts w:ascii="Segoe UI" w:eastAsia="Times New Roman" w:hAnsi="Segoe UI" w:cs="Segoe UI"/>
+          <w:color w:val="0D0D0D"/>
+          <w:kern w:val="0"/>
+          <w:sz w:val="24"/>
+          <w:szCs w:val="24"/>
+          <w:lang w:val="en-US"/>
+          <w14:ligatures w14:val="none"/>
+        </w:rPr>
+      </w:pPr>
+      <w:r>
+        <w:rPr>
+          <w:rFonts w:ascii="Segoe UI" w:eastAsia="Times New Roman" w:hAnsi="Segoe UI" w:cs="Segoe UI"/>
+          <w:color w:val="0D0D0D"/>
+          <w:kern w:val="0"/>
+          <w:sz w:val="24"/>
+          <w:szCs w:val="24"/>
+          <w:lang w:val="en-US"/>
+          <w14:ligatures w14:val="none"/>
+        </w:rPr>
+        <w:t>Q9: What is your employment status? (Multiple-choice)</w:t>
+      </w:r>
+    </w:p>
+    <w:p>
+      <w:pPr>
+        <w:numPr>
+          <w:ilvl w:val="1"/>
+          <w:numId w:val="1"/>
+        </w:numPr>
+        <w:pBdr>
+          <w:top w:val="single" w:sz="2" w:space="0" w:color="E3E3E3"/>
+          <w:left w:val="single" w:sz="2" w:space="5" w:color="E3E3E3"/>
+          <w:bottom w:val="single" w:sz="2" w:space="0" w:color="E3E3E3"/>
+          <w:right w:val="single" w:sz="2" w:space="0" w:color="E3E3E3"/>
+        </w:pBdr>
+        <w:spacing w:after="0" w:line="240" w:lineRule="auto"/>
+        <w:rPr>
+          <w:rFonts w:ascii="Segoe UI" w:eastAsia="Times New Roman" w:hAnsi="Segoe UI" w:cs="Segoe UI"/>
+          <w:color w:val="0D0D0D"/>
+          <w:kern w:val="0"/>
+          <w:sz w:val="24"/>
+          <w:szCs w:val="24"/>
+          <w:lang w:val="en-US"/>
+          <w14:ligatures w14:val="none"/>
+        </w:rPr>
+      </w:pPr>
+      <w:r>
+        <w:rPr>
+          <w:rFonts w:ascii="Segoe UI" w:eastAsia="Times New Roman" w:hAnsi="Segoe UI" w:cs="Segoe UI"/>
+          <w:color w:val="0D0D0D"/>
+          <w:kern w:val="0"/>
+          <w:sz w:val="24"/>
+          <w:szCs w:val="24"/>
+          <w:lang w:val="en-US"/>
+          <w14:ligatures w14:val="none"/>
+        </w:rPr>
+        <w:t>Q10: What is your smoking status? (Non-smoker/Current smoker/Former smoker)</w:t>
+      </w:r>
+    </w:p>
+    <w:p>
+      <w:pPr>
+        <w:numPr>
+          <w:ilvl w:val="1"/>
+          <w:numId w:val="1"/>
+        </w:numPr>
+        <w:pBdr>
+          <w:top w:val="single" w:sz="2" w:space="0" w:color="E3E3E3"/>
+          <w:left w:val="single" w:sz="2" w:space="5" w:color="E3E3E3"/>
+          <w:bottom w:val="single" w:sz="2" w:space="0" w:color="E3E3E3"/>
+          <w:right w:val="single" w:sz="2" w:space="0" w:color="E3E3E3"/>
+        </w:pBdr>
+        <w:spacing w:after="0" w:line="240" w:lineRule="auto"/>
+        <w:rPr>
+          <w:rFonts w:ascii="Segoe UI" w:eastAsia="Times New Roman" w:hAnsi="Segoe UI" w:cs="Segoe UI"/>
+          <w:color w:val="0D0D0D"/>
+          <w:kern w:val="0"/>
+          <w:sz w:val="24"/>
+          <w:szCs w:val="24"/>
+          <w:lang w:val="en-US"/>
+          <w14:ligatures w14:val="none"/>
+        </w:rPr>
+      </w:pPr>
+      <w:r>
+        <w:rPr>
+          <w:rFonts w:ascii="Segoe UI" w:eastAsia="Times New Roman" w:hAnsi="Segoe UI" w:cs="Segoe UI"/>
+          <w:color w:val="0D0D0D"/>
+          <w:kern w:val="0"/>
+          <w:sz w:val="24"/>
+          <w:szCs w:val="24"/>
+          <w:lang w:val="en-US"/>
+          <w14:ligatures w14:val="none"/>
+        </w:rPr>
+        <w:t>Q11: Your daily alcohol consumption is? (Multiple-choice)</w:t>
+      </w:r>
+    </w:p>
+    <w:p>
+      <w:pPr>
+        <w:numPr>
+          <w:ilvl w:val="1"/>
+          <w:numId w:val="1"/>
+        </w:numPr>
+        <w:pBdr>
+          <w:top w:val="single" w:sz="2" w:space="0" w:color="E3E3E3"/>
+          <w:left w:val="single" w:sz="2" w:space="5" w:color="E3E3E3"/>
+          <w:bottom w:val="single" w:sz="2" w:space="0" w:color="E3E3E3"/>
+          <w:right w:val="single" w:sz="2" w:space="0" w:color="E3E3E3"/>
+        </w:pBdr>
+        <w:spacing w:after="0" w:line="240" w:lineRule="auto"/>
+        <w:rPr>
+          <w:rFonts w:ascii="Segoe UI" w:eastAsia="Times New Roman" w:hAnsi="Segoe UI" w:cs="Segoe UI"/>
+          <w:color w:val="0D0D0D"/>
+          <w:kern w:val="0"/>
+          <w:sz w:val="24"/>
+          <w:szCs w:val="24"/>
+          <w:lang w:val="en-US"/>
+          <w14:ligatures w14:val="none"/>
+        </w:rPr>
+      </w:pPr>
+      <w:r>
+        <w:rPr>
+          <w:rFonts w:ascii="Segoe UI" w:eastAsia="Times New Roman" w:hAnsi="Segoe UI" w:cs="Segoe UI"/>
+          <w:color w:val="0D0D0D"/>
+          <w:kern w:val="0"/>
+          <w:sz w:val="24"/>
+          <w:szCs w:val="24"/>
+          <w:lang w:val="en-US"/>
+          <w14:ligatures w14:val="none"/>
         </w:rPr>
         <w:lastRenderedPageBreak/>
-        <w:t>Q9</w:t>
-      </w:r>
+        <w:t>Q12: How often do you exercise? (Multiple-choice)</w:t>
+      </w:r>
+    </w:p>
+    <w:p>
+      <w:pPr>
+        <w:numPr>
+          <w:ilvl w:val="0"/>
+          <w:numId w:val="1"/>
+        </w:numPr>
+        <w:pBdr>
+          <w:top w:val="single" w:sz="2" w:space="0" w:color="E3E3E3"/>
+          <w:left w:val="single" w:sz="2" w:space="5" w:color="E3E3E3"/>
+          <w:bottom w:val="single" w:sz="2" w:space="0" w:color="E3E3E3"/>
+          <w:right w:val="single" w:sz="2" w:space="0" w:color="E3E3E3"/>
+        </w:pBdr>
+        <w:spacing w:after="0" w:line="240" w:lineRule="auto"/>
+        <w:rPr>
+          <w:rFonts w:ascii="Segoe UI" w:eastAsia="Times New Roman" w:hAnsi="Segoe UI" w:cs="Segoe UI"/>
+          <w:color w:val="0D0D0D"/>
+          <w:kern w:val="0"/>
+          <w:sz w:val="24"/>
+          <w:szCs w:val="24"/>
+          <w:lang w:val="en-US"/>
+          <w14:ligatures w14:val="none"/>
+        </w:rPr>
+      </w:pPr>
+      <w:r>
+        <w:rPr>
+          <w:rFonts w:ascii="Segoe UI" w:eastAsia="Times New Roman" w:hAnsi="Segoe UI" w:cs="Segoe UI"/>
+          <w:b/>
+          <w:bCs/>
+          <w:color w:val="0D0D0D"/>
+          <w:kern w:val="0"/>
+          <w:sz w:val="24"/>
+          <w:szCs w:val="24"/>
+          <w:bdr w:val="single" w:sz="2" w:space="0" w:color="E3E3E3" w:frame="1"/>
+          <w:lang w:val="en-US"/>
+          <w14:ligatures w14:val="none"/>
+        </w:rPr>
+        <w:t>Healthcare-related Information:</w:t>
+      </w:r>
+    </w:p>
+    <w:p>
+      <w:pPr>
+        <w:numPr>
+          <w:ilvl w:val="1"/>
+          <w:numId w:val="1"/>
+        </w:numPr>
+        <w:pBdr>
+          <w:top w:val="single" w:sz="2" w:space="0" w:color="E3E3E3"/>
+          <w:left w:val="single" w:sz="2" w:space="5" w:color="E3E3E3"/>
+          <w:bottom w:val="single" w:sz="2" w:space="0" w:color="E3E3E3"/>
+          <w:right w:val="single" w:sz="2" w:space="0" w:color="E3E3E3"/>
+        </w:pBdr>
+        <w:spacing w:after="0" w:line="240" w:lineRule="auto"/>
+        <w:rPr>
+          <w:rFonts w:ascii="Segoe UI" w:eastAsia="Times New Roman" w:hAnsi="Segoe UI" w:cs="Segoe UI"/>
+          <w:color w:val="0D0D0D"/>
+          <w:kern w:val="0"/>
+          <w:sz w:val="24"/>
+          <w:szCs w:val="24"/>
+          <w:lang w:val="en-US"/>
+          <w14:ligatures w14:val="none"/>
+        </w:rPr>
+      </w:pPr>
+      <w:r>
+        <w:rPr>
+          <w:rFonts w:ascii="Segoe UI" w:eastAsia="Times New Roman" w:hAnsi="Segoe UI" w:cs="Segoe UI"/>
+          <w:color w:val="0D0D0D"/>
+          <w:kern w:val="0"/>
+          <w:sz w:val="24"/>
+          <w:szCs w:val="24"/>
+          <w:lang w:val="en-US"/>
+          <w14:ligatures w14:val="none"/>
+        </w:rPr>
+        <w:t>Q13: Do you know who your general practitioner is? (Yes/No)</w:t>
+      </w:r>
+    </w:p>
+    <w:p>
+      <w:pPr>
+        <w:numPr>
+          <w:ilvl w:val="1"/>
+          <w:numId w:val="1"/>
+        </w:numPr>
+        <w:pBdr>
+          <w:top w:val="single" w:sz="2" w:space="0" w:color="E3E3E3"/>
+          <w:left w:val="single" w:sz="2" w:space="5" w:color="E3E3E3"/>
+          <w:bottom w:val="single" w:sz="2" w:space="0" w:color="E3E3E3"/>
+          <w:right w:val="single" w:sz="2" w:space="0" w:color="E3E3E3"/>
+        </w:pBdr>
+        <w:spacing w:after="0" w:line="240" w:lineRule="auto"/>
+        <w:rPr>
+          <w:rFonts w:ascii="Segoe UI" w:eastAsia="Times New Roman" w:hAnsi="Segoe UI" w:cs="Segoe UI"/>
+          <w:color w:val="0D0D0D"/>
+          <w:kern w:val="0"/>
+          <w:sz w:val="24"/>
+          <w:szCs w:val="24"/>
+          <w:lang w:val="en-US"/>
+          <w14:ligatures w14:val="none"/>
+        </w:rPr>
+      </w:pPr>
+      <w:r>
+        <w:rPr>
+          <w:rFonts w:ascii="Segoe UI" w:eastAsia="Times New Roman" w:hAnsi="Segoe UI" w:cs="Segoe UI"/>
+          <w:color w:val="0D0D0D"/>
+          <w:kern w:val="0"/>
+          <w:sz w:val="24"/>
+          <w:szCs w:val="24"/>
+          <w:lang w:val="en-US"/>
+          <w14:ligatures w14:val="none"/>
+        </w:rPr>
+        <w:t>Q14: When was the last time you visited your general practitioner? (Multiple-choice)</w:t>
+      </w:r>
+    </w:p>
+    <w:p>
+      <w:pPr>
+        <w:numPr>
+          <w:ilvl w:val="1"/>
+          <w:numId w:val="1"/>
+        </w:numPr>
+        <w:pBdr>
+          <w:top w:val="single" w:sz="2" w:space="0" w:color="E3E3E3"/>
+          <w:left w:val="single" w:sz="2" w:space="5" w:color="E3E3E3"/>
+          <w:bottom w:val="single" w:sz="2" w:space="0" w:color="E3E3E3"/>
+          <w:right w:val="single" w:sz="2" w:space="0" w:color="E3E3E3"/>
+        </w:pBdr>
+        <w:spacing w:after="0" w:line="240" w:lineRule="auto"/>
+        <w:rPr>
+          <w:rFonts w:ascii="Segoe UI" w:eastAsia="Times New Roman" w:hAnsi="Segoe UI" w:cs="Segoe UI"/>
+          <w:color w:val="0D0D0D"/>
+          <w:kern w:val="0"/>
+          <w:sz w:val="24"/>
+          <w:szCs w:val="24"/>
+          <w:lang w:val="en-US"/>
+          <w14:ligatures w14:val="none"/>
+        </w:rPr>
+      </w:pPr>
+      <w:r>
+        <w:rPr>
+          <w:rFonts w:ascii="Segoe UI" w:eastAsia="Times New Roman" w:hAnsi="Segoe UI" w:cs="Segoe UI"/>
+          <w:color w:val="0D0D0D"/>
+          <w:kern w:val="0"/>
+          <w:sz w:val="24"/>
+          <w:szCs w:val="24"/>
+          <w:lang w:val="en-US"/>
+          <w14:ligatures w14:val="none"/>
+        </w:rPr>
+        <w:t>Q15: How often do you get health check-ups? (Multiple-choice)</w:t>
+      </w:r>
+    </w:p>
+    <w:p>
+      <w:pPr>
+        <w:numPr>
+          <w:ilvl w:val="1"/>
+          <w:numId w:val="1"/>
+        </w:numPr>
+        <w:pBdr>
+          <w:top w:val="single" w:sz="2" w:space="0" w:color="E3E3E3"/>
+          <w:left w:val="single" w:sz="2" w:space="5" w:color="E3E3E3"/>
+          <w:bottom w:val="single" w:sz="2" w:space="0" w:color="E3E3E3"/>
+          <w:right w:val="single" w:sz="2" w:space="0" w:color="E3E3E3"/>
+        </w:pBdr>
+        <w:spacing w:after="0" w:line="240" w:lineRule="auto"/>
+        <w:rPr>
+          <w:rFonts w:ascii="Segoe UI" w:eastAsia="Times New Roman" w:hAnsi="Segoe UI" w:cs="Segoe UI"/>
+          <w:color w:val="0D0D0D"/>
+          <w:kern w:val="0"/>
+          <w:sz w:val="24"/>
+          <w:szCs w:val="24"/>
+          <w:lang w:val="en-US"/>
+          <w14:ligatures w14:val="none"/>
+        </w:rPr>
+      </w:pPr>
+      <w:r>
+        <w:rPr>
+          <w:rFonts w:ascii="Segoe UI" w:eastAsia="Times New Roman" w:hAnsi="Segoe UI" w:cs="Segoe UI"/>
+          <w:color w:val="0D0D0D"/>
+          <w:kern w:val="0"/>
+          <w:sz w:val="24"/>
+          <w:szCs w:val="24"/>
+          <w:lang w:val="en-US"/>
+          <w14:ligatures w14:val="none"/>
+        </w:rPr>
+        <w:t>Q16: For women only: When was the last time you visited your gynecologist? (Multiple-choice)</w:t>
+      </w:r>
+    </w:p>
+    <w:p>
+      <w:pPr>
+        <w:spacing w:after="0" w:line="240" w:lineRule="auto"/>
+        <w:rPr>
+          <w:rFonts w:ascii="Times New Roman" w:eastAsia="Times New Roman" w:hAnsi="Times New Roman" w:cs="Times New Roman"/>
+          <w:kern w:val="0"/>
+          <w:sz w:val="24"/>
+          <w:szCs w:val="24"/>
+          <w:lang w:val="en-US"/>
+          <w14:ligatures w14:val="none"/>
+        </w:rPr>
+      </w:pPr>
     </w:p>
     <w:p>
       <w:pPr>
@@ -903,7 +3447,7 @@
 </file>
 
 <file path=word/numbering.xml><?xml version="1.0" encoding="utf-8"?>
-<w:numbering xmlns:wpc="http://schemas.microsoft.com/office/word/2010/wordprocessingCanvas" xmlns:cx="http://schemas.microsoft.com/office/drawing/2014/chartex" xmlns:cx1="http://schemas.microsoft.com/office/drawing/2015/9/8/chartex" xmlns:cx2="http://schemas.microsoft.com/office/drawing/2015/10/21/chartex" xmlns:cx3="http://schemas.microsoft.com/office/drawing/2016/5/9/chartex" xmlns:cx4="http://schemas.microsoft.com/office/drawing/2016/5/10/chartex" xmlns:cx5="http://schemas.microsoft.com/office/drawing/2016/5/11/chartex" xmlns:cx6="http://schemas.microsoft.com/office/drawing/2016/5/12/chartex" xmlns:cx7="http://schemas.microsoft.com/office/drawing/2016/5/13/chartex" xmlns:cx8="http://schemas.microsoft.com/office/drawing/2016/5/14/chartex" xmlns:mc="http://schemas.openxmlformats.org/markup-compatibility/2006" xmlns:aink="http://schemas.microsoft.com/office/drawing/2016/ink" xmlns:am3d="http://schemas.microsoft.com/office/drawing/2017/model3d" xmlns:o="urn:schemas-microsoft-com:office:office" xmlns:oel="http://schemas.microsoft.com/office/2019/extlst" xmlns:r="http://schemas.openxmlformats.org/officeDocument/2006/relationships" xmlns:m="http://schemas.openxmlformats.org/officeDocument/2006/math" xmlns:v="urn:schemas-microsoft-com:vml" xmlns:wp14="http://schemas.microsoft.com/office/word/2010/wordprocessingDrawing" xmlns:wp="http://schemas.openxmlformats.org/drawingml/2006/wordprocessingDrawing" xmlns:w10="urn:schemas-microsoft-com:office:word" xmlns:w="http://schemas.openxmlformats.org/wordprocessingml/2006/main" xmlns:w14="http://schemas.microsoft.com/office/word/2010/wordml" xmlns:w15="http://schemas.microsoft.com/office/word/2012/wordml" xmlns:w16cex="http://schemas.microsoft.com/office/word/2018/wordml/cex" xmlns:w16cid="http://schemas.microsoft.com/office/word/2016/wordml/cid" xmlns:w16="http://schemas.microsoft.com/office/word/2018/wordml" xmlns:w16du="http://schemas.microsoft.com/office/word/2023/wordml/word16du" xmlns:w16sdtdh="http://schemas.microsoft.com/office/word/2020/wordml/sdtdatahash" xmlns:w16se="http://schemas.microsoft.com/office/word/2015/wordml/symex" xmlns:wpg="http://schemas.microsoft.com/office/word/2010/wordprocessingGroup" xmlns:wpi="http://schemas.microsoft.com/office/word/2010/wordprocessingInk" xmlns:wne="http://schemas.microsoft.com/office/word/2006/wordml" xmlns:wps="http://schemas.microsoft.com/office/word/2010/wordprocessingShape" mc:Ignorable="w14 w15 w16se w16cid w16 w16cex w16sdtdh w16du wp14">
+<w:numbering xmlns:wpc="http://schemas.microsoft.com/office/word/2010/wordprocessingCanvas" xmlns:cx="http://schemas.microsoft.com/office/drawing/2014/chartex" xmlns:cx1="http://schemas.microsoft.com/office/drawing/2015/9/8/chartex" xmlns:cx2="http://schemas.microsoft.com/office/drawing/2015/10/21/chartex" xmlns:cx3="http://schemas.microsoft.com/office/drawing/2016/5/9/chartex" xmlns:cx4="http://schemas.microsoft.com/office/drawing/2016/5/10/chartex" xmlns:cx5="http://schemas.microsoft.com/office/drawing/2016/5/11/chartex" xmlns:cx6="http://schemas.microsoft.com/office/drawing/2016/5/12/chartex" xmlns:cx7="http://schemas.microsoft.com/office/drawing/2016/5/13/chartex" xmlns:cx8="http://schemas.microsoft.com/office/drawing/2016/5/14/chartex" xmlns:mc="http://schemas.openxmlformats.org/markup-compatibility/2006" xmlns:aink="http://schemas.microsoft.com/office/drawing/2016/ink" xmlns:am3d="http://schemas.microsoft.com/office/drawing/2017/model3d" xmlns:o="urn:schemas-microsoft-com:office:office" xmlns:oel="http://schemas.microsoft.com/office/2019/extlst" xmlns:r="http://schemas.openxmlformats.org/officeDocument/2006/relationships" xmlns:m="http://schemas.openxmlformats.org/officeDocument/2006/math" xmlns:v="urn:schemas-microsoft-com:vml" xmlns:wp14="http://schemas.microsoft.com/office/word/2010/wordprocessingDrawing" xmlns:wp="http://schemas.openxmlformats.org/drawingml/2006/wordprocessingDrawing" xmlns:w10="urn:schemas-microsoft-com:office:word" xmlns:w="http://schemas.openxmlformats.org/wordprocessingml/2006/main" xmlns:w14="http://schemas.microsoft.com/office/word/2010/wordml" xmlns:w15="http://schemas.microsoft.com/office/word/2012/wordml" xmlns:w16cex="http://schemas.microsoft.com/office/word/2018/wordml/cex" xmlns:w16cid="http://schemas.microsoft.com/office/word/2016/wordml/cid" xmlns:w16="http://schemas.microsoft.com/office/word/2018/wordml" xmlns:w16sdtdh="http://schemas.microsoft.com/office/word/2020/wordml/sdtdatahash" xmlns:w16se="http://schemas.microsoft.com/office/word/2015/wordml/symex" xmlns:wpg="http://schemas.microsoft.com/office/word/2010/wordprocessingGroup" xmlns:wpi="http://schemas.microsoft.com/office/word/2010/wordprocessingInk" xmlns:wne="http://schemas.microsoft.com/office/word/2006/wordml" xmlns:wps="http://schemas.microsoft.com/office/word/2010/wordprocessingShape" mc:Ignorable="w14 w15 w16se w16cid w16 w16cex w16sdtdh wp14">
   <w:abstractNum w:abstractNumId="0" w15:restartNumberingAfterBreak="0">
     <w:nsid w:val="1A4B6692"/>
     <w:multiLevelType w:val="hybridMultilevel"/>
@@ -1006,7 +3550,7 @@
         <w:ind w:left="720" w:hanging="360"/>
       </w:pPr>
     </w:lvl>
-    <w:lvl w:ilvl="1" w:tplc="04070019" w:tentative="1">
+    <w:lvl w:ilvl="1" w:tplc="04070019">
       <w:start w:val="1"/>
       <w:numFmt w:val="lowerLetter"/>
       <w:lvlText w:val="%2."/>
@@ -1080,6 +3624,474 @@
     </w:lvl>
   </w:abstractNum>
   <w:abstractNum w:abstractNumId="2" w15:restartNumberingAfterBreak="0">
+    <w:nsid w:val="3560747A"/>
+    <w:multiLevelType w:val="multilevel"/>
+    <w:tmpl w:val="6312397A"/>
+    <w:lvl w:ilvl="0">
+      <w:start w:val="1"/>
+      <w:numFmt w:val="decimal"/>
+      <w:lvlText w:val="%1."/>
+      <w:lvlJc w:val="left"/>
+      <w:pPr>
+        <w:tabs>
+          <w:tab w:val="num" w:pos="720"/>
+        </w:tabs>
+        <w:ind w:left="720" w:hanging="360"/>
+      </w:pPr>
+    </w:lvl>
+    <w:lvl w:ilvl="1">
+      <w:start w:val="1"/>
+      <w:numFmt w:val="bullet"/>
+      <w:lvlText w:val="o"/>
+      <w:lvlJc w:val="left"/>
+      <w:pPr>
+        <w:tabs>
+          <w:tab w:val="num" w:pos="1440"/>
+        </w:tabs>
+        <w:ind w:left="1440" w:hanging="360"/>
+      </w:pPr>
+      <w:rPr>
+        <w:rFonts w:ascii="Courier New" w:hAnsi="Courier New" w:hint="default"/>
+        <w:sz w:val="20"/>
+      </w:rPr>
+    </w:lvl>
+    <w:lvl w:ilvl="2" w:tentative="1">
+      <w:start w:val="1"/>
+      <w:numFmt w:val="decimal"/>
+      <w:lvlText w:val="%3."/>
+      <w:lvlJc w:val="left"/>
+      <w:pPr>
+        <w:tabs>
+          <w:tab w:val="num" w:pos="2160"/>
+        </w:tabs>
+        <w:ind w:left="2160" w:hanging="360"/>
+      </w:pPr>
+    </w:lvl>
+    <w:lvl w:ilvl="3" w:tentative="1">
+      <w:start w:val="1"/>
+      <w:numFmt w:val="decimal"/>
+      <w:lvlText w:val="%4."/>
+      <w:lvlJc w:val="left"/>
+      <w:pPr>
+        <w:tabs>
+          <w:tab w:val="num" w:pos="2880"/>
+        </w:tabs>
+        <w:ind w:left="2880" w:hanging="360"/>
+      </w:pPr>
+    </w:lvl>
+    <w:lvl w:ilvl="4" w:tentative="1">
+      <w:start w:val="1"/>
+      <w:numFmt w:val="decimal"/>
+      <w:lvlText w:val="%5."/>
+      <w:lvlJc w:val="left"/>
+      <w:pPr>
+        <w:tabs>
+          <w:tab w:val="num" w:pos="3600"/>
+        </w:tabs>
+        <w:ind w:left="3600" w:hanging="360"/>
+      </w:pPr>
+    </w:lvl>
+    <w:lvl w:ilvl="5" w:tentative="1">
+      <w:start w:val="1"/>
+      <w:numFmt w:val="decimal"/>
+      <w:lvlText w:val="%6."/>
+      <w:lvlJc w:val="left"/>
+      <w:pPr>
+        <w:tabs>
+          <w:tab w:val="num" w:pos="4320"/>
+        </w:tabs>
+        <w:ind w:left="4320" w:hanging="360"/>
+      </w:pPr>
+    </w:lvl>
+    <w:lvl w:ilvl="6" w:tentative="1">
+      <w:start w:val="1"/>
+      <w:numFmt w:val="decimal"/>
+      <w:lvlText w:val="%7."/>
+      <w:lvlJc w:val="left"/>
+      <w:pPr>
+        <w:tabs>
+          <w:tab w:val="num" w:pos="5040"/>
+        </w:tabs>
+        <w:ind w:left="5040" w:hanging="360"/>
+      </w:pPr>
+    </w:lvl>
+    <w:lvl w:ilvl="7" w:tentative="1">
+      <w:start w:val="1"/>
+      <w:numFmt w:val="decimal"/>
+      <w:lvlText w:val="%8."/>
+      <w:lvlJc w:val="left"/>
+      <w:pPr>
+        <w:tabs>
+          <w:tab w:val="num" w:pos="5760"/>
+        </w:tabs>
+        <w:ind w:left="5760" w:hanging="360"/>
+      </w:pPr>
+    </w:lvl>
+    <w:lvl w:ilvl="8" w:tentative="1">
+      <w:start w:val="1"/>
+      <w:numFmt w:val="decimal"/>
+      <w:lvlText w:val="%9."/>
+      <w:lvlJc w:val="left"/>
+      <w:pPr>
+        <w:tabs>
+          <w:tab w:val="num" w:pos="6480"/>
+        </w:tabs>
+        <w:ind w:left="6480" w:hanging="360"/>
+      </w:pPr>
+    </w:lvl>
+  </w:abstractNum>
+  <w:abstractNum w:abstractNumId="3" w15:restartNumberingAfterBreak="0">
+    <w:nsid w:val="366745E7"/>
+    <w:multiLevelType w:val="multilevel"/>
+    <w:tmpl w:val="D2349E68"/>
+    <w:lvl w:ilvl="0">
+      <w:start w:val="1"/>
+      <w:numFmt w:val="decimal"/>
+      <w:lvlText w:val="%1."/>
+      <w:lvlJc w:val="left"/>
+      <w:pPr>
+        <w:tabs>
+          <w:tab w:val="num" w:pos="720"/>
+        </w:tabs>
+        <w:ind w:left="720" w:hanging="360"/>
+      </w:pPr>
+    </w:lvl>
+    <w:lvl w:ilvl="1">
+      <w:start w:val="1"/>
+      <w:numFmt w:val="bullet"/>
+      <w:lvlText w:val="o"/>
+      <w:lvlJc w:val="left"/>
+      <w:pPr>
+        <w:tabs>
+          <w:tab w:val="num" w:pos="1440"/>
+        </w:tabs>
+        <w:ind w:left="1440" w:hanging="360"/>
+      </w:pPr>
+      <w:rPr>
+        <w:rFonts w:ascii="Courier New" w:hAnsi="Courier New" w:hint="default"/>
+        <w:sz w:val="20"/>
+      </w:rPr>
+    </w:lvl>
+    <w:lvl w:ilvl="2" w:tentative="1">
+      <w:start w:val="1"/>
+      <w:numFmt w:val="decimal"/>
+      <w:lvlText w:val="%3."/>
+      <w:lvlJc w:val="left"/>
+      <w:pPr>
+        <w:tabs>
+          <w:tab w:val="num" w:pos="2160"/>
+        </w:tabs>
+        <w:ind w:left="2160" w:hanging="360"/>
+      </w:pPr>
+    </w:lvl>
+    <w:lvl w:ilvl="3" w:tentative="1">
+      <w:start w:val="1"/>
+      <w:numFmt w:val="decimal"/>
+      <w:lvlText w:val="%4."/>
+      <w:lvlJc w:val="left"/>
+      <w:pPr>
+        <w:tabs>
+          <w:tab w:val="num" w:pos="2880"/>
+        </w:tabs>
+        <w:ind w:left="2880" w:hanging="360"/>
+      </w:pPr>
+    </w:lvl>
+    <w:lvl w:ilvl="4" w:tentative="1">
+      <w:start w:val="1"/>
+      <w:numFmt w:val="decimal"/>
+      <w:lvlText w:val="%5."/>
+      <w:lvlJc w:val="left"/>
+      <w:pPr>
+        <w:tabs>
+          <w:tab w:val="num" w:pos="3600"/>
+        </w:tabs>
+        <w:ind w:left="3600" w:hanging="360"/>
+      </w:pPr>
+    </w:lvl>
+    <w:lvl w:ilvl="5" w:tentative="1">
+      <w:start w:val="1"/>
+      <w:numFmt w:val="decimal"/>
+      <w:lvlText w:val="%6."/>
+      <w:lvlJc w:val="left"/>
+      <w:pPr>
+        <w:tabs>
+          <w:tab w:val="num" w:pos="4320"/>
+        </w:tabs>
+        <w:ind w:left="4320" w:hanging="360"/>
+      </w:pPr>
+    </w:lvl>
+    <w:lvl w:ilvl="6" w:tentative="1">
+      <w:start w:val="1"/>
+      <w:numFmt w:val="decimal"/>
+      <w:lvlText w:val="%7."/>
+      <w:lvlJc w:val="left"/>
+      <w:pPr>
+        <w:tabs>
+          <w:tab w:val="num" w:pos="5040"/>
+        </w:tabs>
+        <w:ind w:left="5040" w:hanging="360"/>
+      </w:pPr>
+    </w:lvl>
+    <w:lvl w:ilvl="7" w:tentative="1">
+      <w:start w:val="1"/>
+      <w:numFmt w:val="decimal"/>
+      <w:lvlText w:val="%8."/>
+      <w:lvlJc w:val="left"/>
+      <w:pPr>
+        <w:tabs>
+          <w:tab w:val="num" w:pos="5760"/>
+        </w:tabs>
+        <w:ind w:left="5760" w:hanging="360"/>
+      </w:pPr>
+    </w:lvl>
+    <w:lvl w:ilvl="8" w:tentative="1">
+      <w:start w:val="1"/>
+      <w:numFmt w:val="decimal"/>
+      <w:lvlText w:val="%9."/>
+      <w:lvlJc w:val="left"/>
+      <w:pPr>
+        <w:tabs>
+          <w:tab w:val="num" w:pos="6480"/>
+        </w:tabs>
+        <w:ind w:left="6480" w:hanging="360"/>
+      </w:pPr>
+    </w:lvl>
+  </w:abstractNum>
+  <w:abstractNum w:abstractNumId="4" w15:restartNumberingAfterBreak="0">
+    <w:nsid w:val="5708212B"/>
+    <w:multiLevelType w:val="multilevel"/>
+    <w:tmpl w:val="70FA9162"/>
+    <w:lvl w:ilvl="0">
+      <w:start w:val="1"/>
+      <w:numFmt w:val="decimal"/>
+      <w:lvlText w:val="%1."/>
+      <w:lvlJc w:val="left"/>
+      <w:pPr>
+        <w:tabs>
+          <w:tab w:val="num" w:pos="720"/>
+        </w:tabs>
+        <w:ind w:left="720" w:hanging="360"/>
+      </w:pPr>
+    </w:lvl>
+    <w:lvl w:ilvl="1">
+      <w:start w:val="1"/>
+      <w:numFmt w:val="bullet"/>
+      <w:lvlText w:val="o"/>
+      <w:lvlJc w:val="left"/>
+      <w:pPr>
+        <w:tabs>
+          <w:tab w:val="num" w:pos="1440"/>
+        </w:tabs>
+        <w:ind w:left="1440" w:hanging="360"/>
+      </w:pPr>
+      <w:rPr>
+        <w:rFonts w:ascii="Courier New" w:hAnsi="Courier New" w:hint="default"/>
+        <w:sz w:val="20"/>
+      </w:rPr>
+    </w:lvl>
+    <w:lvl w:ilvl="2" w:tentative="1">
+      <w:start w:val="1"/>
+      <w:numFmt w:val="decimal"/>
+      <w:lvlText w:val="%3."/>
+      <w:lvlJc w:val="left"/>
+      <w:pPr>
+        <w:tabs>
+          <w:tab w:val="num" w:pos="2160"/>
+        </w:tabs>
+        <w:ind w:left="2160" w:hanging="360"/>
+      </w:pPr>
+    </w:lvl>
+    <w:lvl w:ilvl="3" w:tentative="1">
+      <w:start w:val="1"/>
+      <w:numFmt w:val="decimal"/>
+      <w:lvlText w:val="%4."/>
+      <w:lvlJc w:val="left"/>
+      <w:pPr>
+        <w:tabs>
+          <w:tab w:val="num" w:pos="2880"/>
+        </w:tabs>
+        <w:ind w:left="2880" w:hanging="360"/>
+      </w:pPr>
+    </w:lvl>
+    <w:lvl w:ilvl="4" w:tentative="1">
+      <w:start w:val="1"/>
+      <w:numFmt w:val="decimal"/>
+      <w:lvlText w:val="%5."/>
+      <w:lvlJc w:val="left"/>
+      <w:pPr>
+        <w:tabs>
+          <w:tab w:val="num" w:pos="3600"/>
+        </w:tabs>
+        <w:ind w:left="3600" w:hanging="360"/>
+      </w:pPr>
+    </w:lvl>
+    <w:lvl w:ilvl="5" w:tentative="1">
+      <w:start w:val="1"/>
+      <w:numFmt w:val="decimal"/>
+      <w:lvlText w:val="%6."/>
+      <w:lvlJc w:val="left"/>
+      <w:pPr>
+        <w:tabs>
+          <w:tab w:val="num" w:pos="4320"/>
+        </w:tabs>
+        <w:ind w:left="4320" w:hanging="360"/>
+      </w:pPr>
+    </w:lvl>
+    <w:lvl w:ilvl="6" w:tentative="1">
+      <w:start w:val="1"/>
+      <w:numFmt w:val="decimal"/>
+      <w:lvlText w:val="%7."/>
+      <w:lvlJc w:val="left"/>
+      <w:pPr>
+        <w:tabs>
+          <w:tab w:val="num" w:pos="5040"/>
+        </w:tabs>
+        <w:ind w:left="5040" w:hanging="360"/>
+      </w:pPr>
+    </w:lvl>
+    <w:lvl w:ilvl="7" w:tentative="1">
+      <w:start w:val="1"/>
+      <w:numFmt w:val="decimal"/>
+      <w:lvlText w:val="%8."/>
+      <w:lvlJc w:val="left"/>
+      <w:pPr>
+        <w:tabs>
+          <w:tab w:val="num" w:pos="5760"/>
+        </w:tabs>
+        <w:ind w:left="5760" w:hanging="360"/>
+      </w:pPr>
+    </w:lvl>
+    <w:lvl w:ilvl="8" w:tentative="1">
+      <w:start w:val="1"/>
+      <w:numFmt w:val="decimal"/>
+      <w:lvlText w:val="%9."/>
+      <w:lvlJc w:val="left"/>
+      <w:pPr>
+        <w:tabs>
+          <w:tab w:val="num" w:pos="6480"/>
+        </w:tabs>
+        <w:ind w:left="6480" w:hanging="360"/>
+      </w:pPr>
+    </w:lvl>
+  </w:abstractNum>
+  <w:abstractNum w:abstractNumId="5" w15:restartNumberingAfterBreak="0">
+    <w:nsid w:val="5A06695C"/>
+    <w:multiLevelType w:val="multilevel"/>
+    <w:tmpl w:val="76D2C5D8"/>
+    <w:lvl w:ilvl="0">
+      <w:start w:val="1"/>
+      <w:numFmt w:val="decimal"/>
+      <w:lvlText w:val="%1."/>
+      <w:lvlJc w:val="left"/>
+      <w:pPr>
+        <w:tabs>
+          <w:tab w:val="num" w:pos="720"/>
+        </w:tabs>
+        <w:ind w:left="720" w:hanging="360"/>
+      </w:pPr>
+    </w:lvl>
+    <w:lvl w:ilvl="1">
+      <w:start w:val="1"/>
+      <w:numFmt w:val="bullet"/>
+      <w:lvlText w:val="o"/>
+      <w:lvlJc w:val="left"/>
+      <w:pPr>
+        <w:tabs>
+          <w:tab w:val="num" w:pos="1440"/>
+        </w:tabs>
+        <w:ind w:left="1440" w:hanging="360"/>
+      </w:pPr>
+      <w:rPr>
+        <w:rFonts w:ascii="Courier New" w:hAnsi="Courier New" w:hint="default"/>
+        <w:sz w:val="20"/>
+      </w:rPr>
+    </w:lvl>
+    <w:lvl w:ilvl="2" w:tentative="1">
+      <w:start w:val="1"/>
+      <w:numFmt w:val="decimal"/>
+      <w:lvlText w:val="%3."/>
+      <w:lvlJc w:val="left"/>
+      <w:pPr>
+        <w:tabs>
+          <w:tab w:val="num" w:pos="2160"/>
+        </w:tabs>
+        <w:ind w:left="2160" w:hanging="360"/>
+      </w:pPr>
+    </w:lvl>
+    <w:lvl w:ilvl="3" w:tentative="1">
+      <w:start w:val="1"/>
+      <w:numFmt w:val="decimal"/>
+      <w:lvlText w:val="%4."/>
+      <w:lvlJc w:val="left"/>
+      <w:pPr>
+        <w:tabs>
+          <w:tab w:val="num" w:pos="2880"/>
+        </w:tabs>
+        <w:ind w:left="2880" w:hanging="360"/>
+      </w:pPr>
+    </w:lvl>
+    <w:lvl w:ilvl="4" w:tentative="1">
+      <w:start w:val="1"/>
+      <w:numFmt w:val="decimal"/>
+      <w:lvlText w:val="%5."/>
+      <w:lvlJc w:val="left"/>
+      <w:pPr>
+        <w:tabs>
+          <w:tab w:val="num" w:pos="3600"/>
+        </w:tabs>
+        <w:ind w:left="3600" w:hanging="360"/>
+      </w:pPr>
+    </w:lvl>
+    <w:lvl w:ilvl="5" w:tentative="1">
+      <w:start w:val="1"/>
+      <w:numFmt w:val="decimal"/>
+      <w:lvlText w:val="%6."/>
+      <w:lvlJc w:val="left"/>
+      <w:pPr>
+        <w:tabs>
+          <w:tab w:val="num" w:pos="4320"/>
+        </w:tabs>
+        <w:ind w:left="4320" w:hanging="360"/>
+      </w:pPr>
+    </w:lvl>
+    <w:lvl w:ilvl="6" w:tentative="1">
+      <w:start w:val="1"/>
+      <w:numFmt w:val="decimal"/>
+      <w:lvlText w:val="%7."/>
+      <w:lvlJc w:val="left"/>
+      <w:pPr>
+        <w:tabs>
+          <w:tab w:val="num" w:pos="5040"/>
+        </w:tabs>
+        <w:ind w:left="5040" w:hanging="360"/>
+      </w:pPr>
+    </w:lvl>
+    <w:lvl w:ilvl="7" w:tentative="1">
+      <w:start w:val="1"/>
+      <w:numFmt w:val="decimal"/>
+      <w:lvlText w:val="%8."/>
+      <w:lvlJc w:val="left"/>
+      <w:pPr>
+        <w:tabs>
+          <w:tab w:val="num" w:pos="5760"/>
+        </w:tabs>
+        <w:ind w:left="5760" w:hanging="360"/>
+      </w:pPr>
+    </w:lvl>
+    <w:lvl w:ilvl="8" w:tentative="1">
+      <w:start w:val="1"/>
+      <w:numFmt w:val="decimal"/>
+      <w:lvlText w:val="%9."/>
+      <w:lvlJc w:val="left"/>
+      <w:pPr>
+        <w:tabs>
+          <w:tab w:val="num" w:pos="6480"/>
+        </w:tabs>
+        <w:ind w:left="6480" w:hanging="360"/>
+      </w:pPr>
+    </w:lvl>
+  </w:abstractNum>
+  <w:abstractNum w:abstractNumId="6" w15:restartNumberingAfterBreak="0">
     <w:nsid w:val="5D276E86"/>
     <w:multiLevelType w:val="hybridMultilevel"/>
     <w:tmpl w:val="B2C858F0"/>
@@ -1095,7 +4107,7 @@
         <w:rFonts w:ascii="Symbol" w:hAnsi="Symbol" w:hint="default"/>
       </w:rPr>
     </w:lvl>
-    <w:lvl w:ilvl="1" w:tplc="04070003" w:tentative="1">
+    <w:lvl w:ilvl="1" w:tplc="04070003">
       <w:start w:val="1"/>
       <w:numFmt w:val="bullet"/>
       <w:lvlText w:val="o"/>
@@ -1190,22 +4202,274 @@
       <w:rPr>
         <w:rFonts w:ascii="Wingdings" w:hAnsi="Wingdings" w:hint="default"/>
       </w:rPr>
+    </w:lvl>
+  </w:abstractNum>
+  <w:abstractNum w:abstractNumId="7" w15:restartNumberingAfterBreak="0">
+    <w:nsid w:val="6FB40D35"/>
+    <w:multiLevelType w:val="multilevel"/>
+    <w:tmpl w:val="ADEA780A"/>
+    <w:lvl w:ilvl="0">
+      <w:start w:val="1"/>
+      <w:numFmt w:val="decimal"/>
+      <w:lvlText w:val="%1."/>
+      <w:lvlJc w:val="left"/>
+      <w:pPr>
+        <w:tabs>
+          <w:tab w:val="num" w:pos="720"/>
+        </w:tabs>
+        <w:ind w:left="720" w:hanging="360"/>
+      </w:pPr>
+    </w:lvl>
+    <w:lvl w:ilvl="1">
+      <w:start w:val="1"/>
+      <w:numFmt w:val="bullet"/>
+      <w:lvlText w:val="o"/>
+      <w:lvlJc w:val="left"/>
+      <w:pPr>
+        <w:tabs>
+          <w:tab w:val="num" w:pos="1440"/>
+        </w:tabs>
+        <w:ind w:left="1440" w:hanging="360"/>
+      </w:pPr>
+      <w:rPr>
+        <w:rFonts w:ascii="Courier New" w:hAnsi="Courier New" w:hint="default"/>
+        <w:sz w:val="20"/>
+      </w:rPr>
+    </w:lvl>
+    <w:lvl w:ilvl="2" w:tentative="1">
+      <w:start w:val="1"/>
+      <w:numFmt w:val="decimal"/>
+      <w:lvlText w:val="%3."/>
+      <w:lvlJc w:val="left"/>
+      <w:pPr>
+        <w:tabs>
+          <w:tab w:val="num" w:pos="2160"/>
+        </w:tabs>
+        <w:ind w:left="2160" w:hanging="360"/>
+      </w:pPr>
+    </w:lvl>
+    <w:lvl w:ilvl="3" w:tentative="1">
+      <w:start w:val="1"/>
+      <w:numFmt w:val="decimal"/>
+      <w:lvlText w:val="%4."/>
+      <w:lvlJc w:val="left"/>
+      <w:pPr>
+        <w:tabs>
+          <w:tab w:val="num" w:pos="2880"/>
+        </w:tabs>
+        <w:ind w:left="2880" w:hanging="360"/>
+      </w:pPr>
+    </w:lvl>
+    <w:lvl w:ilvl="4" w:tentative="1">
+      <w:start w:val="1"/>
+      <w:numFmt w:val="decimal"/>
+      <w:lvlText w:val="%5."/>
+      <w:lvlJc w:val="left"/>
+      <w:pPr>
+        <w:tabs>
+          <w:tab w:val="num" w:pos="3600"/>
+        </w:tabs>
+        <w:ind w:left="3600" w:hanging="360"/>
+      </w:pPr>
+    </w:lvl>
+    <w:lvl w:ilvl="5" w:tentative="1">
+      <w:start w:val="1"/>
+      <w:numFmt w:val="decimal"/>
+      <w:lvlText w:val="%6."/>
+      <w:lvlJc w:val="left"/>
+      <w:pPr>
+        <w:tabs>
+          <w:tab w:val="num" w:pos="4320"/>
+        </w:tabs>
+        <w:ind w:left="4320" w:hanging="360"/>
+      </w:pPr>
+    </w:lvl>
+    <w:lvl w:ilvl="6" w:tentative="1">
+      <w:start w:val="1"/>
+      <w:numFmt w:val="decimal"/>
+      <w:lvlText w:val="%7."/>
+      <w:lvlJc w:val="left"/>
+      <w:pPr>
+        <w:tabs>
+          <w:tab w:val="num" w:pos="5040"/>
+        </w:tabs>
+        <w:ind w:left="5040" w:hanging="360"/>
+      </w:pPr>
+    </w:lvl>
+    <w:lvl w:ilvl="7" w:tentative="1">
+      <w:start w:val="1"/>
+      <w:numFmt w:val="decimal"/>
+      <w:lvlText w:val="%8."/>
+      <w:lvlJc w:val="left"/>
+      <w:pPr>
+        <w:tabs>
+          <w:tab w:val="num" w:pos="5760"/>
+        </w:tabs>
+        <w:ind w:left="5760" w:hanging="360"/>
+      </w:pPr>
+    </w:lvl>
+    <w:lvl w:ilvl="8" w:tentative="1">
+      <w:start w:val="1"/>
+      <w:numFmt w:val="decimal"/>
+      <w:lvlText w:val="%9."/>
+      <w:lvlJc w:val="left"/>
+      <w:pPr>
+        <w:tabs>
+          <w:tab w:val="num" w:pos="6480"/>
+        </w:tabs>
+        <w:ind w:left="6480" w:hanging="360"/>
+      </w:pPr>
+    </w:lvl>
+  </w:abstractNum>
+  <w:abstractNum w:abstractNumId="8" w15:restartNumberingAfterBreak="0">
+    <w:nsid w:val="7F301FF5"/>
+    <w:multiLevelType w:val="multilevel"/>
+    <w:tmpl w:val="7F00B37C"/>
+    <w:lvl w:ilvl="0">
+      <w:start w:val="1"/>
+      <w:numFmt w:val="decimal"/>
+      <w:lvlText w:val="%1."/>
+      <w:lvlJc w:val="left"/>
+      <w:pPr>
+        <w:tabs>
+          <w:tab w:val="num" w:pos="720"/>
+        </w:tabs>
+        <w:ind w:left="720" w:hanging="360"/>
+      </w:pPr>
+    </w:lvl>
+    <w:lvl w:ilvl="1">
+      <w:start w:val="1"/>
+      <w:numFmt w:val="bullet"/>
+      <w:lvlText w:val="o"/>
+      <w:lvlJc w:val="left"/>
+      <w:pPr>
+        <w:tabs>
+          <w:tab w:val="num" w:pos="1440"/>
+        </w:tabs>
+        <w:ind w:left="1440" w:hanging="360"/>
+      </w:pPr>
+      <w:rPr>
+        <w:rFonts w:ascii="Courier New" w:hAnsi="Courier New" w:hint="default"/>
+        <w:sz w:val="20"/>
+      </w:rPr>
+    </w:lvl>
+    <w:lvl w:ilvl="2" w:tentative="1">
+      <w:start w:val="1"/>
+      <w:numFmt w:val="decimal"/>
+      <w:lvlText w:val="%3."/>
+      <w:lvlJc w:val="left"/>
+      <w:pPr>
+        <w:tabs>
+          <w:tab w:val="num" w:pos="2160"/>
+        </w:tabs>
+        <w:ind w:left="2160" w:hanging="360"/>
+      </w:pPr>
+    </w:lvl>
+    <w:lvl w:ilvl="3" w:tentative="1">
+      <w:start w:val="1"/>
+      <w:numFmt w:val="decimal"/>
+      <w:lvlText w:val="%4."/>
+      <w:lvlJc w:val="left"/>
+      <w:pPr>
+        <w:tabs>
+          <w:tab w:val="num" w:pos="2880"/>
+        </w:tabs>
+        <w:ind w:left="2880" w:hanging="360"/>
+      </w:pPr>
+    </w:lvl>
+    <w:lvl w:ilvl="4" w:tentative="1">
+      <w:start w:val="1"/>
+      <w:numFmt w:val="decimal"/>
+      <w:lvlText w:val="%5."/>
+      <w:lvlJc w:val="left"/>
+      <w:pPr>
+        <w:tabs>
+          <w:tab w:val="num" w:pos="3600"/>
+        </w:tabs>
+        <w:ind w:left="3600" w:hanging="360"/>
+      </w:pPr>
+    </w:lvl>
+    <w:lvl w:ilvl="5" w:tentative="1">
+      <w:start w:val="1"/>
+      <w:numFmt w:val="decimal"/>
+      <w:lvlText w:val="%6."/>
+      <w:lvlJc w:val="left"/>
+      <w:pPr>
+        <w:tabs>
+          <w:tab w:val="num" w:pos="4320"/>
+        </w:tabs>
+        <w:ind w:left="4320" w:hanging="360"/>
+      </w:pPr>
+    </w:lvl>
+    <w:lvl w:ilvl="6" w:tentative="1">
+      <w:start w:val="1"/>
+      <w:numFmt w:val="decimal"/>
+      <w:lvlText w:val="%7."/>
+      <w:lvlJc w:val="left"/>
+      <w:pPr>
+        <w:tabs>
+          <w:tab w:val="num" w:pos="5040"/>
+        </w:tabs>
+        <w:ind w:left="5040" w:hanging="360"/>
+      </w:pPr>
+    </w:lvl>
+    <w:lvl w:ilvl="7" w:tentative="1">
+      <w:start w:val="1"/>
+      <w:numFmt w:val="decimal"/>
+      <w:lvlText w:val="%8."/>
+      <w:lvlJc w:val="left"/>
+      <w:pPr>
+        <w:tabs>
+          <w:tab w:val="num" w:pos="5760"/>
+        </w:tabs>
+        <w:ind w:left="5760" w:hanging="360"/>
+      </w:pPr>
+    </w:lvl>
+    <w:lvl w:ilvl="8" w:tentative="1">
+      <w:start w:val="1"/>
+      <w:numFmt w:val="decimal"/>
+      <w:lvlText w:val="%9."/>
+      <w:lvlJc w:val="left"/>
+      <w:pPr>
+        <w:tabs>
+          <w:tab w:val="num" w:pos="6480"/>
+        </w:tabs>
+        <w:ind w:left="6480" w:hanging="360"/>
+      </w:pPr>
     </w:lvl>
   </w:abstractNum>
   <w:num w:numId="1" w16cid:durableId="540826560">
     <w:abstractNumId w:val="1"/>
   </w:num>
   <w:num w:numId="2" w16cid:durableId="1019161214">
-    <w:abstractNumId w:val="2"/>
+    <w:abstractNumId w:val="6"/>
   </w:num>
   <w:num w:numId="3" w16cid:durableId="1216282707">
     <w:abstractNumId w:val="0"/>
+  </w:num>
+  <w:num w:numId="4" w16cid:durableId="1045908334">
+    <w:abstractNumId w:val="7"/>
+  </w:num>
+  <w:num w:numId="5" w16cid:durableId="2037462129">
+    <w:abstractNumId w:val="4"/>
+  </w:num>
+  <w:num w:numId="6" w16cid:durableId="686490542">
+    <w:abstractNumId w:val="8"/>
+  </w:num>
+  <w:num w:numId="7" w16cid:durableId="1337876926">
+    <w:abstractNumId w:val="3"/>
+  </w:num>
+  <w:num w:numId="8" w16cid:durableId="720203589">
+    <w:abstractNumId w:val="2"/>
+  </w:num>
+  <w:num w:numId="9" w16cid:durableId="1165433037">
+    <w:abstractNumId w:val="5"/>
   </w:num>
 </w:numbering>
 </file>
 
 <file path=word/styles.xml><?xml version="1.0" encoding="utf-8"?>
-<w:styles xmlns:mc="http://schemas.openxmlformats.org/markup-compatibility/2006" xmlns:r="http://schemas.openxmlformats.org/officeDocument/2006/relationships" xmlns:w="http://schemas.openxmlformats.org/wordprocessingml/2006/main" xmlns:w14="http://schemas.microsoft.com/office/word/2010/wordml" xmlns:w15="http://schemas.microsoft.com/office/word/2012/wordml" xmlns:w16cex="http://schemas.microsoft.com/office/word/2018/wordml/cex" xmlns:w16cid="http://schemas.microsoft.com/office/word/2016/wordml/cid" xmlns:w16="http://schemas.microsoft.com/office/word/2018/wordml" xmlns:w16du="http://schemas.microsoft.com/office/word/2023/wordml/word16du" xmlns:w16sdtdh="http://schemas.microsoft.com/office/word/2020/wordml/sdtdatahash" xmlns:w16se="http://schemas.microsoft.com/office/word/2015/wordml/symex" mc:Ignorable="w14 w15 w16se w16cid w16 w16cex w16sdtdh w16du">
+<w:styles xmlns:mc="http://schemas.openxmlformats.org/markup-compatibility/2006" xmlns:r="http://schemas.openxmlformats.org/officeDocument/2006/relationships" xmlns:w="http://schemas.openxmlformats.org/wordprocessingml/2006/main" xmlns:w14="http://schemas.microsoft.com/office/word/2010/wordml" xmlns:w15="http://schemas.microsoft.com/office/word/2012/wordml" xmlns:w16cex="http://schemas.microsoft.com/office/word/2018/wordml/cex" xmlns:w16cid="http://schemas.microsoft.com/office/word/2016/wordml/cid" xmlns:w16="http://schemas.microsoft.com/office/word/2018/wordml" xmlns:w16sdtdh="http://schemas.microsoft.com/office/word/2020/wordml/sdtdatahash" xmlns:w16se="http://schemas.microsoft.com/office/word/2015/wordml/symex" mc:Ignorable="w14 w15 w16se w16cid w16 w16cex w16sdtdh">
   <w:docDefaults>
     <w:rPrDefault>
       <w:rPr>
@@ -2122,6 +5386,36 @@
       <w:spacing w:val="5"/>
     </w:rPr>
   </w:style>
+  <w:style w:type="paragraph" w:styleId="NormalWeb">
+    <w:name w:val="Normal (Web)"/>
+    <w:basedOn w:val="Normal"/>
+    <w:uiPriority w:val="99"/>
+    <w:semiHidden/>
+    <w:unhideWhenUsed/>
+    <w:rsid w:val="00DF1C51"/>
+    <w:pPr>
+      <w:spacing w:before="100" w:beforeAutospacing="1" w:after="100" w:afterAutospacing="1" w:line="240" w:lineRule="auto"/>
+    </w:pPr>
+    <w:rPr>
+      <w:rFonts w:ascii="Times New Roman" w:eastAsia="Times New Roman" w:hAnsi="Times New Roman" w:cs="Times New Roman"/>
+      <w:kern w:val="0"/>
+      <w:sz w:val="24"/>
+      <w:szCs w:val="24"/>
+      <w:lang w:val="en-US"/>
+      <w14:ligatures w14:val="none"/>
+    </w:rPr>
+  </w:style>
+  <w:style w:type="character" w:styleId="Strong">
+    <w:name w:val="Strong"/>
+    <w:basedOn w:val="DefaultParagraphFont"/>
+    <w:uiPriority w:val="22"/>
+    <w:qFormat/>
+    <w:rsid w:val="00DF1C51"/>
+    <w:rPr>
+      <w:b/>
+      <w:bCs/>
+    </w:rPr>
+  </w:style>
 </w:styles>
 </file>
 

</xml_diff>

<commit_message>
hypothesis formulation and analysis
</commit_message>
<xml_diff>
--- a/docs/Study questions.docx
+++ b/docs/Study questions.docx
@@ -1783,6 +1783,150 @@
     </w:p>
     <w:p>
       <w:pPr>
+        <w:spacing w:after="0" w:line="240" w:lineRule="auto"/>
+        <w:rPr>
+          <w:rFonts w:ascii="Cambria" w:eastAsia="Times New Roman" w:hAnsi="Cambria" w:cs="Times New Roman"/>
+          <w:color w:val="000000"/>
+          <w:kern w:val="0"/>
+          <w:sz w:val="24"/>
+          <w:szCs w:val="24"/>
+          <w:lang w:val="en-US"/>
+          <w14:ligatures w14:val="none"/>
+        </w:rPr>
+      </w:pPr>
+      <w:r>
+        <w:rPr>
+          <w:rFonts w:ascii="Cambria" w:eastAsia="Times New Roman" w:hAnsi="Cambria" w:cs="Times New Roman"/>
+          <w:color w:val="000000"/>
+          <w:kern w:val="0"/>
+          <w:sz w:val="24"/>
+          <w:szCs w:val="24"/>
+          <w:lang w:val="en-US"/>
+          <w14:ligatures w14:val="none"/>
+        </w:rPr>
+        <w:t>1. Awareness about state-funded cancer screenings increases attendance rates of the population in screenings.</w:t>
+      </w:r>
+    </w:p>
+    <w:p>
+      <w:pPr>
+        <w:spacing w:after="0" w:line="240" w:lineRule="auto"/>
+        <w:rPr>
+          <w:rFonts w:ascii="Cambria" w:eastAsia="Times New Roman" w:hAnsi="Cambria" w:cs="Times New Roman"/>
+          <w:color w:val="000000"/>
+          <w:kern w:val="0"/>
+          <w:sz w:val="24"/>
+          <w:szCs w:val="24"/>
+          <w:lang w:val="en-US"/>
+          <w14:ligatures w14:val="none"/>
+        </w:rPr>
+      </w:pPr>
+      <w:r>
+        <w:rPr>
+          <w:rFonts w:ascii="Cambria" w:eastAsia="Times New Roman" w:hAnsi="Cambria" w:cs="Times New Roman"/>
+          <w:color w:val="000000"/>
+          <w:kern w:val="0"/>
+          <w:sz w:val="24"/>
+          <w:szCs w:val="24"/>
+          <w:lang w:val="en-US"/>
+          <w14:ligatures w14:val="none"/>
+        </w:rPr>
+        <w:t>2. Females are more aware than men of state-funded cancer screenings and attend them more frequently than men.</w:t>
+      </w:r>
+    </w:p>
+    <w:p>
+      <w:pPr>
+        <w:spacing w:after="0" w:line="240" w:lineRule="auto"/>
+        <w:rPr>
+          <w:rFonts w:ascii="Cambria" w:eastAsia="Times New Roman" w:hAnsi="Cambria" w:cs="Times New Roman"/>
+          <w:color w:val="000000"/>
+          <w:kern w:val="0"/>
+          <w:sz w:val="24"/>
+          <w:szCs w:val="24"/>
+          <w:lang w:val="en-US"/>
+          <w14:ligatures w14:val="none"/>
+        </w:rPr>
+      </w:pPr>
+      <w:r>
+        <w:rPr>
+          <w:rFonts w:ascii="Cambria" w:eastAsia="Times New Roman" w:hAnsi="Cambria" w:cs="Times New Roman"/>
+          <w:color w:val="000000"/>
+          <w:kern w:val="0"/>
+          <w:sz w:val="24"/>
+          <w:szCs w:val="24"/>
+          <w:lang w:val="en-US"/>
+          <w14:ligatures w14:val="none"/>
+        </w:rPr>
+        <w:t>3. Participation in state-funded screenings is higher among younger participants.</w:t>
+      </w:r>
+    </w:p>
+    <w:p>
+      <w:pPr>
+        <w:spacing w:after="0" w:line="240" w:lineRule="auto"/>
+        <w:rPr>
+          <w:rFonts w:ascii="Cambria" w:eastAsia="Times New Roman" w:hAnsi="Cambria" w:cs="Times New Roman"/>
+          <w:color w:val="000000"/>
+          <w:kern w:val="0"/>
+          <w:sz w:val="24"/>
+          <w:szCs w:val="24"/>
+          <w:lang w:val="en-US"/>
+          <w14:ligatures w14:val="none"/>
+        </w:rPr>
+      </w:pPr>
+      <w:r>
+        <w:rPr>
+          <w:rFonts w:ascii="Cambria" w:eastAsia="Times New Roman" w:hAnsi="Cambria" w:cs="Times New Roman"/>
+          <w:color w:val="000000"/>
+          <w:kern w:val="0"/>
+          <w:sz w:val="24"/>
+          <w:szCs w:val="24"/>
+          <w:lang w:val="en-US"/>
+          <w14:ligatures w14:val="none"/>
+        </w:rPr>
+        <w:t>4. Participation in state-funded screening is higher among participants with a higher level of education.</w:t>
+      </w:r>
+    </w:p>
+    <w:p>
+      <w:pPr>
+        <w:spacing w:after="0" w:line="240" w:lineRule="auto"/>
+        <w:rPr>
+          <w:rFonts w:ascii="Cambria" w:eastAsia="Times New Roman" w:hAnsi="Cambria" w:cs="Times New Roman"/>
+          <w:color w:val="000000"/>
+          <w:kern w:val="0"/>
+          <w:sz w:val="24"/>
+          <w:szCs w:val="24"/>
+          <w:lang w:val="en-US"/>
+          <w14:ligatures w14:val="none"/>
+        </w:rPr>
+      </w:pPr>
+      <w:r>
+        <w:rPr>
+          <w:rFonts w:ascii="Cambria" w:eastAsia="Times New Roman" w:hAnsi="Cambria" w:cs="Times New Roman"/>
+          <w:color w:val="000000"/>
+          <w:kern w:val="0"/>
+          <w:sz w:val="24"/>
+          <w:szCs w:val="24"/>
+          <w:lang w:val="en-US"/>
+          <w14:ligatures w14:val="none"/>
+        </w:rPr>
+        <w:t>5. Participation in state-funded screening is higher among participants with higher socioeconomic status. </w:t>
+      </w:r>
+    </w:p>
+    <w:p>
+      <w:pPr>
+        <w:keepNext/>
+        <w:keepLines/>
+        <w:spacing w:before="40" w:after="0"/>
+        <w:outlineLvl w:val="1"/>
+        <w:rPr>
+          <w:rFonts w:ascii="Times New Roman" w:eastAsiaTheme="majorEastAsia" w:hAnsi="Times New Roman" w:cs="Times New Roman"/>
+          <w:sz w:val="26"/>
+          <w:szCs w:val="26"/>
+          <w:lang w:val="en-US"/>
+        </w:rPr>
+      </w:pPr>
+    </w:p>
+    <w:p>
+      <w:pPr>
         <w:numPr>
           <w:ilvl w:val="0"/>
           <w:numId w:val="1"/>
@@ -2030,7 +2174,6 @@
           <w:lang w:val="en-US"/>
           <w14:ligatures w14:val="none"/>
         </w:rPr>
-        <w:lastRenderedPageBreak/>
         <w:t>Participation in Cancer Screening:</w:t>
       </w:r>
     </w:p>
@@ -2727,6 +2870,7 @@
           <w:lang w:val="en-US"/>
           <w14:ligatures w14:val="none"/>
         </w:rPr>
+        <w:lastRenderedPageBreak/>
         <w:t>Q7: What is the highest level of school that you have completed? (Multiple-choice)</w:t>
       </w:r>
     </w:p>
@@ -3080,7 +3224,6 @@
           <w:lang w:val="en-US"/>
           <w14:ligatures w14:val="none"/>
         </w:rPr>
-        <w:lastRenderedPageBreak/>
         <w:t>Q12: How often do you exercise? (Multiple-choice)</w:t>
       </w:r>
     </w:p>
@@ -5416,6 +5559,11 @@
       <w:bCs/>
     </w:rPr>
   </w:style>
+  <w:style w:type="character" w:customStyle="1" w:styleId="apple-converted-space">
+    <w:name w:val="apple-converted-space"/>
+    <w:basedOn w:val="DefaultParagraphFont"/>
+    <w:rsid w:val="00B544B3"/>
+  </w:style>
 </w:styles>
 </file>
 

</xml_diff>

<commit_message>
updated study question informtation
</commit_message>
<xml_diff>
--- a/docs/Study questions.docx
+++ b/docs/Study questions.docx
@@ -3570,6 +3570,655 @@
         </w:rPr>
         <w:tab/>
         <w:t>Email List</w:t>
+      </w:r>
+    </w:p>
+    <w:p>
+      <w:pPr>
+        <w:numPr>
+          <w:ilvl w:val="0"/>
+          <w:numId w:val="10"/>
+        </w:numPr>
+        <w:spacing w:before="100" w:beforeAutospacing="1" w:after="100" w:afterAutospacing="1" w:line="240" w:lineRule="auto"/>
+        <w:rPr>
+          <w:rFonts w:ascii="Cambria" w:eastAsia="Times New Roman" w:hAnsi="Cambria" w:cs="Times New Roman"/>
+          <w:color w:val="000000"/>
+          <w:kern w:val="0"/>
+          <w:sz w:val="24"/>
+          <w:szCs w:val="24"/>
+          <w:lang w:val="en-US"/>
+          <w14:ligatures w14:val="none"/>
+        </w:rPr>
+      </w:pPr>
+      <w:r>
+        <w:rPr>
+          <w:rFonts w:ascii="Cambria" w:eastAsia="Times New Roman" w:hAnsi="Cambria" w:cs="Times New Roman"/>
+          <w:color w:val="000000"/>
+          <w:kern w:val="0"/>
+          <w:sz w:val="24"/>
+          <w:szCs w:val="24"/>
+          <w:lang w:val="en-US"/>
+          <w14:ligatures w14:val="none"/>
+        </w:rPr>
+        <w:t>Sample size of participants overall and separate for female and male, sample size of participants excluded by exclusion criteria (due to age, established cancer diagnosis)</w:t>
+      </w:r>
+    </w:p>
+    <w:p>
+      <w:pPr>
+        <w:numPr>
+          <w:ilvl w:val="0"/>
+          <w:numId w:val="10"/>
+        </w:numPr>
+        <w:spacing w:before="100" w:beforeAutospacing="1" w:after="100" w:afterAutospacing="1" w:line="240" w:lineRule="auto"/>
+        <w:rPr>
+          <w:rFonts w:ascii="Cambria" w:eastAsia="Times New Roman" w:hAnsi="Cambria" w:cs="Times New Roman"/>
+          <w:color w:val="000000"/>
+          <w:kern w:val="0"/>
+          <w:sz w:val="24"/>
+          <w:szCs w:val="24"/>
+          <w:lang w:val="en-US"/>
+          <w14:ligatures w14:val="none"/>
+        </w:rPr>
+      </w:pPr>
+      <w:r>
+        <w:rPr>
+          <w:rFonts w:ascii="Cambria" w:eastAsia="Times New Roman" w:hAnsi="Cambria" w:cs="Times New Roman"/>
+          <w:color w:val="000000"/>
+          <w:kern w:val="0"/>
+          <w:sz w:val="24"/>
+          <w:szCs w:val="24"/>
+          <w:lang w:val="en-US"/>
+          <w14:ligatures w14:val="none"/>
+        </w:rPr>
+        <w:t>Sociodemographic data</w:t>
+      </w:r>
+    </w:p>
+    <w:p>
+      <w:pPr>
+        <w:numPr>
+          <w:ilvl w:val="1"/>
+          <w:numId w:val="10"/>
+        </w:numPr>
+        <w:spacing w:before="100" w:beforeAutospacing="1" w:after="100" w:afterAutospacing="1" w:line="240" w:lineRule="auto"/>
+        <w:rPr>
+          <w:rFonts w:ascii="Cambria" w:eastAsia="Times New Roman" w:hAnsi="Cambria" w:cs="Times New Roman"/>
+          <w:color w:val="000000"/>
+          <w:kern w:val="0"/>
+          <w:sz w:val="24"/>
+          <w:szCs w:val="24"/>
+          <w:lang w:val="en-US"/>
+          <w14:ligatures w14:val="none"/>
+        </w:rPr>
+      </w:pPr>
+      <w:r>
+        <w:rPr>
+          <w:rFonts w:ascii="Cambria" w:eastAsia="Times New Roman" w:hAnsi="Cambria" w:cs="Times New Roman"/>
+          <w:color w:val="000000"/>
+          <w:kern w:val="0"/>
+          <w:sz w:val="24"/>
+          <w:szCs w:val="24"/>
+          <w:lang w:val="en-US"/>
+          <w14:ligatures w14:val="none"/>
+        </w:rPr>
+        <w:t>Age distribution (if possible as visualization like a grouped frequency distribution table?), mean age of female participants, mean age of male participants</w:t>
+      </w:r>
+    </w:p>
+    <w:p>
+      <w:pPr>
+        <w:numPr>
+          <w:ilvl w:val="1"/>
+          <w:numId w:val="10"/>
+        </w:numPr>
+        <w:spacing w:before="100" w:beforeAutospacing="1" w:after="100" w:afterAutospacing="1" w:line="240" w:lineRule="auto"/>
+        <w:rPr>
+          <w:rFonts w:ascii="Cambria" w:eastAsia="Times New Roman" w:hAnsi="Cambria" w:cs="Times New Roman"/>
+          <w:color w:val="000000"/>
+          <w:kern w:val="0"/>
+          <w:sz w:val="24"/>
+          <w:szCs w:val="24"/>
+          <w:lang w:val="en-US"/>
+          <w14:ligatures w14:val="none"/>
+        </w:rPr>
+      </w:pPr>
+      <w:r>
+        <w:rPr>
+          <w:rFonts w:ascii="Cambria" w:eastAsia="Times New Roman" w:hAnsi="Cambria" w:cs="Times New Roman"/>
+          <w:color w:val="000000"/>
+          <w:kern w:val="0"/>
+          <w:sz w:val="24"/>
+          <w:szCs w:val="24"/>
+          <w:lang w:val="en-US"/>
+          <w14:ligatures w14:val="none"/>
+        </w:rPr>
+        <w:t>Responders by city (if possible as a distribution chart, sample size and percentage) </w:t>
+      </w:r>
+    </w:p>
+    <w:p>
+      <w:pPr>
+        <w:numPr>
+          <w:ilvl w:val="1"/>
+          <w:numId w:val="10"/>
+        </w:numPr>
+        <w:spacing w:before="100" w:beforeAutospacing="1" w:after="100" w:afterAutospacing="1" w:line="240" w:lineRule="auto"/>
+        <w:rPr>
+          <w:rFonts w:ascii="Cambria" w:eastAsia="Times New Roman" w:hAnsi="Cambria" w:cs="Times New Roman"/>
+          <w:color w:val="000000"/>
+          <w:kern w:val="0"/>
+          <w:sz w:val="24"/>
+          <w:szCs w:val="24"/>
+          <w:lang w:val="en-US"/>
+          <w14:ligatures w14:val="none"/>
+        </w:rPr>
+      </w:pPr>
+      <w:r>
+        <w:rPr>
+          <w:rFonts w:ascii="Cambria" w:eastAsia="Times New Roman" w:hAnsi="Cambria" w:cs="Times New Roman"/>
+          <w:color w:val="000000"/>
+          <w:kern w:val="0"/>
+          <w:sz w:val="24"/>
+          <w:szCs w:val="24"/>
+          <w:lang w:val="en-US"/>
+          <w14:ligatures w14:val="none"/>
+        </w:rPr>
+        <w:t>Marital status (sample size and percentage) </w:t>
+      </w:r>
+    </w:p>
+    <w:p>
+      <w:pPr>
+        <w:numPr>
+          <w:ilvl w:val="1"/>
+          <w:numId w:val="10"/>
+        </w:numPr>
+        <w:spacing w:before="100" w:beforeAutospacing="1" w:after="100" w:afterAutospacing="1" w:line="240" w:lineRule="auto"/>
+        <w:rPr>
+          <w:rFonts w:ascii="Cambria" w:eastAsia="Times New Roman" w:hAnsi="Cambria" w:cs="Times New Roman"/>
+          <w:color w:val="000000"/>
+          <w:kern w:val="0"/>
+          <w:sz w:val="24"/>
+          <w:szCs w:val="24"/>
+          <w:lang w:val="en-US"/>
+          <w14:ligatures w14:val="none"/>
+        </w:rPr>
+      </w:pPr>
+      <w:r>
+        <w:rPr>
+          <w:rFonts w:ascii="Cambria" w:eastAsia="Times New Roman" w:hAnsi="Cambria" w:cs="Times New Roman"/>
+          <w:color w:val="000000"/>
+          <w:kern w:val="0"/>
+          <w:sz w:val="24"/>
+          <w:szCs w:val="24"/>
+          <w:lang w:val="en-US"/>
+          <w14:ligatures w14:val="none"/>
+        </w:rPr>
+        <w:t>Number of children (sample size and percentage) </w:t>
+      </w:r>
+    </w:p>
+    <w:p>
+      <w:pPr>
+        <w:numPr>
+          <w:ilvl w:val="1"/>
+          <w:numId w:val="10"/>
+        </w:numPr>
+        <w:spacing w:before="100" w:beforeAutospacing="1" w:after="100" w:afterAutospacing="1" w:line="240" w:lineRule="auto"/>
+        <w:rPr>
+          <w:rFonts w:ascii="Cambria" w:eastAsia="Times New Roman" w:hAnsi="Cambria" w:cs="Times New Roman"/>
+          <w:color w:val="000000"/>
+          <w:kern w:val="0"/>
+          <w:sz w:val="24"/>
+          <w:szCs w:val="24"/>
+          <w:lang w:val="en-US"/>
+          <w14:ligatures w14:val="none"/>
+        </w:rPr>
+      </w:pPr>
+      <w:r>
+        <w:rPr>
+          <w:rFonts w:ascii="Cambria" w:eastAsia="Times New Roman" w:hAnsi="Cambria" w:cs="Times New Roman"/>
+          <w:color w:val="000000"/>
+          <w:kern w:val="0"/>
+          <w:sz w:val="24"/>
+          <w:szCs w:val="24"/>
+          <w:lang w:val="en-US"/>
+          <w14:ligatures w14:val="none"/>
+        </w:rPr>
+        <w:lastRenderedPageBreak/>
+        <w:t>Level of education (if possible as visualization, sample size and percentage) </w:t>
+      </w:r>
+    </w:p>
+    <w:p>
+      <w:pPr>
+        <w:numPr>
+          <w:ilvl w:val="1"/>
+          <w:numId w:val="10"/>
+        </w:numPr>
+        <w:spacing w:before="100" w:beforeAutospacing="1" w:after="100" w:afterAutospacing="1" w:line="240" w:lineRule="auto"/>
+        <w:rPr>
+          <w:rFonts w:ascii="Cambria" w:eastAsia="Times New Roman" w:hAnsi="Cambria" w:cs="Times New Roman"/>
+          <w:color w:val="000000"/>
+          <w:kern w:val="0"/>
+          <w:sz w:val="24"/>
+          <w:szCs w:val="24"/>
+          <w:lang w:val="en-US"/>
+          <w14:ligatures w14:val="none"/>
+        </w:rPr>
+      </w:pPr>
+      <w:r>
+        <w:rPr>
+          <w:rFonts w:ascii="Cambria" w:eastAsia="Times New Roman" w:hAnsi="Cambria" w:cs="Times New Roman"/>
+          <w:color w:val="000000"/>
+          <w:kern w:val="0"/>
+          <w:sz w:val="24"/>
+          <w:szCs w:val="24"/>
+          <w:lang w:val="en-US"/>
+          <w14:ligatures w14:val="none"/>
+        </w:rPr>
+        <w:t>Occupation and employment status (if possible as visualization, sample size and percentage) </w:t>
+      </w:r>
+    </w:p>
+    <w:p>
+      <w:pPr>
+        <w:numPr>
+          <w:ilvl w:val="1"/>
+          <w:numId w:val="10"/>
+        </w:numPr>
+        <w:spacing w:before="100" w:beforeAutospacing="1" w:after="100" w:afterAutospacing="1" w:line="240" w:lineRule="auto"/>
+        <w:rPr>
+          <w:rFonts w:ascii="Cambria" w:eastAsia="Times New Roman" w:hAnsi="Cambria" w:cs="Times New Roman"/>
+          <w:color w:val="000000"/>
+          <w:kern w:val="0"/>
+          <w:sz w:val="24"/>
+          <w:szCs w:val="24"/>
+          <w:lang w:val="en-US"/>
+          <w14:ligatures w14:val="none"/>
+        </w:rPr>
+      </w:pPr>
+      <w:r>
+        <w:rPr>
+          <w:rFonts w:ascii="Cambria" w:eastAsia="Times New Roman" w:hAnsi="Cambria" w:cs="Times New Roman"/>
+          <w:color w:val="000000"/>
+          <w:kern w:val="0"/>
+          <w:sz w:val="24"/>
+          <w:szCs w:val="24"/>
+          <w:lang w:val="en-US"/>
+          <w14:ligatures w14:val="none"/>
+        </w:rPr>
+        <w:t>Smoking status, alcohol consumption, physical activity (sample size and percentage) </w:t>
+      </w:r>
+    </w:p>
+    <w:p>
+      <w:pPr>
+        <w:numPr>
+          <w:ilvl w:val="0"/>
+          <w:numId w:val="10"/>
+        </w:numPr>
+        <w:spacing w:before="100" w:beforeAutospacing="1" w:after="100" w:afterAutospacing="1" w:line="240" w:lineRule="auto"/>
+        <w:rPr>
+          <w:rFonts w:ascii="Cambria" w:eastAsia="Times New Roman" w:hAnsi="Cambria" w:cs="Times New Roman"/>
+          <w:color w:val="000000"/>
+          <w:kern w:val="0"/>
+          <w:sz w:val="24"/>
+          <w:szCs w:val="24"/>
+          <w:lang w:val="en-US"/>
+          <w14:ligatures w14:val="none"/>
+        </w:rPr>
+      </w:pPr>
+      <w:r>
+        <w:rPr>
+          <w:rFonts w:ascii="Cambria" w:eastAsia="Times New Roman" w:hAnsi="Cambria" w:cs="Times New Roman"/>
+          <w:color w:val="000000"/>
+          <w:kern w:val="0"/>
+          <w:sz w:val="24"/>
+          <w:szCs w:val="24"/>
+          <w:lang w:val="en-US"/>
+          <w14:ligatures w14:val="none"/>
+        </w:rPr>
+        <w:t>Healthcare-related information </w:t>
+      </w:r>
+    </w:p>
+    <w:p>
+      <w:pPr>
+        <w:numPr>
+          <w:ilvl w:val="1"/>
+          <w:numId w:val="10"/>
+        </w:numPr>
+        <w:spacing w:before="100" w:beforeAutospacing="1" w:after="100" w:afterAutospacing="1" w:line="240" w:lineRule="auto"/>
+        <w:rPr>
+          <w:rFonts w:ascii="Cambria" w:eastAsia="Times New Roman" w:hAnsi="Cambria" w:cs="Times New Roman"/>
+          <w:color w:val="000000"/>
+          <w:kern w:val="0"/>
+          <w:sz w:val="24"/>
+          <w:szCs w:val="24"/>
+          <w:lang w:val="en-US"/>
+          <w14:ligatures w14:val="none"/>
+        </w:rPr>
+      </w:pPr>
+      <w:r>
+        <w:rPr>
+          <w:rFonts w:ascii="Cambria" w:eastAsia="Times New Roman" w:hAnsi="Cambria" w:cs="Times New Roman"/>
+          <w:color w:val="000000"/>
+          <w:kern w:val="0"/>
+          <w:sz w:val="24"/>
+          <w:szCs w:val="24"/>
+          <w:lang w:val="en-US"/>
+          <w14:ligatures w14:val="none"/>
+        </w:rPr>
+        <w:t>Sample size and percentage of participants knowing their GP, visited a gynecologist (as a pie chart?)</w:t>
+      </w:r>
+    </w:p>
+    <w:p>
+      <w:pPr>
+        <w:numPr>
+          <w:ilvl w:val="1"/>
+          <w:numId w:val="10"/>
+        </w:numPr>
+        <w:spacing w:before="100" w:beforeAutospacing="1" w:after="100" w:afterAutospacing="1" w:line="240" w:lineRule="auto"/>
+        <w:rPr>
+          <w:rFonts w:ascii="Cambria" w:eastAsia="Times New Roman" w:hAnsi="Cambria" w:cs="Times New Roman"/>
+          <w:color w:val="000000"/>
+          <w:kern w:val="0"/>
+          <w:sz w:val="24"/>
+          <w:szCs w:val="24"/>
+          <w:lang w:val="en-US"/>
+          <w14:ligatures w14:val="none"/>
+        </w:rPr>
+      </w:pPr>
+      <w:r>
+        <w:rPr>
+          <w:rFonts w:ascii="Cambria" w:eastAsia="Times New Roman" w:hAnsi="Cambria" w:cs="Times New Roman"/>
+          <w:color w:val="000000"/>
+          <w:kern w:val="0"/>
+          <w:sz w:val="24"/>
+          <w:szCs w:val="24"/>
+          <w:lang w:val="en-US"/>
+          <w14:ligatures w14:val="none"/>
+        </w:rPr>
+        <w:t>Sample size and percentage of participants who visited GP, and got health check-ups (as a pie chart?) </w:t>
+      </w:r>
+    </w:p>
+    <w:p>
+      <w:pPr>
+        <w:numPr>
+          <w:ilvl w:val="0"/>
+          <w:numId w:val="10"/>
+        </w:numPr>
+        <w:spacing w:before="100" w:beforeAutospacing="1" w:after="100" w:afterAutospacing="1" w:line="240" w:lineRule="auto"/>
+        <w:rPr>
+          <w:rFonts w:ascii="Cambria" w:eastAsia="Times New Roman" w:hAnsi="Cambria" w:cs="Times New Roman"/>
+          <w:color w:val="000000"/>
+          <w:kern w:val="0"/>
+          <w:sz w:val="24"/>
+          <w:szCs w:val="24"/>
+          <w:lang w:val="en-US"/>
+          <w14:ligatures w14:val="none"/>
+        </w:rPr>
+      </w:pPr>
+      <w:r>
+        <w:rPr>
+          <w:rFonts w:ascii="Cambria" w:eastAsia="Times New Roman" w:hAnsi="Cambria" w:cs="Times New Roman"/>
+          <w:color w:val="000000"/>
+          <w:kern w:val="0"/>
+          <w:sz w:val="24"/>
+          <w:szCs w:val="24"/>
+          <w:lang w:val="en-US"/>
+          <w14:ligatures w14:val="none"/>
+        </w:rPr>
+        <w:t>Cancer screening-related questions </w:t>
+      </w:r>
+    </w:p>
+    <w:p>
+      <w:pPr>
+        <w:numPr>
+          <w:ilvl w:val="1"/>
+          <w:numId w:val="10"/>
+        </w:numPr>
+        <w:spacing w:before="100" w:beforeAutospacing="1" w:after="100" w:afterAutospacing="1" w:line="240" w:lineRule="auto"/>
+        <w:rPr>
+          <w:rFonts w:ascii="Cambria" w:eastAsia="Times New Roman" w:hAnsi="Cambria" w:cs="Times New Roman"/>
+          <w:color w:val="000000"/>
+          <w:kern w:val="0"/>
+          <w:sz w:val="24"/>
+          <w:szCs w:val="24"/>
+          <w:lang w:val="en-US"/>
+          <w14:ligatures w14:val="none"/>
+        </w:rPr>
+      </w:pPr>
+      <w:r>
+        <w:rPr>
+          <w:rFonts w:ascii="Cambria" w:eastAsia="Times New Roman" w:hAnsi="Cambria" w:cs="Times New Roman"/>
+          <w:color w:val="000000"/>
+          <w:kern w:val="0"/>
+          <w:sz w:val="24"/>
+          <w:szCs w:val="24"/>
+          <w:lang w:val="en-US"/>
+          <w14:ligatures w14:val="none"/>
+        </w:rPr>
+        <w:t>Sample size and percentage of participants familiar with the concept of cancer screening (Visualized as distribution?) </w:t>
+      </w:r>
+    </w:p>
+    <w:p>
+      <w:pPr>
+        <w:numPr>
+          <w:ilvl w:val="1"/>
+          <w:numId w:val="10"/>
+        </w:numPr>
+        <w:spacing w:before="100" w:beforeAutospacing="1" w:after="100" w:afterAutospacing="1" w:line="240" w:lineRule="auto"/>
+        <w:rPr>
+          <w:rFonts w:ascii="Cambria" w:eastAsia="Times New Roman" w:hAnsi="Cambria" w:cs="Times New Roman"/>
+          <w:color w:val="000000"/>
+          <w:kern w:val="0"/>
+          <w:sz w:val="24"/>
+          <w:szCs w:val="24"/>
+          <w:lang w:val="en-US"/>
+          <w14:ligatures w14:val="none"/>
+        </w:rPr>
+      </w:pPr>
+      <w:r>
+        <w:rPr>
+          <w:rFonts w:ascii="Cambria" w:eastAsia="Times New Roman" w:hAnsi="Cambria" w:cs="Times New Roman"/>
+          <w:color w:val="000000"/>
+          <w:kern w:val="0"/>
+          <w:sz w:val="24"/>
+          <w:szCs w:val="24"/>
+          <w:lang w:val="en-US"/>
+          <w14:ligatures w14:val="none"/>
+        </w:rPr>
+        <w:t>Sample size and percentage for the question: What sources have you used to learn about cancer screening tests (if possible as visualization) </w:t>
+      </w:r>
+    </w:p>
+    <w:p>
+      <w:pPr>
+        <w:numPr>
+          <w:ilvl w:val="1"/>
+          <w:numId w:val="10"/>
+        </w:numPr>
+        <w:spacing w:before="100" w:beforeAutospacing="1" w:after="100" w:afterAutospacing="1" w:line="240" w:lineRule="auto"/>
+        <w:rPr>
+          <w:rFonts w:ascii="Cambria" w:eastAsia="Times New Roman" w:hAnsi="Cambria" w:cs="Times New Roman"/>
+          <w:color w:val="000000"/>
+          <w:kern w:val="0"/>
+          <w:sz w:val="24"/>
+          <w:szCs w:val="24"/>
+          <w:lang w:val="en-US"/>
+          <w14:ligatures w14:val="none"/>
+        </w:rPr>
+      </w:pPr>
+      <w:r>
+        <w:rPr>
+          <w:rFonts w:ascii="Cambria" w:eastAsia="Times New Roman" w:hAnsi="Cambria" w:cs="Times New Roman"/>
+          <w:color w:val="000000"/>
+          <w:kern w:val="0"/>
+          <w:sz w:val="24"/>
+          <w:szCs w:val="24"/>
+          <w:lang w:val="en-US"/>
+          <w14:ligatures w14:val="none"/>
+        </w:rPr>
+        <w:t xml:space="preserve">Sample size and percentage for received invitation letter and offer from </w:t>
+      </w:r>
+      <w:proofErr w:type="gramStart"/>
+      <w:r>
+        <w:rPr>
+          <w:rFonts w:ascii="Cambria" w:eastAsia="Times New Roman" w:hAnsi="Cambria" w:cs="Times New Roman"/>
+          <w:color w:val="000000"/>
+          <w:kern w:val="0"/>
+          <w:sz w:val="24"/>
+          <w:szCs w:val="24"/>
+          <w:lang w:val="en-US"/>
+          <w14:ligatures w14:val="none"/>
+        </w:rPr>
+        <w:t>GP</w:t>
+      </w:r>
+      <w:proofErr w:type="gramEnd"/>
+      <w:r>
+        <w:rPr>
+          <w:rFonts w:ascii="Cambria" w:eastAsia="Times New Roman" w:hAnsi="Cambria" w:cs="Times New Roman"/>
+          <w:color w:val="000000"/>
+          <w:kern w:val="0"/>
+          <w:sz w:val="24"/>
+          <w:szCs w:val="24"/>
+          <w:lang w:val="en-US"/>
+          <w14:ligatures w14:val="none"/>
+        </w:rPr>
+        <w:t> </w:t>
+      </w:r>
+    </w:p>
+    <w:p>
+      <w:pPr>
+        <w:numPr>
+          <w:ilvl w:val="0"/>
+          <w:numId w:val="10"/>
+        </w:numPr>
+        <w:spacing w:before="100" w:beforeAutospacing="1" w:after="100" w:afterAutospacing="1" w:line="240" w:lineRule="auto"/>
+        <w:rPr>
+          <w:rFonts w:ascii="Cambria" w:eastAsia="Times New Roman" w:hAnsi="Cambria" w:cs="Times New Roman"/>
+          <w:color w:val="000000"/>
+          <w:kern w:val="0"/>
+          <w:sz w:val="24"/>
+          <w:szCs w:val="24"/>
+          <w:lang w:val="en-US"/>
+          <w14:ligatures w14:val="none"/>
+        </w:rPr>
+      </w:pPr>
+      <w:r>
+        <w:rPr>
+          <w:rFonts w:ascii="Cambria" w:eastAsia="Times New Roman" w:hAnsi="Cambria" w:cs="Times New Roman"/>
+          <w:color w:val="000000"/>
+          <w:kern w:val="0"/>
+          <w:sz w:val="24"/>
+          <w:szCs w:val="24"/>
+          <w:lang w:val="en-US"/>
+          <w14:ligatures w14:val="none"/>
+        </w:rPr>
+        <w:t>Influencing factor (strongly agree - strongly disagree tables)</w:t>
+      </w:r>
+    </w:p>
+    <w:p>
+      <w:pPr>
+        <w:numPr>
+          <w:ilvl w:val="1"/>
+          <w:numId w:val="10"/>
+        </w:numPr>
+        <w:spacing w:before="100" w:beforeAutospacing="1" w:after="100" w:afterAutospacing="1" w:line="240" w:lineRule="auto"/>
+        <w:rPr>
+          <w:rFonts w:ascii="Cambria" w:eastAsia="Times New Roman" w:hAnsi="Cambria" w:cs="Times New Roman"/>
+          <w:color w:val="000000"/>
+          <w:kern w:val="0"/>
+          <w:sz w:val="24"/>
+          <w:szCs w:val="24"/>
+          <w:lang w:val="en-US"/>
+          <w14:ligatures w14:val="none"/>
+        </w:rPr>
+      </w:pPr>
+      <w:r>
+        <w:rPr>
+          <w:rFonts w:ascii="Cambria" w:eastAsia="Times New Roman" w:hAnsi="Cambria" w:cs="Times New Roman"/>
+          <w:color w:val="000000"/>
+          <w:kern w:val="0"/>
+          <w:sz w:val="24"/>
+          <w:szCs w:val="24"/>
+          <w:lang w:val="en-US"/>
+          <w14:ligatures w14:val="none"/>
+        </w:rPr>
+        <w:t xml:space="preserve">It is possible to make for each table a Stacked bar </w:t>
+      </w:r>
+      <w:proofErr w:type="gramStart"/>
+      <w:r>
+        <w:rPr>
+          <w:rFonts w:ascii="Cambria" w:eastAsia="Times New Roman" w:hAnsi="Cambria" w:cs="Times New Roman"/>
+          <w:color w:val="000000"/>
+          <w:kern w:val="0"/>
+          <w:sz w:val="24"/>
+          <w:szCs w:val="24"/>
+          <w:lang w:val="en-US"/>
+          <w14:ligatures w14:val="none"/>
+        </w:rPr>
+        <w:t>chart?</w:t>
+      </w:r>
+      <w:proofErr w:type="gramEnd"/>
+      <w:r>
+        <w:rPr>
+          <w:rFonts w:ascii="Cambria" w:eastAsia="Times New Roman" w:hAnsi="Cambria" w:cs="Times New Roman"/>
+          <w:color w:val="000000"/>
+          <w:kern w:val="0"/>
+          <w:sz w:val="24"/>
+          <w:szCs w:val="24"/>
+          <w:lang w:val="en-US"/>
+          <w14:ligatures w14:val="none"/>
+        </w:rPr>
+        <w:t> </w:t>
+      </w:r>
+    </w:p>
+    <w:p>
+      <w:pPr>
+        <w:numPr>
+          <w:ilvl w:val="0"/>
+          <w:numId w:val="10"/>
+        </w:numPr>
+        <w:spacing w:before="100" w:beforeAutospacing="1" w:after="100" w:afterAutospacing="1" w:line="240" w:lineRule="auto"/>
+        <w:rPr>
+          <w:rFonts w:ascii="Cambria" w:eastAsia="Times New Roman" w:hAnsi="Cambria" w:cs="Times New Roman"/>
+          <w:color w:val="000000"/>
+          <w:kern w:val="0"/>
+          <w:sz w:val="24"/>
+          <w:szCs w:val="24"/>
+          <w:lang w:val="en-US"/>
+          <w14:ligatures w14:val="none"/>
+        </w:rPr>
+      </w:pPr>
+      <w:r>
+        <w:rPr>
+          <w:rFonts w:ascii="Cambria" w:eastAsia="Times New Roman" w:hAnsi="Cambria" w:cs="Times New Roman"/>
+          <w:color w:val="000000"/>
+          <w:kern w:val="0"/>
+          <w:sz w:val="24"/>
+          <w:szCs w:val="24"/>
+          <w:lang w:val="en-US"/>
+          <w14:ligatures w14:val="none"/>
+        </w:rPr>
+        <w:t xml:space="preserve">Last question about the motivation factors: Is it possible to have something like a pie chart of bar chart/histogram? </w:t>
+      </w:r>
+      <w:proofErr w:type="gramStart"/>
+      <w:r>
+        <w:rPr>
+          <w:rFonts w:ascii="Cambria" w:eastAsia="Times New Roman" w:hAnsi="Cambria" w:cs="Times New Roman"/>
+          <w:color w:val="000000"/>
+          <w:kern w:val="0"/>
+          <w:sz w:val="24"/>
+          <w:szCs w:val="24"/>
+          <w:lang w:val="en-US"/>
+          <w14:ligatures w14:val="none"/>
+        </w:rPr>
+        <w:t>Also</w:t>
+      </w:r>
+      <w:proofErr w:type="gramEnd"/>
+      <w:r>
+        <w:rPr>
+          <w:rFonts w:ascii="Cambria" w:eastAsia="Times New Roman" w:hAnsi="Cambria" w:cs="Times New Roman"/>
+          <w:color w:val="000000"/>
+          <w:kern w:val="0"/>
+          <w:sz w:val="24"/>
+          <w:szCs w:val="24"/>
+          <w:lang w:val="en-US"/>
+          <w14:ligatures w14:val="none"/>
+        </w:rPr>
+        <w:t xml:space="preserve"> with the sample size and percentages for each factor? </w:t>
       </w:r>
     </w:p>
     <w:p>
@@ -3681,6 +4330,155 @@
     </w:lvl>
   </w:abstractNum>
   <w:abstractNum w:abstractNumId="1" w15:restartNumberingAfterBreak="0">
+    <w:nsid w:val="1D3B2866"/>
+    <w:multiLevelType w:val="multilevel"/>
+    <w:tmpl w:val="1E12DBD8"/>
+    <w:lvl w:ilvl="0">
+      <w:start w:val="1"/>
+      <w:numFmt w:val="bullet"/>
+      <w:lvlText w:val=""/>
+      <w:lvlJc w:val="left"/>
+      <w:pPr>
+        <w:tabs>
+          <w:tab w:val="num" w:pos="720"/>
+        </w:tabs>
+        <w:ind w:left="720" w:hanging="360"/>
+      </w:pPr>
+      <w:rPr>
+        <w:rFonts w:ascii="Symbol" w:hAnsi="Symbol" w:hint="default"/>
+        <w:sz w:val="20"/>
+      </w:rPr>
+    </w:lvl>
+    <w:lvl w:ilvl="1">
+      <w:start w:val="1"/>
+      <w:numFmt w:val="bullet"/>
+      <w:lvlText w:val="o"/>
+      <w:lvlJc w:val="left"/>
+      <w:pPr>
+        <w:tabs>
+          <w:tab w:val="num" w:pos="1440"/>
+        </w:tabs>
+        <w:ind w:left="1440" w:hanging="360"/>
+      </w:pPr>
+      <w:rPr>
+        <w:rFonts w:ascii="Courier New" w:hAnsi="Courier New" w:hint="default"/>
+        <w:sz w:val="20"/>
+      </w:rPr>
+    </w:lvl>
+    <w:lvl w:ilvl="2" w:tentative="1">
+      <w:start w:val="1"/>
+      <w:numFmt w:val="bullet"/>
+      <w:lvlText w:val=""/>
+      <w:lvlJc w:val="left"/>
+      <w:pPr>
+        <w:tabs>
+          <w:tab w:val="num" w:pos="2160"/>
+        </w:tabs>
+        <w:ind w:left="2160" w:hanging="360"/>
+      </w:pPr>
+      <w:rPr>
+        <w:rFonts w:ascii="Symbol" w:hAnsi="Symbol" w:hint="default"/>
+        <w:sz w:val="20"/>
+      </w:rPr>
+    </w:lvl>
+    <w:lvl w:ilvl="3" w:tentative="1">
+      <w:start w:val="1"/>
+      <w:numFmt w:val="bullet"/>
+      <w:lvlText w:val=""/>
+      <w:lvlJc w:val="left"/>
+      <w:pPr>
+        <w:tabs>
+          <w:tab w:val="num" w:pos="2880"/>
+        </w:tabs>
+        <w:ind w:left="2880" w:hanging="360"/>
+      </w:pPr>
+      <w:rPr>
+        <w:rFonts w:ascii="Symbol" w:hAnsi="Symbol" w:hint="default"/>
+        <w:sz w:val="20"/>
+      </w:rPr>
+    </w:lvl>
+    <w:lvl w:ilvl="4" w:tentative="1">
+      <w:start w:val="1"/>
+      <w:numFmt w:val="bullet"/>
+      <w:lvlText w:val=""/>
+      <w:lvlJc w:val="left"/>
+      <w:pPr>
+        <w:tabs>
+          <w:tab w:val="num" w:pos="3600"/>
+        </w:tabs>
+        <w:ind w:left="3600" w:hanging="360"/>
+      </w:pPr>
+      <w:rPr>
+        <w:rFonts w:ascii="Symbol" w:hAnsi="Symbol" w:hint="default"/>
+        <w:sz w:val="20"/>
+      </w:rPr>
+    </w:lvl>
+    <w:lvl w:ilvl="5" w:tentative="1">
+      <w:start w:val="1"/>
+      <w:numFmt w:val="bullet"/>
+      <w:lvlText w:val=""/>
+      <w:lvlJc w:val="left"/>
+      <w:pPr>
+        <w:tabs>
+          <w:tab w:val="num" w:pos="4320"/>
+        </w:tabs>
+        <w:ind w:left="4320" w:hanging="360"/>
+      </w:pPr>
+      <w:rPr>
+        <w:rFonts w:ascii="Symbol" w:hAnsi="Symbol" w:hint="default"/>
+        <w:sz w:val="20"/>
+      </w:rPr>
+    </w:lvl>
+    <w:lvl w:ilvl="6" w:tentative="1">
+      <w:start w:val="1"/>
+      <w:numFmt w:val="bullet"/>
+      <w:lvlText w:val=""/>
+      <w:lvlJc w:val="left"/>
+      <w:pPr>
+        <w:tabs>
+          <w:tab w:val="num" w:pos="5040"/>
+        </w:tabs>
+        <w:ind w:left="5040" w:hanging="360"/>
+      </w:pPr>
+      <w:rPr>
+        <w:rFonts w:ascii="Symbol" w:hAnsi="Symbol" w:hint="default"/>
+        <w:sz w:val="20"/>
+      </w:rPr>
+    </w:lvl>
+    <w:lvl w:ilvl="7" w:tentative="1">
+      <w:start w:val="1"/>
+      <w:numFmt w:val="bullet"/>
+      <w:lvlText w:val=""/>
+      <w:lvlJc w:val="left"/>
+      <w:pPr>
+        <w:tabs>
+          <w:tab w:val="num" w:pos="5760"/>
+        </w:tabs>
+        <w:ind w:left="5760" w:hanging="360"/>
+      </w:pPr>
+      <w:rPr>
+        <w:rFonts w:ascii="Symbol" w:hAnsi="Symbol" w:hint="default"/>
+        <w:sz w:val="20"/>
+      </w:rPr>
+    </w:lvl>
+    <w:lvl w:ilvl="8" w:tentative="1">
+      <w:start w:val="1"/>
+      <w:numFmt w:val="bullet"/>
+      <w:lvlText w:val=""/>
+      <w:lvlJc w:val="left"/>
+      <w:pPr>
+        <w:tabs>
+          <w:tab w:val="num" w:pos="6480"/>
+        </w:tabs>
+        <w:ind w:left="6480" w:hanging="360"/>
+      </w:pPr>
+      <w:rPr>
+        <w:rFonts w:ascii="Symbol" w:hAnsi="Symbol" w:hint="default"/>
+        <w:sz w:val="20"/>
+      </w:rPr>
+    </w:lvl>
+  </w:abstractNum>
+  <w:abstractNum w:abstractNumId="2" w15:restartNumberingAfterBreak="0">
     <w:nsid w:val="2CE91888"/>
     <w:multiLevelType w:val="hybridMultilevel"/>
     <w:tmpl w:val="7B4CAAF4"/>
@@ -3766,7 +4564,7 @@
       </w:pPr>
     </w:lvl>
   </w:abstractNum>
-  <w:abstractNum w:abstractNumId="2" w15:restartNumberingAfterBreak="0">
+  <w:abstractNum w:abstractNumId="3" w15:restartNumberingAfterBreak="0">
     <w:nsid w:val="3560747A"/>
     <w:multiLevelType w:val="multilevel"/>
     <w:tmpl w:val="6312397A"/>
@@ -3883,7 +4681,7 @@
       </w:pPr>
     </w:lvl>
   </w:abstractNum>
-  <w:abstractNum w:abstractNumId="3" w15:restartNumberingAfterBreak="0">
+  <w:abstractNum w:abstractNumId="4" w15:restartNumberingAfterBreak="0">
     <w:nsid w:val="366745E7"/>
     <w:multiLevelType w:val="multilevel"/>
     <w:tmpl w:val="D2349E68"/>
@@ -4000,7 +4798,7 @@
       </w:pPr>
     </w:lvl>
   </w:abstractNum>
-  <w:abstractNum w:abstractNumId="4" w15:restartNumberingAfterBreak="0">
+  <w:abstractNum w:abstractNumId="5" w15:restartNumberingAfterBreak="0">
     <w:nsid w:val="5708212B"/>
     <w:multiLevelType w:val="multilevel"/>
     <w:tmpl w:val="70FA9162"/>
@@ -4117,7 +4915,7 @@
       </w:pPr>
     </w:lvl>
   </w:abstractNum>
-  <w:abstractNum w:abstractNumId="5" w15:restartNumberingAfterBreak="0">
+  <w:abstractNum w:abstractNumId="6" w15:restartNumberingAfterBreak="0">
     <w:nsid w:val="5A06695C"/>
     <w:multiLevelType w:val="multilevel"/>
     <w:tmpl w:val="76D2C5D8"/>
@@ -4234,7 +5032,7 @@
       </w:pPr>
     </w:lvl>
   </w:abstractNum>
-  <w:abstractNum w:abstractNumId="6" w15:restartNumberingAfterBreak="0">
+  <w:abstractNum w:abstractNumId="7" w15:restartNumberingAfterBreak="0">
     <w:nsid w:val="5D276E86"/>
     <w:multiLevelType w:val="hybridMultilevel"/>
     <w:tmpl w:val="B2C858F0"/>
@@ -4347,7 +5145,7 @@
       </w:rPr>
     </w:lvl>
   </w:abstractNum>
-  <w:abstractNum w:abstractNumId="7" w15:restartNumberingAfterBreak="0">
+  <w:abstractNum w:abstractNumId="8" w15:restartNumberingAfterBreak="0">
     <w:nsid w:val="6FB40D35"/>
     <w:multiLevelType w:val="multilevel"/>
     <w:tmpl w:val="ADEA780A"/>
@@ -4464,7 +5262,7 @@
       </w:pPr>
     </w:lvl>
   </w:abstractNum>
-  <w:abstractNum w:abstractNumId="8" w15:restartNumberingAfterBreak="0">
+  <w:abstractNum w:abstractNumId="9" w15:restartNumberingAfterBreak="0">
     <w:nsid w:val="7F301FF5"/>
     <w:multiLevelType w:val="multilevel"/>
     <w:tmpl w:val="7F00B37C"/>
@@ -4582,31 +5380,34 @@
     </w:lvl>
   </w:abstractNum>
   <w:num w:numId="1" w16cid:durableId="540826560">
-    <w:abstractNumId w:val="1"/>
+    <w:abstractNumId w:val="2"/>
   </w:num>
   <w:num w:numId="2" w16cid:durableId="1019161214">
-    <w:abstractNumId w:val="6"/>
+    <w:abstractNumId w:val="7"/>
   </w:num>
   <w:num w:numId="3" w16cid:durableId="1216282707">
     <w:abstractNumId w:val="0"/>
   </w:num>
   <w:num w:numId="4" w16cid:durableId="1045908334">
-    <w:abstractNumId w:val="7"/>
+    <w:abstractNumId w:val="8"/>
   </w:num>
   <w:num w:numId="5" w16cid:durableId="2037462129">
+    <w:abstractNumId w:val="5"/>
+  </w:num>
+  <w:num w:numId="6" w16cid:durableId="686490542">
+    <w:abstractNumId w:val="9"/>
+  </w:num>
+  <w:num w:numId="7" w16cid:durableId="1337876926">
     <w:abstractNumId w:val="4"/>
   </w:num>
-  <w:num w:numId="6" w16cid:durableId="686490542">
-    <w:abstractNumId w:val="8"/>
-  </w:num>
-  <w:num w:numId="7" w16cid:durableId="1337876926">
+  <w:num w:numId="8" w16cid:durableId="720203589">
     <w:abstractNumId w:val="3"/>
   </w:num>
-  <w:num w:numId="8" w16cid:durableId="720203589">
-    <w:abstractNumId w:val="2"/>
+  <w:num w:numId="9" w16cid:durableId="1165433037">
+    <w:abstractNumId w:val="6"/>
   </w:num>
-  <w:num w:numId="9" w16cid:durableId="1165433037">
-    <w:abstractNumId w:val="5"/>
+  <w:num w:numId="10" w16cid:durableId="1080713804">
+    <w:abstractNumId w:val="1"/>
   </w:num>
 </w:numbering>
 </file>

</xml_diff>